<commit_message>
Finishing touches on RADv4
</commit_message>
<xml_diff>
--- a/docs/RADv4.docx
+++ b/docs/RADv4.docx
@@ -1,6 +1,6 @@
 
 <file path=word/document.xml><?xml version="1.0" encoding="utf-8"?>
-<w:document xmlns:wpc="http://schemas.microsoft.com/office/word/2010/wordprocessingCanvas" xmlns:cx="http://schemas.microsoft.com/office/drawing/2014/chartex" xmlns:cx1="http://schemas.microsoft.com/office/drawing/2015/9/8/chartex" xmlns:cx2="http://schemas.microsoft.com/office/drawing/2015/10/21/chartex" xmlns:cx3="http://schemas.microsoft.com/office/drawing/2016/5/9/chartex" xmlns:cx4="http://schemas.microsoft.com/office/drawing/2016/5/10/chartex" xmlns:cx5="http://schemas.microsoft.com/office/drawing/2016/5/11/chartex" xmlns:cx6="http://schemas.microsoft.com/office/drawing/2016/5/12/chartex" xmlns:cx7="http://schemas.microsoft.com/office/drawing/2016/5/13/chartex" xmlns:cx8="http://schemas.microsoft.com/office/drawing/2016/5/14/chartex" xmlns:mc="http://schemas.openxmlformats.org/markup-compatibility/2006" xmlns:aink="http://schemas.microsoft.com/office/drawing/2016/ink" xmlns:am3d="http://schemas.microsoft.com/office/drawing/2017/model3d" xmlns:o="urn:schemas-microsoft-com:office:office" xmlns:oel="http://schemas.microsoft.com/office/2019/extlst" xmlns:r="http://schemas.openxmlformats.org/officeDocument/2006/relationships" xmlns:m="http://schemas.openxmlformats.org/officeDocument/2006/math" xmlns:v="urn:schemas-microsoft-com:vml" xmlns:wp14="http://schemas.microsoft.com/office/word/2010/wordprocessingDrawing" xmlns:wp="http://schemas.openxmlformats.org/drawingml/2006/wordprocessingDrawing" xmlns:w10="urn:schemas-microsoft-com:office:word" xmlns:w="http://schemas.openxmlformats.org/wordprocessingml/2006/main" xmlns:w14="http://schemas.microsoft.com/office/word/2010/wordml" xmlns:w15="http://schemas.microsoft.com/office/word/2012/wordml" xmlns:w16cex="http://schemas.microsoft.com/office/word/2018/wordml/cex" xmlns:w16cid="http://schemas.microsoft.com/office/word/2016/wordml/cid" xmlns:w16="http://schemas.microsoft.com/office/word/2018/wordml" xmlns:w16sdtdh="http://schemas.microsoft.com/office/word/2020/wordml/sdtdatahash" xmlns:w16se="http://schemas.microsoft.com/office/word/2015/wordml/symex" xmlns:wpg="http://schemas.microsoft.com/office/word/2010/wordprocessingGroup" xmlns:wpi="http://schemas.microsoft.com/office/word/2010/wordprocessingInk" xmlns:wne="http://schemas.microsoft.com/office/word/2006/wordml" xmlns:wps="http://schemas.microsoft.com/office/word/2010/wordprocessingShape" mc:Ignorable="w14 w15 w16se w16cid w16 w16cex w16sdtdh wp14">
+<w:document xmlns:wpc="http://schemas.microsoft.com/office/word/2010/wordprocessingCanvas" xmlns:cx="http://schemas.microsoft.com/office/drawing/2014/chartex" xmlns:cx1="http://schemas.microsoft.com/office/drawing/2015/9/8/chartex" xmlns:cx2="http://schemas.microsoft.com/office/drawing/2015/10/21/chartex" xmlns:cx3="http://schemas.microsoft.com/office/drawing/2016/5/9/chartex" xmlns:cx4="http://schemas.microsoft.com/office/drawing/2016/5/10/chartex" xmlns:cx5="http://schemas.microsoft.com/office/drawing/2016/5/11/chartex" xmlns:cx6="http://schemas.microsoft.com/office/drawing/2016/5/12/chartex" xmlns:cx7="http://schemas.microsoft.com/office/drawing/2016/5/13/chartex" xmlns:cx8="http://schemas.microsoft.com/office/drawing/2016/5/14/chartex" xmlns:mc="http://schemas.openxmlformats.org/markup-compatibility/2006" xmlns:aink="http://schemas.microsoft.com/office/drawing/2016/ink" xmlns:am3d="http://schemas.microsoft.com/office/drawing/2017/model3d" xmlns:o="urn:schemas-microsoft-com:office:office" xmlns:oel="http://schemas.microsoft.com/office/2019/extlst" xmlns:r="http://schemas.openxmlformats.org/officeDocument/2006/relationships" xmlns:m="http://schemas.openxmlformats.org/officeDocument/2006/math" xmlns:v="urn:schemas-microsoft-com:vml" xmlns:wp14="http://schemas.microsoft.com/office/word/2010/wordprocessingDrawing" xmlns:wp="http://schemas.openxmlformats.org/drawingml/2006/wordprocessingDrawing" xmlns:w10="urn:schemas-microsoft-com:office:word" xmlns:w="http://schemas.openxmlformats.org/wordprocessingml/2006/main" xmlns:w14="http://schemas.microsoft.com/office/word/2010/wordml" xmlns:w15="http://schemas.microsoft.com/office/word/2012/wordml" xmlns:w16cex="http://schemas.microsoft.com/office/word/2018/wordml/cex" xmlns:w16cid="http://schemas.microsoft.com/office/word/2016/wordml/cid" xmlns:w16="http://schemas.microsoft.com/office/word/2018/wordml" xmlns:w16du="http://schemas.microsoft.com/office/word/2023/wordml/word16du" xmlns:w16sdtdh="http://schemas.microsoft.com/office/word/2020/wordml/sdtdatahash" xmlns:w16se="http://schemas.microsoft.com/office/word/2015/wordml/symex" xmlns:wpg="http://schemas.microsoft.com/office/word/2010/wordprocessingGroup" xmlns:wpi="http://schemas.microsoft.com/office/word/2010/wordprocessingInk" xmlns:wne="http://schemas.microsoft.com/office/word/2006/wordml" xmlns:wps="http://schemas.microsoft.com/office/word/2010/wordprocessingShape" mc:Ignorable="w14 w15 w16se w16cid w16 w16cex w16sdtdh wp14">
   <w:body>
     <w:p>
       <w:pPr>
@@ -2246,19 +2246,7 @@
           <w:rPr>
             <w:rStyle w:val="Hyperlink"/>
           </w:rPr>
-          <w:t>APPE</w:t>
-        </w:r>
-        <w:r>
-          <w:rPr>
-            <w:rStyle w:val="Hyperlink"/>
-          </w:rPr>
-          <w:t>N</w:t>
-        </w:r>
-        <w:r>
-          <w:rPr>
-            <w:rStyle w:val="Hyperlink"/>
-          </w:rPr>
-          <w:t>DIX A-SOURCE CODE</w:t>
+          <w:t>APPENDIX A-SOURCE CODE</w:t>
         </w:r>
         <w:r>
           <w:rPr>
@@ -2488,25 +2476,7 @@
           <w:sz w:val="24"/>
           <w:szCs w:val="24"/>
         </w:rPr>
-        <w:t xml:space="preserve">. The customers </w:t>
-      </w:r>
-      <w:proofErr w:type="gramStart"/>
-      <w:r>
-        <w:rPr>
-          <w:rFonts w:ascii="Times New Roman" w:hAnsi="Times New Roman"/>
-          <w:sz w:val="24"/>
-          <w:szCs w:val="24"/>
-        </w:rPr>
-        <w:t>are able to</w:t>
-      </w:r>
-      <w:proofErr w:type="gramEnd"/>
-      <w:r>
-        <w:rPr>
-          <w:rFonts w:ascii="Times New Roman" w:hAnsi="Times New Roman"/>
-          <w:sz w:val="24"/>
-          <w:szCs w:val="24"/>
-        </w:rPr>
-        <w:t xml:space="preserve"> interact with the system via the RMS Graphical User Interface.</w:t>
+        <w:t>. The customers are able to interact with the system via the RMS Graphical User Interface.</w:t>
       </w:r>
     </w:p>
     <w:p>
@@ -2783,21 +2753,7 @@
         <w:rPr>
           <w:rFonts w:ascii="Times New Roman" w:hAnsi="Times New Roman"/>
         </w:rPr>
-        <w:t xml:space="preserve"> This function allows users of the system to </w:t>
-      </w:r>
-      <w:proofErr w:type="gramStart"/>
-      <w:r>
-        <w:rPr>
-          <w:rFonts w:ascii="Times New Roman" w:hAnsi="Times New Roman"/>
-        </w:rPr>
-        <w:t>logout</w:t>
-      </w:r>
-      <w:proofErr w:type="gramEnd"/>
-      <w:r>
-        <w:rPr>
-          <w:rFonts w:ascii="Times New Roman" w:hAnsi="Times New Roman"/>
-        </w:rPr>
-        <w:t xml:space="preserve"> of their accounts when they have finished using the RMS. Following this function will be the login screen so different users can begin using the RMS</w:t>
+        <w:t xml:space="preserve"> This function allows users of the system to logout of their accounts when they have finished using the RMS. Following this function will be the login screen so different users can begin using the RMS</w:t>
       </w:r>
       <w:r>
         <w:rPr>
@@ -3202,14 +3158,6 @@
     </w:p>
     <w:p>
       <w:pPr>
-        <w:pStyle w:val="body"/>
-        <w:rPr>
-          <w:rFonts w:ascii="Times New Roman" w:hAnsi="Times New Roman"/>
-        </w:rPr>
-      </w:pPr>
-    </w:p>
-    <w:p>
-      <w:pPr>
         <w:pStyle w:val="Heading2"/>
         <w:rPr>
           <w:rFonts w:ascii="Times New Roman" w:hAnsi="Times New Roman"/>
@@ -3219,6 +3167,7 @@
         <w:rPr>
           <w:rFonts w:ascii="Times New Roman" w:hAnsi="Times New Roman"/>
         </w:rPr>
+        <w:lastRenderedPageBreak/>
         <w:t xml:space="preserve"> </w:t>
       </w:r>
       <w:bookmarkStart w:id="5" w:name="_Toc132278525"/>
@@ -3714,31 +3663,7 @@
                 <w:szCs w:val="22"/>
                 <w:lang w:eastAsia="ja-JP"/>
               </w:rPr>
-              <w:t xml:space="preserve">The RMS runs through its startup protocol, initializes the </w:t>
-            </w:r>
-            <w:proofErr w:type="gramStart"/>
-            <w:r>
-              <w:rPr>
-                <w:rFonts w:ascii="Times New Roman" w:hAnsi="Times New Roman"/>
-                <w:b/>
-                <w:bCs/>
-                <w:sz w:val="22"/>
-                <w:szCs w:val="22"/>
-                <w:lang w:eastAsia="ja-JP"/>
-              </w:rPr>
-              <w:t>database</w:t>
-            </w:r>
-            <w:proofErr w:type="gramEnd"/>
-            <w:r>
-              <w:rPr>
-                <w:rFonts w:ascii="Times New Roman" w:hAnsi="Times New Roman"/>
-                <w:b/>
-                <w:bCs/>
-                <w:sz w:val="22"/>
-                <w:szCs w:val="22"/>
-                <w:lang w:eastAsia="ja-JP"/>
-              </w:rPr>
-              <w:t xml:space="preserve"> and displays the GUI’s </w:t>
+              <w:t xml:space="preserve">The RMS runs through its startup protocol, initializes the database and displays the GUI’s </w:t>
             </w:r>
             <w:proofErr w:type="spellStart"/>
             <w:r>
@@ -8147,19 +8072,8 @@
           <w:szCs w:val="22"/>
           <w:shd w:val="clear" w:color="auto" w:fill="FFFFFF"/>
         </w:rPr>
-        <w:t xml:space="preserve">This page intentionally left </w:t>
-      </w:r>
-      <w:proofErr w:type="gramStart"/>
-      <w:r>
-        <w:rPr>
-          <w:rFonts w:ascii="Times New Roman" w:hAnsi="Times New Roman"/>
-          <w:sz w:val="22"/>
-          <w:szCs w:val="22"/>
-          <w:shd w:val="clear" w:color="auto" w:fill="FFFFFF"/>
-        </w:rPr>
-        <w:t>blank</w:t>
-      </w:r>
-      <w:proofErr w:type="gramEnd"/>
+        <w:t>This page intentionally left blank</w:t>
+      </w:r>
     </w:p>
     <w:p>
       <w:pPr>
@@ -10891,10 +10805,10 @@
           <w:noProof/>
         </w:rPr>
         <w:drawing>
-          <wp:inline distT="0" distB="0" distL="0" distR="0" wp14:anchorId="0D59F732" wp14:editId="37BD28DA">
-            <wp:extent cx="6124575" cy="1888410"/>
+          <wp:inline distT="0" distB="0" distL="0" distR="0" wp14:anchorId="2AC0AA8A" wp14:editId="3B5DA39E">
+            <wp:extent cx="6123273" cy="3546396"/>
             <wp:effectExtent l="0" t="0" r="0" b="0"/>
-            <wp:docPr id="1625550581" name="Picture 1625550581"/>
+            <wp:docPr id="1738897751" name="Picture 1738897751"/>
             <wp:cNvGraphicFramePr>
               <a:graphicFrameLocks xmlns:a="http://schemas.openxmlformats.org/drawingml/2006/main" noChangeAspect="1"/>
             </wp:cNvGraphicFramePr>
@@ -10920,7 +10834,7 @@
                   <pic:spPr>
                     <a:xfrm>
                       <a:off x="0" y="0"/>
-                      <a:ext cx="6124575" cy="1888410"/>
+                      <a:ext cx="6123273" cy="3546396"/>
                     </a:xfrm>
                     <a:prstGeom prst="rect">
                       <a:avLst/>
@@ -10949,8 +10863,404 @@
       </w:pPr>
     </w:p>
     <w:p>
-      <w:r>
-        <w:t>Relational Model</w:t>
+      <w:pPr>
+        <w:rPr>
+          <w:b/>
+          <w:bCs/>
+        </w:rPr>
+      </w:pPr>
+    </w:p>
+    <w:p>
+      <w:pPr>
+        <w:rPr>
+          <w:b/>
+          <w:bCs/>
+        </w:rPr>
+      </w:pPr>
+    </w:p>
+    <w:p>
+      <w:pPr>
+        <w:rPr>
+          <w:rFonts w:ascii="Times New Roman" w:hAnsi="Times New Roman"/>
+          <w:b/>
+          <w:bCs/>
+        </w:rPr>
+      </w:pPr>
+      <w:r>
+        <w:rPr>
+          <w:rFonts w:ascii="Times New Roman" w:hAnsi="Times New Roman"/>
+          <w:b/>
+          <w:bCs/>
+        </w:rPr>
+        <w:t>RELATIONAL MODEL</w:t>
+      </w:r>
+    </w:p>
+    <w:p>
+      <w:pPr>
+        <w:rPr>
+          <w:rFonts w:ascii="Times New Roman" w:hAnsi="Times New Roman"/>
+          <w:b/>
+          <w:bCs/>
+          <w:sz w:val="24"/>
+          <w:szCs w:val="24"/>
+        </w:rPr>
+      </w:pPr>
+    </w:p>
+    <w:p>
+      <w:pPr>
+        <w:spacing w:line="259" w:lineRule="auto"/>
+        <w:rPr>
+          <w:rFonts w:ascii="Times New Roman" w:hAnsi="Times New Roman"/>
+          <w:sz w:val="24"/>
+          <w:szCs w:val="24"/>
+          <w:u w:val="single"/>
+        </w:rPr>
+      </w:pPr>
+      <w:r>
+        <w:rPr>
+          <w:rFonts w:ascii="Times New Roman" w:hAnsi="Times New Roman"/>
+          <w:sz w:val="24"/>
+          <w:szCs w:val="24"/>
+        </w:rPr>
+        <w:t xml:space="preserve">BUILDING </w:t>
+      </w:r>
+      <w:r>
+        <w:rPr>
+          <w:rFonts w:ascii="Times New Roman" w:hAnsi="Times New Roman"/>
+          <w:sz w:val="24"/>
+          <w:szCs w:val="24"/>
+        </w:rPr>
+        <w:t>(</w:t>
+      </w:r>
+      <w:r>
+        <w:rPr>
+          <w:rFonts w:ascii="Times New Roman" w:hAnsi="Times New Roman"/>
+          <w:sz w:val="24"/>
+          <w:szCs w:val="24"/>
+          <w:u w:val="single"/>
+        </w:rPr>
+        <w:t>bid</w:t>
+      </w:r>
+      <w:r>
+        <w:rPr>
+          <w:rFonts w:ascii="Times New Roman" w:hAnsi="Times New Roman"/>
+          <w:sz w:val="24"/>
+          <w:szCs w:val="24"/>
+        </w:rPr>
+        <w:t>, name)</w:t>
+      </w:r>
+    </w:p>
+    <w:p>
+      <w:pPr>
+        <w:rPr>
+          <w:rFonts w:ascii="Times New Roman" w:hAnsi="Times New Roman"/>
+          <w:sz w:val="24"/>
+          <w:szCs w:val="24"/>
+        </w:rPr>
+      </w:pPr>
+      <w:r>
+        <w:rPr>
+          <w:rFonts w:ascii="Times New Roman" w:hAnsi="Times New Roman"/>
+          <w:sz w:val="24"/>
+          <w:szCs w:val="24"/>
+        </w:rPr>
+        <w:t>EVENT</w:t>
+      </w:r>
+      <w:r>
+        <w:rPr>
+          <w:rFonts w:ascii="Times New Roman" w:hAnsi="Times New Roman"/>
+          <w:sz w:val="24"/>
+          <w:szCs w:val="24"/>
+        </w:rPr>
+        <w:t xml:space="preserve"> </w:t>
+      </w:r>
+      <w:r>
+        <w:rPr>
+          <w:rFonts w:ascii="Times New Roman" w:hAnsi="Times New Roman"/>
+          <w:sz w:val="24"/>
+          <w:szCs w:val="24"/>
+        </w:rPr>
+        <w:t>(</w:t>
+      </w:r>
+      <w:proofErr w:type="spellStart"/>
+      <w:r>
+        <w:rPr>
+          <w:rFonts w:ascii="Times New Roman" w:hAnsi="Times New Roman"/>
+          <w:sz w:val="24"/>
+          <w:szCs w:val="24"/>
+          <w:u w:val="single"/>
+        </w:rPr>
+        <w:t>eid</w:t>
+      </w:r>
+      <w:proofErr w:type="spellEnd"/>
+      <w:r>
+        <w:rPr>
+          <w:rFonts w:ascii="Times New Roman" w:hAnsi="Times New Roman"/>
+          <w:sz w:val="24"/>
+          <w:szCs w:val="24"/>
+        </w:rPr>
+        <w:t>, time, date, type</w:t>
+      </w:r>
+      <w:r>
+        <w:rPr>
+          <w:rFonts w:ascii="Times New Roman" w:hAnsi="Times New Roman"/>
+          <w:sz w:val="24"/>
+          <w:szCs w:val="24"/>
+        </w:rPr>
+        <w:t xml:space="preserve">, </w:t>
+      </w:r>
+      <w:proofErr w:type="spellStart"/>
+      <w:r>
+        <w:rPr>
+          <w:rFonts w:ascii="Times New Roman" w:hAnsi="Times New Roman"/>
+          <w:sz w:val="24"/>
+          <w:szCs w:val="24"/>
+        </w:rPr>
+        <w:t>username</w:t>
+      </w:r>
+      <w:r>
+        <w:rPr>
+          <w:rFonts w:ascii="Times New Roman" w:hAnsi="Times New Roman"/>
+          <w:sz w:val="24"/>
+          <w:szCs w:val="24"/>
+          <w:vertAlign w:val="superscript"/>
+        </w:rPr>
+        <w:t>FK</w:t>
+      </w:r>
+      <w:proofErr w:type="spellEnd"/>
+      <w:r>
+        <w:rPr>
+          <w:rFonts w:ascii="Times New Roman" w:hAnsi="Times New Roman"/>
+          <w:sz w:val="24"/>
+          <w:szCs w:val="24"/>
+        </w:rPr>
+        <w:t>)</w:t>
+      </w:r>
+    </w:p>
+    <w:p>
+      <w:pPr>
+        <w:rPr>
+          <w:rFonts w:ascii="Times New Roman" w:hAnsi="Times New Roman"/>
+          <w:sz w:val="24"/>
+          <w:szCs w:val="24"/>
+        </w:rPr>
+      </w:pPr>
+      <w:r>
+        <w:rPr>
+          <w:rFonts w:ascii="Times New Roman" w:hAnsi="Times New Roman"/>
+          <w:sz w:val="24"/>
+          <w:szCs w:val="24"/>
+        </w:rPr>
+        <w:t>RESERVATION</w:t>
+      </w:r>
+      <w:r>
+        <w:rPr>
+          <w:rFonts w:ascii="Times New Roman" w:hAnsi="Times New Roman"/>
+          <w:sz w:val="24"/>
+          <w:szCs w:val="24"/>
+        </w:rPr>
+        <w:t xml:space="preserve"> </w:t>
+      </w:r>
+      <w:r>
+        <w:rPr>
+          <w:rFonts w:ascii="Times New Roman" w:hAnsi="Times New Roman"/>
+          <w:sz w:val="24"/>
+          <w:szCs w:val="24"/>
+        </w:rPr>
+        <w:t>(</w:t>
+      </w:r>
+      <w:proofErr w:type="spellStart"/>
+      <w:r>
+        <w:rPr>
+          <w:rFonts w:ascii="Times New Roman" w:hAnsi="Times New Roman"/>
+          <w:sz w:val="24"/>
+          <w:szCs w:val="24"/>
+        </w:rPr>
+        <w:t>account</w:t>
+      </w:r>
+      <w:r>
+        <w:rPr>
+          <w:rFonts w:ascii="Times New Roman" w:hAnsi="Times New Roman"/>
+          <w:sz w:val="24"/>
+          <w:szCs w:val="24"/>
+          <w:vertAlign w:val="superscript"/>
+        </w:rPr>
+        <w:t>FK</w:t>
+      </w:r>
+      <w:proofErr w:type="spellEnd"/>
+      <w:r>
+        <w:rPr>
+          <w:rFonts w:ascii="Times New Roman" w:hAnsi="Times New Roman"/>
+          <w:sz w:val="24"/>
+          <w:szCs w:val="24"/>
+        </w:rPr>
+        <w:t xml:space="preserve">, </w:t>
+      </w:r>
+      <w:proofErr w:type="spellStart"/>
+      <w:r>
+        <w:rPr>
+          <w:rFonts w:ascii="Times New Roman" w:hAnsi="Times New Roman"/>
+          <w:sz w:val="24"/>
+          <w:szCs w:val="24"/>
+        </w:rPr>
+        <w:t>rid</w:t>
+      </w:r>
+      <w:r>
+        <w:rPr>
+          <w:rFonts w:ascii="Times New Roman" w:hAnsi="Times New Roman"/>
+          <w:sz w:val="24"/>
+          <w:szCs w:val="24"/>
+          <w:vertAlign w:val="superscript"/>
+        </w:rPr>
+        <w:t>FK</w:t>
+      </w:r>
+      <w:proofErr w:type="spellEnd"/>
+      <w:r>
+        <w:rPr>
+          <w:rFonts w:ascii="Times New Roman" w:hAnsi="Times New Roman"/>
+          <w:sz w:val="24"/>
+          <w:szCs w:val="24"/>
+        </w:rPr>
+        <w:t>, date, time)</w:t>
+      </w:r>
+    </w:p>
+    <w:p>
+      <w:pPr>
+        <w:rPr>
+          <w:rFonts w:ascii="Times New Roman" w:hAnsi="Times New Roman"/>
+          <w:sz w:val="24"/>
+          <w:szCs w:val="24"/>
+          <w:u w:val="single"/>
+        </w:rPr>
+      </w:pPr>
+      <w:r>
+        <w:rPr>
+          <w:rFonts w:ascii="Times New Roman" w:hAnsi="Times New Roman"/>
+          <w:sz w:val="24"/>
+          <w:szCs w:val="24"/>
+        </w:rPr>
+        <w:t xml:space="preserve">ROOM </w:t>
+      </w:r>
+      <w:r>
+        <w:rPr>
+          <w:rFonts w:ascii="Times New Roman" w:hAnsi="Times New Roman"/>
+          <w:sz w:val="24"/>
+          <w:szCs w:val="24"/>
+        </w:rPr>
+        <w:t>(</w:t>
+      </w:r>
+      <w:r>
+        <w:rPr>
+          <w:rFonts w:ascii="Times New Roman" w:hAnsi="Times New Roman"/>
+          <w:sz w:val="24"/>
+          <w:szCs w:val="24"/>
+          <w:u w:val="single"/>
+        </w:rPr>
+        <w:t>rid</w:t>
+      </w:r>
+      <w:r>
+        <w:rPr>
+          <w:rFonts w:ascii="Times New Roman" w:hAnsi="Times New Roman"/>
+          <w:i/>
+          <w:iCs/>
+          <w:sz w:val="24"/>
+          <w:szCs w:val="24"/>
+        </w:rPr>
+        <w:t>,</w:t>
+      </w:r>
+      <w:r>
+        <w:rPr>
+          <w:rFonts w:ascii="Times New Roman" w:hAnsi="Times New Roman"/>
+          <w:sz w:val="24"/>
+          <w:szCs w:val="24"/>
+        </w:rPr>
+        <w:t xml:space="preserve"> </w:t>
+      </w:r>
+      <w:proofErr w:type="spellStart"/>
+      <w:r>
+        <w:rPr>
+          <w:rFonts w:ascii="Times New Roman" w:hAnsi="Times New Roman"/>
+          <w:sz w:val="24"/>
+          <w:szCs w:val="24"/>
+        </w:rPr>
+        <w:t>b</w:t>
+      </w:r>
+      <w:r>
+        <w:rPr>
+          <w:rFonts w:ascii="Times New Roman" w:hAnsi="Times New Roman"/>
+          <w:sz w:val="24"/>
+          <w:szCs w:val="24"/>
+        </w:rPr>
+        <w:t>id</w:t>
+      </w:r>
+      <w:r>
+        <w:rPr>
+          <w:rFonts w:ascii="Times New Roman" w:hAnsi="Times New Roman"/>
+          <w:sz w:val="24"/>
+          <w:szCs w:val="24"/>
+          <w:vertAlign w:val="superscript"/>
+        </w:rPr>
+        <w:t>FK</w:t>
+      </w:r>
+      <w:proofErr w:type="spellEnd"/>
+      <w:r>
+        <w:rPr>
+          <w:rFonts w:ascii="Times New Roman" w:hAnsi="Times New Roman"/>
+          <w:sz w:val="24"/>
+          <w:szCs w:val="24"/>
+        </w:rPr>
+        <w:t>)</w:t>
+      </w:r>
+    </w:p>
+    <w:p>
+      <w:pPr>
+        <w:rPr>
+          <w:rFonts w:ascii="Times New Roman" w:hAnsi="Times New Roman"/>
+          <w:sz w:val="24"/>
+          <w:szCs w:val="24"/>
+          <w:u w:val="single"/>
+        </w:rPr>
+      </w:pPr>
+      <w:r>
+        <w:rPr>
+          <w:rFonts w:ascii="Times New Roman" w:hAnsi="Times New Roman"/>
+          <w:sz w:val="24"/>
+          <w:szCs w:val="24"/>
+        </w:rPr>
+        <w:t xml:space="preserve">USERACCOUNT </w:t>
+      </w:r>
+      <w:r>
+        <w:rPr>
+          <w:rFonts w:ascii="Times New Roman" w:hAnsi="Times New Roman"/>
+          <w:sz w:val="24"/>
+          <w:szCs w:val="24"/>
+        </w:rPr>
+        <w:t>(</w:t>
+      </w:r>
+      <w:r>
+        <w:rPr>
+          <w:rFonts w:ascii="Times New Roman" w:hAnsi="Times New Roman"/>
+          <w:sz w:val="24"/>
+          <w:szCs w:val="24"/>
+          <w:u w:val="single"/>
+        </w:rPr>
+        <w:t>username</w:t>
+      </w:r>
+      <w:r>
+        <w:rPr>
+          <w:rFonts w:ascii="Times New Roman" w:hAnsi="Times New Roman"/>
+          <w:sz w:val="24"/>
+          <w:szCs w:val="24"/>
+        </w:rPr>
+        <w:t>, password, type</w:t>
+      </w:r>
+      <w:r>
+        <w:rPr>
+          <w:rFonts w:ascii="Times New Roman" w:hAnsi="Times New Roman"/>
+          <w:sz w:val="24"/>
+          <w:szCs w:val="24"/>
+        </w:rPr>
+        <w:t>)</w:t>
       </w:r>
     </w:p>
     <w:p>
@@ -10975,15 +11285,7 @@
           <w:szCs w:val="32"/>
         </w:rPr>
         <w:lastRenderedPageBreak/>
-        <w:t>SYSTEM</w:t>
-      </w:r>
-      <w:r>
-        <w:rPr>
-          <w:rFonts w:ascii="Times New Roman" w:hAnsi="Times New Roman"/>
-          <w:sz w:val="32"/>
-          <w:szCs w:val="32"/>
-        </w:rPr>
-        <w:t xml:space="preserve"> DESIGN</w:t>
+        <w:t>SYSTEM DESIGN</w:t>
       </w:r>
       <w:bookmarkEnd w:id="21"/>
     </w:p>
@@ -11080,10 +11382,7 @@
         <w:jc w:val="center"/>
       </w:pPr>
       <w:r>
-        <w:t xml:space="preserve">Figure </w:t>
-      </w:r>
-      <w:r>
-        <w:t>5.1 subsystems</w:t>
+        <w:t>Figure 5.1 subsystems</w:t>
       </w:r>
     </w:p>
     <w:p>
@@ -11143,6 +11442,9 @@
     <w:p>
       <w:pPr>
         <w:pStyle w:val="body"/>
+        <w:rPr>
+          <w:szCs w:val="24"/>
+        </w:rPr>
       </w:pPr>
     </w:p>
     <w:p>
@@ -11153,17 +11455,17 @@
         <w:rPr>
           <w:rFonts w:ascii="Times New Roman" w:hAnsi="Times New Roman"/>
           <w:color w:val="000000" w:themeColor="text1"/>
-          <w:sz w:val="19"/>
-          <w:szCs w:val="19"/>
-          <w:lang w:eastAsia="ja-JP"/>
-        </w:rPr>
-      </w:pPr>
-      <w:r>
-        <w:rPr>
-          <w:rFonts w:ascii="Times New Roman" w:hAnsi="Times New Roman"/>
-          <w:color w:val="000000" w:themeColor="text1"/>
-          <w:sz w:val="19"/>
-          <w:szCs w:val="19"/>
+          <w:sz w:val="24"/>
+          <w:szCs w:val="24"/>
+          <w:lang w:eastAsia="ja-JP"/>
+        </w:rPr>
+      </w:pPr>
+      <w:r>
+        <w:rPr>
+          <w:rFonts w:ascii="Times New Roman" w:hAnsi="Times New Roman"/>
+          <w:color w:val="000000" w:themeColor="text1"/>
+          <w:sz w:val="24"/>
+          <w:szCs w:val="24"/>
           <w:lang w:eastAsia="ja-JP"/>
         </w:rPr>
         <w:t>namespace Entities</w:t>
@@ -11177,17 +11479,17 @@
         <w:rPr>
           <w:rFonts w:ascii="Times New Roman" w:hAnsi="Times New Roman"/>
           <w:color w:val="000000" w:themeColor="text1"/>
-          <w:sz w:val="19"/>
-          <w:szCs w:val="19"/>
-          <w:lang w:eastAsia="ja-JP"/>
-        </w:rPr>
-      </w:pPr>
-      <w:r>
-        <w:rPr>
-          <w:rFonts w:ascii="Times New Roman" w:hAnsi="Times New Roman"/>
-          <w:color w:val="000000" w:themeColor="text1"/>
-          <w:sz w:val="19"/>
-          <w:szCs w:val="19"/>
+          <w:sz w:val="24"/>
+          <w:szCs w:val="24"/>
+          <w:lang w:eastAsia="ja-JP"/>
+        </w:rPr>
+      </w:pPr>
+      <w:r>
+        <w:rPr>
+          <w:rFonts w:ascii="Times New Roman" w:hAnsi="Times New Roman"/>
+          <w:color w:val="000000" w:themeColor="text1"/>
+          <w:sz w:val="24"/>
+          <w:szCs w:val="24"/>
           <w:lang w:eastAsia="ja-JP"/>
         </w:rPr>
         <w:t>{</w:t>
@@ -11201,17 +11503,17 @@
         <w:rPr>
           <w:rFonts w:ascii="Times New Roman" w:hAnsi="Times New Roman"/>
           <w:color w:val="000000" w:themeColor="text1"/>
-          <w:sz w:val="19"/>
-          <w:szCs w:val="19"/>
-          <w:lang w:eastAsia="ja-JP"/>
-        </w:rPr>
-      </w:pPr>
-      <w:r>
-        <w:rPr>
-          <w:rFonts w:ascii="Times New Roman" w:hAnsi="Times New Roman"/>
-          <w:color w:val="000000" w:themeColor="text1"/>
-          <w:sz w:val="19"/>
-          <w:szCs w:val="19"/>
+          <w:sz w:val="24"/>
+          <w:szCs w:val="24"/>
+          <w:lang w:eastAsia="ja-JP"/>
+        </w:rPr>
+      </w:pPr>
+      <w:r>
+        <w:rPr>
+          <w:rFonts w:ascii="Times New Roman" w:hAnsi="Times New Roman"/>
+          <w:color w:val="000000" w:themeColor="text1"/>
+          <w:sz w:val="24"/>
+          <w:szCs w:val="24"/>
           <w:lang w:eastAsia="ja-JP"/>
         </w:rPr>
         <w:t xml:space="preserve">    public class Account</w:t>
@@ -11225,17 +11527,17 @@
         <w:rPr>
           <w:rFonts w:ascii="Times New Roman" w:hAnsi="Times New Roman"/>
           <w:color w:val="000000" w:themeColor="text1"/>
-          <w:sz w:val="19"/>
-          <w:szCs w:val="19"/>
-          <w:lang w:eastAsia="ja-JP"/>
-        </w:rPr>
-      </w:pPr>
-      <w:r>
-        <w:rPr>
-          <w:rFonts w:ascii="Times New Roman" w:hAnsi="Times New Roman"/>
-          <w:color w:val="000000" w:themeColor="text1"/>
-          <w:sz w:val="19"/>
-          <w:szCs w:val="19"/>
+          <w:sz w:val="24"/>
+          <w:szCs w:val="24"/>
+          <w:lang w:eastAsia="ja-JP"/>
+        </w:rPr>
+      </w:pPr>
+      <w:r>
+        <w:rPr>
+          <w:rFonts w:ascii="Times New Roman" w:hAnsi="Times New Roman"/>
+          <w:color w:val="000000" w:themeColor="text1"/>
+          <w:sz w:val="24"/>
+          <w:szCs w:val="24"/>
           <w:lang w:eastAsia="ja-JP"/>
         </w:rPr>
         <w:t xml:space="preserve">    {</w:t>
@@ -11249,42 +11551,20 @@
         <w:rPr>
           <w:rFonts w:ascii="Times New Roman" w:hAnsi="Times New Roman"/>
           <w:color w:val="000000" w:themeColor="text1"/>
-          <w:sz w:val="19"/>
-          <w:szCs w:val="19"/>
-          <w:lang w:eastAsia="ja-JP"/>
-        </w:rPr>
-      </w:pPr>
-      <w:r>
-        <w:rPr>
-          <w:rFonts w:ascii="Times New Roman" w:hAnsi="Times New Roman"/>
-          <w:color w:val="000000" w:themeColor="text1"/>
-          <w:sz w:val="19"/>
-          <w:szCs w:val="19"/>
-          <w:lang w:eastAsia="ja-JP"/>
-        </w:rPr>
-        <w:t xml:space="preserve">        private string username </w:t>
-      </w:r>
-      <w:proofErr w:type="gramStart"/>
-      <w:r>
-        <w:rPr>
-          <w:rFonts w:ascii="Times New Roman" w:hAnsi="Times New Roman"/>
-          <w:color w:val="000000" w:themeColor="text1"/>
-          <w:sz w:val="19"/>
-          <w:szCs w:val="19"/>
-          <w:lang w:eastAsia="ja-JP"/>
-        </w:rPr>
-        <w:t>{ get</w:t>
-      </w:r>
-      <w:proofErr w:type="gramEnd"/>
-      <w:r>
-        <w:rPr>
-          <w:rFonts w:ascii="Times New Roman" w:hAnsi="Times New Roman"/>
-          <w:color w:val="000000" w:themeColor="text1"/>
-          <w:sz w:val="19"/>
-          <w:szCs w:val="19"/>
-          <w:lang w:eastAsia="ja-JP"/>
-        </w:rPr>
-        <w:t>; set; }</w:t>
+          <w:sz w:val="24"/>
+          <w:szCs w:val="24"/>
+          <w:lang w:eastAsia="ja-JP"/>
+        </w:rPr>
+      </w:pPr>
+      <w:r>
+        <w:rPr>
+          <w:rFonts w:ascii="Times New Roman" w:hAnsi="Times New Roman"/>
+          <w:color w:val="000000" w:themeColor="text1"/>
+          <w:sz w:val="24"/>
+          <w:szCs w:val="24"/>
+          <w:lang w:eastAsia="ja-JP"/>
+        </w:rPr>
+        <w:t xml:space="preserve">        private string username { get; set; }</w:t>
       </w:r>
     </w:p>
     <w:p>
@@ -11295,42 +11575,20 @@
         <w:rPr>
           <w:rFonts w:ascii="Times New Roman" w:hAnsi="Times New Roman"/>
           <w:color w:val="000000" w:themeColor="text1"/>
-          <w:sz w:val="19"/>
-          <w:szCs w:val="19"/>
-          <w:lang w:eastAsia="ja-JP"/>
-        </w:rPr>
-      </w:pPr>
-      <w:r>
-        <w:rPr>
-          <w:rFonts w:ascii="Times New Roman" w:hAnsi="Times New Roman"/>
-          <w:color w:val="000000" w:themeColor="text1"/>
-          <w:sz w:val="19"/>
-          <w:szCs w:val="19"/>
-          <w:lang w:eastAsia="ja-JP"/>
-        </w:rPr>
-        <w:t xml:space="preserve">        private string password </w:t>
-      </w:r>
-      <w:proofErr w:type="gramStart"/>
-      <w:r>
-        <w:rPr>
-          <w:rFonts w:ascii="Times New Roman" w:hAnsi="Times New Roman"/>
-          <w:color w:val="000000" w:themeColor="text1"/>
-          <w:sz w:val="19"/>
-          <w:szCs w:val="19"/>
-          <w:lang w:eastAsia="ja-JP"/>
-        </w:rPr>
-        <w:t>{ get</w:t>
-      </w:r>
-      <w:proofErr w:type="gramEnd"/>
-      <w:r>
-        <w:rPr>
-          <w:rFonts w:ascii="Times New Roman" w:hAnsi="Times New Roman"/>
-          <w:color w:val="000000" w:themeColor="text1"/>
-          <w:sz w:val="19"/>
-          <w:szCs w:val="19"/>
-          <w:lang w:eastAsia="ja-JP"/>
-        </w:rPr>
-        <w:t>; set; }</w:t>
+          <w:sz w:val="24"/>
+          <w:szCs w:val="24"/>
+          <w:lang w:eastAsia="ja-JP"/>
+        </w:rPr>
+      </w:pPr>
+      <w:r>
+        <w:rPr>
+          <w:rFonts w:ascii="Times New Roman" w:hAnsi="Times New Roman"/>
+          <w:color w:val="000000" w:themeColor="text1"/>
+          <w:sz w:val="24"/>
+          <w:szCs w:val="24"/>
+          <w:lang w:eastAsia="ja-JP"/>
+        </w:rPr>
+        <w:t xml:space="preserve">        private string password { get; set; }</w:t>
       </w:r>
     </w:p>
     <w:p>
@@ -11341,42 +11599,20 @@
         <w:rPr>
           <w:rFonts w:ascii="Times New Roman" w:hAnsi="Times New Roman"/>
           <w:color w:val="000000" w:themeColor="text1"/>
-          <w:sz w:val="19"/>
-          <w:szCs w:val="19"/>
-          <w:lang w:eastAsia="ja-JP"/>
-        </w:rPr>
-      </w:pPr>
-      <w:r>
-        <w:rPr>
-          <w:rFonts w:ascii="Times New Roman" w:hAnsi="Times New Roman"/>
-          <w:color w:val="000000" w:themeColor="text1"/>
-          <w:sz w:val="19"/>
-          <w:szCs w:val="19"/>
-          <w:lang w:eastAsia="ja-JP"/>
-        </w:rPr>
-        <w:t xml:space="preserve">        private string role </w:t>
-      </w:r>
-      <w:proofErr w:type="gramStart"/>
-      <w:r>
-        <w:rPr>
-          <w:rFonts w:ascii="Times New Roman" w:hAnsi="Times New Roman"/>
-          <w:color w:val="000000" w:themeColor="text1"/>
-          <w:sz w:val="19"/>
-          <w:szCs w:val="19"/>
-          <w:lang w:eastAsia="ja-JP"/>
-        </w:rPr>
-        <w:t>{ get</w:t>
-      </w:r>
-      <w:proofErr w:type="gramEnd"/>
-      <w:r>
-        <w:rPr>
-          <w:rFonts w:ascii="Times New Roman" w:hAnsi="Times New Roman"/>
-          <w:color w:val="000000" w:themeColor="text1"/>
-          <w:sz w:val="19"/>
-          <w:szCs w:val="19"/>
-          <w:lang w:eastAsia="ja-JP"/>
-        </w:rPr>
-        <w:t>; set; }</w:t>
+          <w:sz w:val="24"/>
+          <w:szCs w:val="24"/>
+          <w:lang w:eastAsia="ja-JP"/>
+        </w:rPr>
+      </w:pPr>
+      <w:r>
+        <w:rPr>
+          <w:rFonts w:ascii="Times New Roman" w:hAnsi="Times New Roman"/>
+          <w:color w:val="000000" w:themeColor="text1"/>
+          <w:sz w:val="24"/>
+          <w:szCs w:val="24"/>
+          <w:lang w:eastAsia="ja-JP"/>
+        </w:rPr>
+        <w:t xml:space="preserve">        private string role { get; set; }</w:t>
       </w:r>
     </w:p>
     <w:p>
@@ -11387,42 +11623,20 @@
         <w:rPr>
           <w:rFonts w:ascii="Times New Roman" w:hAnsi="Times New Roman"/>
           <w:color w:val="000000" w:themeColor="text1"/>
-          <w:sz w:val="19"/>
-          <w:szCs w:val="19"/>
-          <w:lang w:eastAsia="ja-JP"/>
-        </w:rPr>
-      </w:pPr>
-      <w:r>
-        <w:rPr>
-          <w:rFonts w:ascii="Times New Roman" w:hAnsi="Times New Roman"/>
-          <w:color w:val="000000" w:themeColor="text1"/>
-          <w:sz w:val="19"/>
-          <w:szCs w:val="19"/>
-          <w:lang w:eastAsia="ja-JP"/>
-        </w:rPr>
-        <w:t xml:space="preserve">        private string name </w:t>
-      </w:r>
-      <w:proofErr w:type="gramStart"/>
-      <w:r>
-        <w:rPr>
-          <w:rFonts w:ascii="Times New Roman" w:hAnsi="Times New Roman"/>
-          <w:color w:val="000000" w:themeColor="text1"/>
-          <w:sz w:val="19"/>
-          <w:szCs w:val="19"/>
-          <w:lang w:eastAsia="ja-JP"/>
-        </w:rPr>
-        <w:t>{ get</w:t>
-      </w:r>
-      <w:proofErr w:type="gramEnd"/>
-      <w:r>
-        <w:rPr>
-          <w:rFonts w:ascii="Times New Roman" w:hAnsi="Times New Roman"/>
-          <w:color w:val="000000" w:themeColor="text1"/>
-          <w:sz w:val="19"/>
-          <w:szCs w:val="19"/>
-          <w:lang w:eastAsia="ja-JP"/>
-        </w:rPr>
-        <w:t>; set; }</w:t>
+          <w:sz w:val="24"/>
+          <w:szCs w:val="24"/>
+          <w:lang w:eastAsia="ja-JP"/>
+        </w:rPr>
+      </w:pPr>
+      <w:r>
+        <w:rPr>
+          <w:rFonts w:ascii="Times New Roman" w:hAnsi="Times New Roman"/>
+          <w:color w:val="000000" w:themeColor="text1"/>
+          <w:sz w:val="24"/>
+          <w:szCs w:val="24"/>
+          <w:lang w:eastAsia="ja-JP"/>
+        </w:rPr>
+        <w:t xml:space="preserve">        private string name { get; set; }</w:t>
       </w:r>
     </w:p>
     <w:p>
@@ -11433,42 +11647,20 @@
         <w:rPr>
           <w:rFonts w:ascii="Times New Roman" w:hAnsi="Times New Roman"/>
           <w:color w:val="000000" w:themeColor="text1"/>
-          <w:sz w:val="19"/>
-          <w:szCs w:val="19"/>
-          <w:lang w:eastAsia="ja-JP"/>
-        </w:rPr>
-      </w:pPr>
-      <w:r>
-        <w:rPr>
-          <w:rFonts w:ascii="Times New Roman" w:hAnsi="Times New Roman"/>
-          <w:color w:val="000000" w:themeColor="text1"/>
-          <w:sz w:val="19"/>
-          <w:szCs w:val="19"/>
-          <w:lang w:eastAsia="ja-JP"/>
-        </w:rPr>
-        <w:t xml:space="preserve">        public </w:t>
-      </w:r>
-      <w:proofErr w:type="gramStart"/>
-      <w:r>
-        <w:rPr>
-          <w:rFonts w:ascii="Times New Roman" w:hAnsi="Times New Roman"/>
-          <w:color w:val="000000" w:themeColor="text1"/>
-          <w:sz w:val="19"/>
-          <w:szCs w:val="19"/>
-          <w:lang w:eastAsia="ja-JP"/>
-        </w:rPr>
-        <w:t>Account(</w:t>
-      </w:r>
-      <w:proofErr w:type="gramEnd"/>
-      <w:r>
-        <w:rPr>
-          <w:rFonts w:ascii="Times New Roman" w:hAnsi="Times New Roman"/>
-          <w:color w:val="000000" w:themeColor="text1"/>
-          <w:sz w:val="19"/>
-          <w:szCs w:val="19"/>
-          <w:lang w:eastAsia="ja-JP"/>
-        </w:rPr>
-        <w:t>string username, string role, string password, string name)</w:t>
+          <w:sz w:val="24"/>
+          <w:szCs w:val="24"/>
+          <w:lang w:eastAsia="ja-JP"/>
+        </w:rPr>
+      </w:pPr>
+      <w:r>
+        <w:rPr>
+          <w:rFonts w:ascii="Times New Roman" w:hAnsi="Times New Roman"/>
+          <w:color w:val="000000" w:themeColor="text1"/>
+          <w:sz w:val="24"/>
+          <w:szCs w:val="24"/>
+          <w:lang w:eastAsia="ja-JP"/>
+        </w:rPr>
+        <w:t xml:space="preserve">        public Account(string username, string role, string password, string name)</w:t>
       </w:r>
     </w:p>
     <w:p>
@@ -11479,17 +11671,17 @@
         <w:rPr>
           <w:rFonts w:ascii="Times New Roman" w:hAnsi="Times New Roman"/>
           <w:color w:val="000000" w:themeColor="text1"/>
-          <w:sz w:val="19"/>
-          <w:szCs w:val="19"/>
-          <w:lang w:eastAsia="ja-JP"/>
-        </w:rPr>
-      </w:pPr>
-      <w:r>
-        <w:rPr>
-          <w:rFonts w:ascii="Times New Roman" w:hAnsi="Times New Roman"/>
-          <w:color w:val="000000" w:themeColor="text1"/>
-          <w:sz w:val="19"/>
-          <w:szCs w:val="19"/>
+          <w:sz w:val="24"/>
+          <w:szCs w:val="24"/>
+          <w:lang w:eastAsia="ja-JP"/>
+        </w:rPr>
+      </w:pPr>
+      <w:r>
+        <w:rPr>
+          <w:rFonts w:ascii="Times New Roman" w:hAnsi="Times New Roman"/>
+          <w:color w:val="000000" w:themeColor="text1"/>
+          <w:sz w:val="24"/>
+          <w:szCs w:val="24"/>
           <w:lang w:eastAsia="ja-JP"/>
         </w:rPr>
         <w:t xml:space="preserve">        {</w:t>
@@ -11503,42 +11695,42 @@
         <w:rPr>
           <w:rFonts w:ascii="Times New Roman" w:hAnsi="Times New Roman"/>
           <w:color w:val="000000" w:themeColor="text1"/>
-          <w:sz w:val="19"/>
-          <w:szCs w:val="19"/>
-          <w:lang w:eastAsia="ja-JP"/>
-        </w:rPr>
-      </w:pPr>
-      <w:r>
-        <w:rPr>
-          <w:rFonts w:ascii="Times New Roman" w:hAnsi="Times New Roman"/>
-          <w:color w:val="000000" w:themeColor="text1"/>
-          <w:sz w:val="19"/>
-          <w:szCs w:val="19"/>
-          <w:lang w:eastAsia="ja-JP"/>
-        </w:rPr>
-        <w:t xml:space="preserve">            //Because this is all received from the </w:t>
+          <w:sz w:val="24"/>
+          <w:szCs w:val="24"/>
+          <w:lang w:eastAsia="ja-JP"/>
+        </w:rPr>
+      </w:pPr>
+      <w:r>
+        <w:rPr>
+          <w:rFonts w:ascii="Times New Roman" w:hAnsi="Times New Roman"/>
+          <w:color w:val="000000" w:themeColor="text1"/>
+          <w:sz w:val="24"/>
+          <w:szCs w:val="24"/>
+          <w:lang w:eastAsia="ja-JP"/>
+        </w:rPr>
+        <w:t xml:space="preserve">            </w:t>
       </w:r>
       <w:proofErr w:type="spellStart"/>
       <w:r>
         <w:rPr>
           <w:rFonts w:ascii="Times New Roman" w:hAnsi="Times New Roman"/>
           <w:color w:val="000000" w:themeColor="text1"/>
-          <w:sz w:val="19"/>
-          <w:szCs w:val="19"/>
-          <w:lang w:eastAsia="ja-JP"/>
-        </w:rPr>
-        <w:t>db</w:t>
+          <w:sz w:val="24"/>
+          <w:szCs w:val="24"/>
+          <w:lang w:eastAsia="ja-JP"/>
+        </w:rPr>
+        <w:t>this.username</w:t>
       </w:r>
       <w:proofErr w:type="spellEnd"/>
       <w:r>
         <w:rPr>
           <w:rFonts w:ascii="Times New Roman" w:hAnsi="Times New Roman"/>
           <w:color w:val="000000" w:themeColor="text1"/>
-          <w:sz w:val="19"/>
-          <w:szCs w:val="19"/>
-          <w:lang w:eastAsia="ja-JP"/>
-        </w:rPr>
-        <w:t>, validation is assumed to have happened.</w:t>
+          <w:sz w:val="24"/>
+          <w:szCs w:val="24"/>
+          <w:lang w:eastAsia="ja-JP"/>
+        </w:rPr>
+        <w:t xml:space="preserve"> = username;</w:t>
       </w:r>
     </w:p>
     <w:p>
@@ -11549,44 +11741,42 @@
         <w:rPr>
           <w:rFonts w:ascii="Times New Roman" w:hAnsi="Times New Roman"/>
           <w:color w:val="000000" w:themeColor="text1"/>
-          <w:sz w:val="19"/>
-          <w:szCs w:val="19"/>
-          <w:lang w:eastAsia="ja-JP"/>
-        </w:rPr>
-      </w:pPr>
-      <w:r>
-        <w:rPr>
-          <w:rFonts w:ascii="Times New Roman" w:hAnsi="Times New Roman"/>
-          <w:color w:val="000000" w:themeColor="text1"/>
-          <w:sz w:val="19"/>
-          <w:szCs w:val="19"/>
+          <w:sz w:val="24"/>
+          <w:szCs w:val="24"/>
+          <w:lang w:eastAsia="ja-JP"/>
+        </w:rPr>
+      </w:pPr>
+      <w:r>
+        <w:rPr>
+          <w:rFonts w:ascii="Times New Roman" w:hAnsi="Times New Roman"/>
+          <w:color w:val="000000" w:themeColor="text1"/>
+          <w:sz w:val="24"/>
+          <w:szCs w:val="24"/>
           <w:lang w:eastAsia="ja-JP"/>
         </w:rPr>
         <w:t xml:space="preserve">            </w:t>
       </w:r>
       <w:proofErr w:type="spellStart"/>
-      <w:proofErr w:type="gramStart"/>
-      <w:r>
-        <w:rPr>
-          <w:rFonts w:ascii="Times New Roman" w:hAnsi="Times New Roman"/>
-          <w:color w:val="000000" w:themeColor="text1"/>
-          <w:sz w:val="19"/>
-          <w:szCs w:val="19"/>
-          <w:lang w:eastAsia="ja-JP"/>
-        </w:rPr>
-        <w:t>this.username</w:t>
+      <w:r>
+        <w:rPr>
+          <w:rFonts w:ascii="Times New Roman" w:hAnsi="Times New Roman"/>
+          <w:color w:val="000000" w:themeColor="text1"/>
+          <w:sz w:val="24"/>
+          <w:szCs w:val="24"/>
+          <w:lang w:eastAsia="ja-JP"/>
+        </w:rPr>
+        <w:t>this.role</w:t>
       </w:r>
       <w:proofErr w:type="spellEnd"/>
-      <w:proofErr w:type="gramEnd"/>
-      <w:r>
-        <w:rPr>
-          <w:rFonts w:ascii="Times New Roman" w:hAnsi="Times New Roman"/>
-          <w:color w:val="000000" w:themeColor="text1"/>
-          <w:sz w:val="19"/>
-          <w:szCs w:val="19"/>
-          <w:lang w:eastAsia="ja-JP"/>
-        </w:rPr>
-        <w:t xml:space="preserve"> = username;</w:t>
+      <w:r>
+        <w:rPr>
+          <w:rFonts w:ascii="Times New Roman" w:hAnsi="Times New Roman"/>
+          <w:color w:val="000000" w:themeColor="text1"/>
+          <w:sz w:val="24"/>
+          <w:szCs w:val="24"/>
+          <w:lang w:eastAsia="ja-JP"/>
+        </w:rPr>
+        <w:t xml:space="preserve"> = role;</w:t>
       </w:r>
     </w:p>
     <w:p>
@@ -11597,44 +11787,42 @@
         <w:rPr>
           <w:rFonts w:ascii="Times New Roman" w:hAnsi="Times New Roman"/>
           <w:color w:val="000000" w:themeColor="text1"/>
-          <w:sz w:val="19"/>
-          <w:szCs w:val="19"/>
-          <w:lang w:eastAsia="ja-JP"/>
-        </w:rPr>
-      </w:pPr>
-      <w:r>
-        <w:rPr>
-          <w:rFonts w:ascii="Times New Roman" w:hAnsi="Times New Roman"/>
-          <w:color w:val="000000" w:themeColor="text1"/>
-          <w:sz w:val="19"/>
-          <w:szCs w:val="19"/>
+          <w:sz w:val="24"/>
+          <w:szCs w:val="24"/>
+          <w:lang w:eastAsia="ja-JP"/>
+        </w:rPr>
+      </w:pPr>
+      <w:r>
+        <w:rPr>
+          <w:rFonts w:ascii="Times New Roman" w:hAnsi="Times New Roman"/>
+          <w:color w:val="000000" w:themeColor="text1"/>
+          <w:sz w:val="24"/>
+          <w:szCs w:val="24"/>
           <w:lang w:eastAsia="ja-JP"/>
         </w:rPr>
         <w:t xml:space="preserve">            </w:t>
       </w:r>
       <w:proofErr w:type="spellStart"/>
-      <w:proofErr w:type="gramStart"/>
-      <w:r>
-        <w:rPr>
-          <w:rFonts w:ascii="Times New Roman" w:hAnsi="Times New Roman"/>
-          <w:color w:val="000000" w:themeColor="text1"/>
-          <w:sz w:val="19"/>
-          <w:szCs w:val="19"/>
-          <w:lang w:eastAsia="ja-JP"/>
-        </w:rPr>
-        <w:t>this.role</w:t>
+      <w:r>
+        <w:rPr>
+          <w:rFonts w:ascii="Times New Roman" w:hAnsi="Times New Roman"/>
+          <w:color w:val="000000" w:themeColor="text1"/>
+          <w:sz w:val="24"/>
+          <w:szCs w:val="24"/>
+          <w:lang w:eastAsia="ja-JP"/>
+        </w:rPr>
+        <w:t>this.password</w:t>
       </w:r>
       <w:proofErr w:type="spellEnd"/>
-      <w:proofErr w:type="gramEnd"/>
-      <w:r>
-        <w:rPr>
-          <w:rFonts w:ascii="Times New Roman" w:hAnsi="Times New Roman"/>
-          <w:color w:val="000000" w:themeColor="text1"/>
-          <w:sz w:val="19"/>
-          <w:szCs w:val="19"/>
-          <w:lang w:eastAsia="ja-JP"/>
-        </w:rPr>
-        <w:t xml:space="preserve"> = role;</w:t>
+      <w:r>
+        <w:rPr>
+          <w:rFonts w:ascii="Times New Roman" w:hAnsi="Times New Roman"/>
+          <w:color w:val="000000" w:themeColor="text1"/>
+          <w:sz w:val="24"/>
+          <w:szCs w:val="24"/>
+          <w:lang w:eastAsia="ja-JP"/>
+        </w:rPr>
+        <w:t xml:space="preserve"> = password;</w:t>
       </w:r>
     </w:p>
     <w:p>
@@ -11645,44 +11833,20 @@
         <w:rPr>
           <w:rFonts w:ascii="Times New Roman" w:hAnsi="Times New Roman"/>
           <w:color w:val="000000" w:themeColor="text1"/>
-          <w:sz w:val="19"/>
-          <w:szCs w:val="19"/>
-          <w:lang w:eastAsia="ja-JP"/>
-        </w:rPr>
-      </w:pPr>
-      <w:r>
-        <w:rPr>
-          <w:rFonts w:ascii="Times New Roman" w:hAnsi="Times New Roman"/>
-          <w:color w:val="000000" w:themeColor="text1"/>
-          <w:sz w:val="19"/>
-          <w:szCs w:val="19"/>
-          <w:lang w:eastAsia="ja-JP"/>
-        </w:rPr>
-        <w:t xml:space="preserve">            </w:t>
-      </w:r>
-      <w:proofErr w:type="spellStart"/>
-      <w:proofErr w:type="gramStart"/>
-      <w:r>
-        <w:rPr>
-          <w:rFonts w:ascii="Times New Roman" w:hAnsi="Times New Roman"/>
-          <w:color w:val="000000" w:themeColor="text1"/>
-          <w:sz w:val="19"/>
-          <w:szCs w:val="19"/>
-          <w:lang w:eastAsia="ja-JP"/>
-        </w:rPr>
-        <w:t>this.password</w:t>
-      </w:r>
-      <w:proofErr w:type="spellEnd"/>
-      <w:proofErr w:type="gramEnd"/>
-      <w:r>
-        <w:rPr>
-          <w:rFonts w:ascii="Times New Roman" w:hAnsi="Times New Roman"/>
-          <w:color w:val="000000" w:themeColor="text1"/>
-          <w:sz w:val="19"/>
-          <w:szCs w:val="19"/>
-          <w:lang w:eastAsia="ja-JP"/>
-        </w:rPr>
-        <w:t xml:space="preserve"> = password;</w:t>
+          <w:sz w:val="24"/>
+          <w:szCs w:val="24"/>
+          <w:lang w:eastAsia="ja-JP"/>
+        </w:rPr>
+      </w:pPr>
+      <w:r>
+        <w:rPr>
+          <w:rFonts w:ascii="Times New Roman" w:hAnsi="Times New Roman"/>
+          <w:color w:val="000000" w:themeColor="text1"/>
+          <w:sz w:val="24"/>
+          <w:szCs w:val="24"/>
+          <w:lang w:eastAsia="ja-JP"/>
+        </w:rPr>
+        <w:t xml:space="preserve">            this.name = name;</w:t>
       </w:r>
     </w:p>
     <w:p>
@@ -11693,33 +11857,21 @@
         <w:rPr>
           <w:rFonts w:ascii="Times New Roman" w:hAnsi="Times New Roman"/>
           <w:color w:val="000000" w:themeColor="text1"/>
-          <w:sz w:val="19"/>
-          <w:szCs w:val="19"/>
-          <w:lang w:eastAsia="ja-JP"/>
-        </w:rPr>
-      </w:pPr>
-      <w:r>
-        <w:rPr>
-          <w:rFonts w:ascii="Times New Roman" w:hAnsi="Times New Roman"/>
-          <w:color w:val="000000" w:themeColor="text1"/>
-          <w:sz w:val="19"/>
-          <w:szCs w:val="19"/>
-          <w:lang w:eastAsia="ja-JP"/>
-        </w:rPr>
-        <w:t xml:space="preserve">            this.name = </w:t>
-      </w:r>
-      <w:proofErr w:type="gramStart"/>
-      <w:r>
-        <w:rPr>
-          <w:rFonts w:ascii="Times New Roman" w:hAnsi="Times New Roman"/>
-          <w:color w:val="000000" w:themeColor="text1"/>
-          <w:sz w:val="19"/>
-          <w:szCs w:val="19"/>
-          <w:lang w:eastAsia="ja-JP"/>
-        </w:rPr>
-        <w:t>name;</w:t>
-      </w:r>
-      <w:proofErr w:type="gramEnd"/>
+          <w:sz w:val="24"/>
+          <w:szCs w:val="24"/>
+          <w:lang w:eastAsia="ja-JP"/>
+        </w:rPr>
+      </w:pPr>
+      <w:r>
+        <w:rPr>
+          <w:rFonts w:ascii="Times New Roman" w:hAnsi="Times New Roman"/>
+          <w:color w:val="000000" w:themeColor="text1"/>
+          <w:sz w:val="24"/>
+          <w:szCs w:val="24"/>
+          <w:lang w:eastAsia="ja-JP"/>
+        </w:rPr>
+        <w:t xml:space="preserve">        }</w:t>
+      </w:r>
     </w:p>
     <w:p>
       <w:pPr>
@@ -11729,20 +11881,20 @@
         <w:rPr>
           <w:rFonts w:ascii="Times New Roman" w:hAnsi="Times New Roman"/>
           <w:color w:val="000000" w:themeColor="text1"/>
-          <w:sz w:val="19"/>
-          <w:szCs w:val="19"/>
-          <w:lang w:eastAsia="ja-JP"/>
-        </w:rPr>
-      </w:pPr>
-      <w:r>
-        <w:rPr>
-          <w:rFonts w:ascii="Times New Roman" w:hAnsi="Times New Roman"/>
-          <w:color w:val="000000" w:themeColor="text1"/>
-          <w:sz w:val="19"/>
-          <w:szCs w:val="19"/>
-          <w:lang w:eastAsia="ja-JP"/>
-        </w:rPr>
-        <w:t xml:space="preserve">        }</w:t>
+          <w:sz w:val="24"/>
+          <w:szCs w:val="24"/>
+          <w:lang w:eastAsia="ja-JP"/>
+        </w:rPr>
+      </w:pPr>
+      <w:r>
+        <w:rPr>
+          <w:rFonts w:ascii="Times New Roman" w:hAnsi="Times New Roman"/>
+          <w:color w:val="000000" w:themeColor="text1"/>
+          <w:sz w:val="24"/>
+          <w:szCs w:val="24"/>
+          <w:lang w:eastAsia="ja-JP"/>
+        </w:rPr>
+        <w:t xml:space="preserve">    }</w:t>
       </w:r>
     </w:p>
     <w:p>
@@ -11753,20 +11905,37 @@
         <w:rPr>
           <w:rFonts w:ascii="Times New Roman" w:hAnsi="Times New Roman"/>
           <w:color w:val="000000" w:themeColor="text1"/>
-          <w:sz w:val="19"/>
-          <w:szCs w:val="19"/>
-          <w:lang w:eastAsia="ja-JP"/>
-        </w:rPr>
-      </w:pPr>
-      <w:r>
-        <w:rPr>
-          <w:rFonts w:ascii="Times New Roman" w:hAnsi="Times New Roman"/>
-          <w:color w:val="000000" w:themeColor="text1"/>
-          <w:sz w:val="19"/>
-          <w:szCs w:val="19"/>
-          <w:lang w:eastAsia="ja-JP"/>
-        </w:rPr>
-        <w:t xml:space="preserve">    }</w:t>
+          <w:sz w:val="24"/>
+          <w:szCs w:val="24"/>
+          <w:lang w:eastAsia="ja-JP"/>
+        </w:rPr>
+      </w:pPr>
+      <w:r>
+        <w:rPr>
+          <w:rFonts w:ascii="Times New Roman" w:hAnsi="Times New Roman"/>
+          <w:color w:val="000000" w:themeColor="text1"/>
+          <w:sz w:val="24"/>
+          <w:szCs w:val="24"/>
+          <w:lang w:eastAsia="ja-JP"/>
+        </w:rPr>
+        <w:t>}</w:t>
+      </w:r>
+    </w:p>
+    <w:p>
+      <w:pPr>
+        <w:rPr>
+          <w:rFonts w:ascii="Times New Roman" w:hAnsi="Times New Roman"/>
+          <w:sz w:val="24"/>
+          <w:szCs w:val="24"/>
+        </w:rPr>
+      </w:pPr>
+      <w:r>
+        <w:rPr>
+          <w:rFonts w:ascii="Times New Roman" w:hAnsi="Times New Roman"/>
+          <w:sz w:val="24"/>
+          <w:szCs w:val="24"/>
+        </w:rPr>
+        <w:br w:type="page"/>
       </w:r>
     </w:p>
     <w:p>
@@ -11777,33 +11946,21 @@
         <w:rPr>
           <w:rFonts w:ascii="Times New Roman" w:hAnsi="Times New Roman"/>
           <w:color w:val="000000" w:themeColor="text1"/>
-          <w:sz w:val="19"/>
-          <w:szCs w:val="19"/>
-          <w:lang w:eastAsia="ja-JP"/>
-        </w:rPr>
-      </w:pPr>
-      <w:r>
-        <w:rPr>
-          <w:rFonts w:ascii="Times New Roman" w:hAnsi="Times New Roman"/>
-          <w:color w:val="000000" w:themeColor="text1"/>
-          <w:sz w:val="19"/>
-          <w:szCs w:val="19"/>
-          <w:lang w:eastAsia="ja-JP"/>
-        </w:rPr>
-        <w:t>}</w:t>
-      </w:r>
-    </w:p>
-    <w:p>
-      <w:pPr>
-        <w:rPr>
-          <w:rFonts w:ascii="Times New Roman" w:hAnsi="Times New Roman"/>
-        </w:rPr>
-      </w:pPr>
-      <w:r>
-        <w:rPr>
-          <w:rFonts w:ascii="Times New Roman" w:hAnsi="Times New Roman"/>
-        </w:rPr>
-        <w:br w:type="page"/>
+          <w:sz w:val="24"/>
+          <w:szCs w:val="24"/>
+          <w:lang w:eastAsia="ja-JP"/>
+        </w:rPr>
+      </w:pPr>
+      <w:r>
+        <w:rPr>
+          <w:rFonts w:ascii="Times New Roman" w:hAnsi="Times New Roman"/>
+          <w:color w:val="000000" w:themeColor="text1"/>
+          <w:sz w:val="24"/>
+          <w:szCs w:val="24"/>
+          <w:lang w:eastAsia="ja-JP"/>
+        </w:rPr>
+        <w:lastRenderedPageBreak/>
+        <w:t>namespace Entities</w:t>
       </w:r>
     </w:p>
     <w:p>
@@ -11814,21 +11971,20 @@
         <w:rPr>
           <w:rFonts w:ascii="Times New Roman" w:hAnsi="Times New Roman"/>
           <w:color w:val="000000" w:themeColor="text1"/>
-          <w:sz w:val="19"/>
-          <w:szCs w:val="19"/>
-          <w:lang w:eastAsia="ja-JP"/>
-        </w:rPr>
-      </w:pPr>
-      <w:r>
-        <w:rPr>
-          <w:rFonts w:ascii="Times New Roman" w:hAnsi="Times New Roman"/>
-          <w:color w:val="000000" w:themeColor="text1"/>
-          <w:sz w:val="19"/>
-          <w:szCs w:val="19"/>
-          <w:lang w:eastAsia="ja-JP"/>
-        </w:rPr>
-        <w:lastRenderedPageBreak/>
-        <w:t>namespace Entities</w:t>
+          <w:sz w:val="24"/>
+          <w:szCs w:val="24"/>
+          <w:lang w:eastAsia="ja-JP"/>
+        </w:rPr>
+      </w:pPr>
+      <w:r>
+        <w:rPr>
+          <w:rFonts w:ascii="Times New Roman" w:hAnsi="Times New Roman"/>
+          <w:color w:val="000000" w:themeColor="text1"/>
+          <w:sz w:val="24"/>
+          <w:szCs w:val="24"/>
+          <w:lang w:eastAsia="ja-JP"/>
+        </w:rPr>
+        <w:t>{</w:t>
       </w:r>
     </w:p>
     <w:p>
@@ -11839,20 +11995,20 @@
         <w:rPr>
           <w:rFonts w:ascii="Times New Roman" w:hAnsi="Times New Roman"/>
           <w:color w:val="000000" w:themeColor="text1"/>
-          <w:sz w:val="19"/>
-          <w:szCs w:val="19"/>
-          <w:lang w:eastAsia="ja-JP"/>
-        </w:rPr>
-      </w:pPr>
-      <w:r>
-        <w:rPr>
-          <w:rFonts w:ascii="Times New Roman" w:hAnsi="Times New Roman"/>
-          <w:color w:val="000000" w:themeColor="text1"/>
-          <w:sz w:val="19"/>
-          <w:szCs w:val="19"/>
-          <w:lang w:eastAsia="ja-JP"/>
-        </w:rPr>
-        <w:t>{</w:t>
+          <w:sz w:val="24"/>
+          <w:szCs w:val="24"/>
+          <w:lang w:eastAsia="ja-JP"/>
+        </w:rPr>
+      </w:pPr>
+      <w:r>
+        <w:rPr>
+          <w:rFonts w:ascii="Times New Roman" w:hAnsi="Times New Roman"/>
+          <w:color w:val="000000" w:themeColor="text1"/>
+          <w:sz w:val="24"/>
+          <w:szCs w:val="24"/>
+          <w:lang w:eastAsia="ja-JP"/>
+        </w:rPr>
+        <w:t xml:space="preserve">    public class Reservation</w:t>
       </w:r>
     </w:p>
     <w:p>
@@ -11863,20 +12019,20 @@
         <w:rPr>
           <w:rFonts w:ascii="Times New Roman" w:hAnsi="Times New Roman"/>
           <w:color w:val="000000" w:themeColor="text1"/>
-          <w:sz w:val="19"/>
-          <w:szCs w:val="19"/>
-          <w:lang w:eastAsia="ja-JP"/>
-        </w:rPr>
-      </w:pPr>
-      <w:r>
-        <w:rPr>
-          <w:rFonts w:ascii="Times New Roman" w:hAnsi="Times New Roman"/>
-          <w:color w:val="000000" w:themeColor="text1"/>
-          <w:sz w:val="19"/>
-          <w:szCs w:val="19"/>
-          <w:lang w:eastAsia="ja-JP"/>
-        </w:rPr>
-        <w:t xml:space="preserve">    public class Reservation</w:t>
+          <w:sz w:val="24"/>
+          <w:szCs w:val="24"/>
+          <w:lang w:eastAsia="ja-JP"/>
+        </w:rPr>
+      </w:pPr>
+      <w:r>
+        <w:rPr>
+          <w:rFonts w:ascii="Times New Roman" w:hAnsi="Times New Roman"/>
+          <w:color w:val="000000" w:themeColor="text1"/>
+          <w:sz w:val="24"/>
+          <w:szCs w:val="24"/>
+          <w:lang w:eastAsia="ja-JP"/>
+        </w:rPr>
+        <w:t xml:space="preserve">    {</w:t>
       </w:r>
     </w:p>
     <w:p>
@@ -11887,20 +12043,20 @@
         <w:rPr>
           <w:rFonts w:ascii="Times New Roman" w:hAnsi="Times New Roman"/>
           <w:color w:val="000000" w:themeColor="text1"/>
-          <w:sz w:val="19"/>
-          <w:szCs w:val="19"/>
-          <w:lang w:eastAsia="ja-JP"/>
-        </w:rPr>
-      </w:pPr>
-      <w:r>
-        <w:rPr>
-          <w:rFonts w:ascii="Times New Roman" w:hAnsi="Times New Roman"/>
-          <w:color w:val="000000" w:themeColor="text1"/>
-          <w:sz w:val="19"/>
-          <w:szCs w:val="19"/>
-          <w:lang w:eastAsia="ja-JP"/>
-        </w:rPr>
-        <w:t xml:space="preserve">    {</w:t>
+          <w:sz w:val="24"/>
+          <w:szCs w:val="24"/>
+          <w:lang w:eastAsia="ja-JP"/>
+        </w:rPr>
+      </w:pPr>
+      <w:r>
+        <w:rPr>
+          <w:rFonts w:ascii="Times New Roman" w:hAnsi="Times New Roman"/>
+          <w:color w:val="000000" w:themeColor="text1"/>
+          <w:sz w:val="24"/>
+          <w:szCs w:val="24"/>
+          <w:lang w:eastAsia="ja-JP"/>
+        </w:rPr>
+        <w:t xml:space="preserve">        private int rid { get; set; }</w:t>
       </w:r>
     </w:p>
     <w:p>
@@ -11911,42 +12067,42 @@
         <w:rPr>
           <w:rFonts w:ascii="Times New Roman" w:hAnsi="Times New Roman"/>
           <w:color w:val="000000" w:themeColor="text1"/>
-          <w:sz w:val="19"/>
-          <w:szCs w:val="19"/>
-          <w:lang w:eastAsia="ja-JP"/>
-        </w:rPr>
-      </w:pPr>
-      <w:r>
-        <w:rPr>
-          <w:rFonts w:ascii="Times New Roman" w:hAnsi="Times New Roman"/>
-          <w:color w:val="000000" w:themeColor="text1"/>
-          <w:sz w:val="19"/>
-          <w:szCs w:val="19"/>
-          <w:lang w:eastAsia="ja-JP"/>
-        </w:rPr>
-        <w:t xml:space="preserve">        private int rid </w:t>
-      </w:r>
-      <w:proofErr w:type="gramStart"/>
-      <w:r>
-        <w:rPr>
-          <w:rFonts w:ascii="Times New Roman" w:hAnsi="Times New Roman"/>
-          <w:color w:val="000000" w:themeColor="text1"/>
-          <w:sz w:val="19"/>
-          <w:szCs w:val="19"/>
-          <w:lang w:eastAsia="ja-JP"/>
-        </w:rPr>
-        <w:t>{ get</w:t>
-      </w:r>
-      <w:proofErr w:type="gramEnd"/>
-      <w:r>
-        <w:rPr>
-          <w:rFonts w:ascii="Times New Roman" w:hAnsi="Times New Roman"/>
-          <w:color w:val="000000" w:themeColor="text1"/>
-          <w:sz w:val="19"/>
-          <w:szCs w:val="19"/>
-          <w:lang w:eastAsia="ja-JP"/>
-        </w:rPr>
-        <w:t>; set; }</w:t>
+          <w:sz w:val="24"/>
+          <w:szCs w:val="24"/>
+          <w:lang w:eastAsia="ja-JP"/>
+        </w:rPr>
+      </w:pPr>
+      <w:r>
+        <w:rPr>
+          <w:rFonts w:ascii="Times New Roman" w:hAnsi="Times New Roman"/>
+          <w:color w:val="000000" w:themeColor="text1"/>
+          <w:sz w:val="24"/>
+          <w:szCs w:val="24"/>
+          <w:lang w:eastAsia="ja-JP"/>
+        </w:rPr>
+        <w:t xml:space="preserve">        private string </w:t>
+      </w:r>
+      <w:proofErr w:type="spellStart"/>
+      <w:r>
+        <w:rPr>
+          <w:rFonts w:ascii="Times New Roman" w:hAnsi="Times New Roman"/>
+          <w:color w:val="000000" w:themeColor="text1"/>
+          <w:sz w:val="24"/>
+          <w:szCs w:val="24"/>
+          <w:lang w:eastAsia="ja-JP"/>
+        </w:rPr>
+        <w:t>usn</w:t>
+      </w:r>
+      <w:proofErr w:type="spellEnd"/>
+      <w:r>
+        <w:rPr>
+          <w:rFonts w:ascii="Times New Roman" w:hAnsi="Times New Roman"/>
+          <w:color w:val="000000" w:themeColor="text1"/>
+          <w:sz w:val="24"/>
+          <w:szCs w:val="24"/>
+          <w:lang w:eastAsia="ja-JP"/>
+        </w:rPr>
+        <w:t xml:space="preserve"> { get; set; }</w:t>
       </w:r>
     </w:p>
     <w:p>
@@ -11957,64 +12113,42 @@
         <w:rPr>
           <w:rFonts w:ascii="Times New Roman" w:hAnsi="Times New Roman"/>
           <w:color w:val="000000" w:themeColor="text1"/>
-          <w:sz w:val="19"/>
-          <w:szCs w:val="19"/>
-          <w:lang w:eastAsia="ja-JP"/>
-        </w:rPr>
-      </w:pPr>
-      <w:r>
-        <w:rPr>
-          <w:rFonts w:ascii="Times New Roman" w:hAnsi="Times New Roman"/>
-          <w:color w:val="000000" w:themeColor="text1"/>
-          <w:sz w:val="19"/>
-          <w:szCs w:val="19"/>
-          <w:lang w:eastAsia="ja-JP"/>
-        </w:rPr>
-        <w:t xml:space="preserve">        private string </w:t>
+          <w:sz w:val="24"/>
+          <w:szCs w:val="24"/>
+          <w:lang w:eastAsia="ja-JP"/>
+        </w:rPr>
+      </w:pPr>
+      <w:r>
+        <w:rPr>
+          <w:rFonts w:ascii="Times New Roman" w:hAnsi="Times New Roman"/>
+          <w:color w:val="000000" w:themeColor="text1"/>
+          <w:sz w:val="24"/>
+          <w:szCs w:val="24"/>
+          <w:lang w:eastAsia="ja-JP"/>
+        </w:rPr>
+        <w:t xml:space="preserve">        private int </w:t>
       </w:r>
       <w:proofErr w:type="spellStart"/>
       <w:r>
         <w:rPr>
           <w:rFonts w:ascii="Times New Roman" w:hAnsi="Times New Roman"/>
           <w:color w:val="000000" w:themeColor="text1"/>
-          <w:sz w:val="19"/>
-          <w:szCs w:val="19"/>
-          <w:lang w:eastAsia="ja-JP"/>
-        </w:rPr>
-        <w:t>usn</w:t>
+          <w:sz w:val="24"/>
+          <w:szCs w:val="24"/>
+          <w:lang w:eastAsia="ja-JP"/>
+        </w:rPr>
+        <w:t>roomID</w:t>
       </w:r>
       <w:proofErr w:type="spellEnd"/>
       <w:r>
         <w:rPr>
           <w:rFonts w:ascii="Times New Roman" w:hAnsi="Times New Roman"/>
           <w:color w:val="000000" w:themeColor="text1"/>
-          <w:sz w:val="19"/>
-          <w:szCs w:val="19"/>
-          <w:lang w:eastAsia="ja-JP"/>
-        </w:rPr>
-        <w:t xml:space="preserve"> </w:t>
-      </w:r>
-      <w:proofErr w:type="gramStart"/>
-      <w:r>
-        <w:rPr>
-          <w:rFonts w:ascii="Times New Roman" w:hAnsi="Times New Roman"/>
-          <w:color w:val="000000" w:themeColor="text1"/>
-          <w:sz w:val="19"/>
-          <w:szCs w:val="19"/>
-          <w:lang w:eastAsia="ja-JP"/>
-        </w:rPr>
-        <w:t>{ get</w:t>
-      </w:r>
-      <w:proofErr w:type="gramEnd"/>
-      <w:r>
-        <w:rPr>
-          <w:rFonts w:ascii="Times New Roman" w:hAnsi="Times New Roman"/>
-          <w:color w:val="000000" w:themeColor="text1"/>
-          <w:sz w:val="19"/>
-          <w:szCs w:val="19"/>
-          <w:lang w:eastAsia="ja-JP"/>
-        </w:rPr>
-        <w:t>; set; }</w:t>
+          <w:sz w:val="24"/>
+          <w:szCs w:val="24"/>
+          <w:lang w:eastAsia="ja-JP"/>
+        </w:rPr>
+        <w:t xml:space="preserve"> { get; set; }</w:t>
       </w:r>
     </w:p>
     <w:p>
@@ -12025,64 +12159,64 @@
         <w:rPr>
           <w:rFonts w:ascii="Times New Roman" w:hAnsi="Times New Roman"/>
           <w:color w:val="000000" w:themeColor="text1"/>
-          <w:sz w:val="19"/>
-          <w:szCs w:val="19"/>
-          <w:lang w:eastAsia="ja-JP"/>
-        </w:rPr>
-      </w:pPr>
-      <w:r>
-        <w:rPr>
-          <w:rFonts w:ascii="Times New Roman" w:hAnsi="Times New Roman"/>
-          <w:color w:val="000000" w:themeColor="text1"/>
-          <w:sz w:val="19"/>
-          <w:szCs w:val="19"/>
-          <w:lang w:eastAsia="ja-JP"/>
-        </w:rPr>
-        <w:t xml:space="preserve">        private int </w:t>
+          <w:sz w:val="24"/>
+          <w:szCs w:val="24"/>
+          <w:lang w:eastAsia="ja-JP"/>
+        </w:rPr>
+      </w:pPr>
+      <w:r>
+        <w:rPr>
+          <w:rFonts w:ascii="Times New Roman" w:hAnsi="Times New Roman"/>
+          <w:color w:val="000000" w:themeColor="text1"/>
+          <w:sz w:val="24"/>
+          <w:szCs w:val="24"/>
+          <w:lang w:eastAsia="ja-JP"/>
+        </w:rPr>
+        <w:t xml:space="preserve">        private </w:t>
       </w:r>
       <w:proofErr w:type="spellStart"/>
       <w:r>
         <w:rPr>
           <w:rFonts w:ascii="Times New Roman" w:hAnsi="Times New Roman"/>
           <w:color w:val="000000" w:themeColor="text1"/>
-          <w:sz w:val="19"/>
-          <w:szCs w:val="19"/>
-          <w:lang w:eastAsia="ja-JP"/>
-        </w:rPr>
-        <w:t>roomID</w:t>
+          <w:sz w:val="24"/>
+          <w:szCs w:val="24"/>
+          <w:lang w:eastAsia="ja-JP"/>
+        </w:rPr>
+        <w:t>DateTime</w:t>
       </w:r>
       <w:proofErr w:type="spellEnd"/>
       <w:r>
         <w:rPr>
           <w:rFonts w:ascii="Times New Roman" w:hAnsi="Times New Roman"/>
           <w:color w:val="000000" w:themeColor="text1"/>
-          <w:sz w:val="19"/>
-          <w:szCs w:val="19"/>
+          <w:sz w:val="24"/>
+          <w:szCs w:val="24"/>
           <w:lang w:eastAsia="ja-JP"/>
         </w:rPr>
         <w:t xml:space="preserve"> </w:t>
       </w:r>
-      <w:proofErr w:type="gramStart"/>
-      <w:r>
-        <w:rPr>
-          <w:rFonts w:ascii="Times New Roman" w:hAnsi="Times New Roman"/>
-          <w:color w:val="000000" w:themeColor="text1"/>
-          <w:sz w:val="19"/>
-          <w:szCs w:val="19"/>
-          <w:lang w:eastAsia="ja-JP"/>
-        </w:rPr>
-        <w:t>{ get</w:t>
-      </w:r>
-      <w:proofErr w:type="gramEnd"/>
-      <w:r>
-        <w:rPr>
-          <w:rFonts w:ascii="Times New Roman" w:hAnsi="Times New Roman"/>
-          <w:color w:val="000000" w:themeColor="text1"/>
-          <w:sz w:val="19"/>
-          <w:szCs w:val="19"/>
-          <w:lang w:eastAsia="ja-JP"/>
-        </w:rPr>
-        <w:t>; set; }</w:t>
+      <w:proofErr w:type="spellStart"/>
+      <w:r>
+        <w:rPr>
+          <w:rFonts w:ascii="Times New Roman" w:hAnsi="Times New Roman"/>
+          <w:color w:val="000000" w:themeColor="text1"/>
+          <w:sz w:val="24"/>
+          <w:szCs w:val="24"/>
+          <w:lang w:eastAsia="ja-JP"/>
+        </w:rPr>
+        <w:t>dtg</w:t>
+      </w:r>
+      <w:proofErr w:type="spellEnd"/>
+      <w:r>
+        <w:rPr>
+          <w:rFonts w:ascii="Times New Roman" w:hAnsi="Times New Roman"/>
+          <w:color w:val="000000" w:themeColor="text1"/>
+          <w:sz w:val="24"/>
+          <w:szCs w:val="24"/>
+          <w:lang w:eastAsia="ja-JP"/>
+        </w:rPr>
+        <w:t xml:space="preserve"> { get; set; }</w:t>
       </w:r>
     </w:p>
     <w:p>
@@ -12093,87 +12227,11 @@
         <w:rPr>
           <w:rFonts w:ascii="Times New Roman" w:hAnsi="Times New Roman"/>
           <w:color w:val="000000" w:themeColor="text1"/>
-          <w:sz w:val="19"/>
-          <w:szCs w:val="19"/>
-          <w:lang w:eastAsia="ja-JP"/>
-        </w:rPr>
-      </w:pPr>
-      <w:r>
-        <w:rPr>
-          <w:rFonts w:ascii="Times New Roman" w:hAnsi="Times New Roman"/>
-          <w:color w:val="000000" w:themeColor="text1"/>
-          <w:sz w:val="19"/>
-          <w:szCs w:val="19"/>
-          <w:lang w:eastAsia="ja-JP"/>
-        </w:rPr>
-        <w:t xml:space="preserve">        private </w:t>
-      </w:r>
-      <w:proofErr w:type="spellStart"/>
-      <w:r>
-        <w:rPr>
-          <w:rFonts w:ascii="Times New Roman" w:hAnsi="Times New Roman"/>
-          <w:color w:val="000000" w:themeColor="text1"/>
-          <w:sz w:val="19"/>
-          <w:szCs w:val="19"/>
-          <w:lang w:eastAsia="ja-JP"/>
-        </w:rPr>
-        <w:t>DateTime</w:t>
-      </w:r>
-      <w:proofErr w:type="spellEnd"/>
-      <w:r>
-        <w:rPr>
-          <w:rFonts w:ascii="Times New Roman" w:hAnsi="Times New Roman"/>
-          <w:color w:val="000000" w:themeColor="text1"/>
-          <w:sz w:val="19"/>
-          <w:szCs w:val="19"/>
-          <w:lang w:eastAsia="ja-JP"/>
-        </w:rPr>
-        <w:t xml:space="preserve"> </w:t>
-      </w:r>
-      <w:proofErr w:type="spellStart"/>
-      <w:r>
-        <w:rPr>
-          <w:rFonts w:ascii="Times New Roman" w:hAnsi="Times New Roman"/>
-          <w:color w:val="000000" w:themeColor="text1"/>
-          <w:sz w:val="19"/>
-          <w:szCs w:val="19"/>
-          <w:lang w:eastAsia="ja-JP"/>
-        </w:rPr>
-        <w:t>dtg</w:t>
-      </w:r>
-      <w:proofErr w:type="spellEnd"/>
-      <w:r>
-        <w:rPr>
-          <w:rFonts w:ascii="Times New Roman" w:hAnsi="Times New Roman"/>
-          <w:color w:val="000000" w:themeColor="text1"/>
-          <w:sz w:val="19"/>
-          <w:szCs w:val="19"/>
-          <w:lang w:eastAsia="ja-JP"/>
-        </w:rPr>
-        <w:t xml:space="preserve"> </w:t>
-      </w:r>
-      <w:proofErr w:type="gramStart"/>
-      <w:r>
-        <w:rPr>
-          <w:rFonts w:ascii="Times New Roman" w:hAnsi="Times New Roman"/>
-          <w:color w:val="000000" w:themeColor="text1"/>
-          <w:sz w:val="19"/>
-          <w:szCs w:val="19"/>
-          <w:lang w:eastAsia="ja-JP"/>
-        </w:rPr>
-        <w:t>{ get</w:t>
-      </w:r>
-      <w:proofErr w:type="gramEnd"/>
-      <w:r>
-        <w:rPr>
-          <w:rFonts w:ascii="Times New Roman" w:hAnsi="Times New Roman"/>
-          <w:color w:val="000000" w:themeColor="text1"/>
-          <w:sz w:val="19"/>
-          <w:szCs w:val="19"/>
-          <w:lang w:eastAsia="ja-JP"/>
-        </w:rPr>
-        <w:t>; set; }</w:t>
-      </w:r>
+          <w:sz w:val="24"/>
+          <w:szCs w:val="24"/>
+          <w:lang w:eastAsia="ja-JP"/>
+        </w:rPr>
+      </w:pPr>
     </w:p>
     <w:p>
       <w:pPr>
@@ -12183,11 +12241,65 @@
         <w:rPr>
           <w:rFonts w:ascii="Times New Roman" w:hAnsi="Times New Roman"/>
           <w:color w:val="000000" w:themeColor="text1"/>
-          <w:sz w:val="19"/>
-          <w:szCs w:val="19"/>
-          <w:lang w:eastAsia="ja-JP"/>
-        </w:rPr>
-      </w:pPr>
+          <w:sz w:val="24"/>
+          <w:szCs w:val="24"/>
+          <w:lang w:eastAsia="ja-JP"/>
+        </w:rPr>
+      </w:pPr>
+      <w:r>
+        <w:rPr>
+          <w:rFonts w:ascii="Times New Roman" w:hAnsi="Times New Roman"/>
+          <w:color w:val="000000" w:themeColor="text1"/>
+          <w:sz w:val="24"/>
+          <w:szCs w:val="24"/>
+          <w:lang w:eastAsia="ja-JP"/>
+        </w:rPr>
+        <w:t xml:space="preserve">        public Reservation(string </w:t>
+      </w:r>
+      <w:proofErr w:type="spellStart"/>
+      <w:r>
+        <w:rPr>
+          <w:rFonts w:ascii="Times New Roman" w:hAnsi="Times New Roman"/>
+          <w:color w:val="000000" w:themeColor="text1"/>
+          <w:sz w:val="24"/>
+          <w:szCs w:val="24"/>
+          <w:lang w:eastAsia="ja-JP"/>
+        </w:rPr>
+        <w:t>usn</w:t>
+      </w:r>
+      <w:proofErr w:type="spellEnd"/>
+      <w:r>
+        <w:rPr>
+          <w:rFonts w:ascii="Times New Roman" w:hAnsi="Times New Roman"/>
+          <w:color w:val="000000" w:themeColor="text1"/>
+          <w:sz w:val="24"/>
+          <w:szCs w:val="24"/>
+          <w:lang w:eastAsia="ja-JP"/>
+        </w:rPr>
+        <w:t xml:space="preserve">, int </w:t>
+      </w:r>
+      <w:proofErr w:type="spellStart"/>
+      <w:r>
+        <w:rPr>
+          <w:rFonts w:ascii="Times New Roman" w:hAnsi="Times New Roman"/>
+          <w:color w:val="000000" w:themeColor="text1"/>
+          <w:sz w:val="24"/>
+          <w:szCs w:val="24"/>
+          <w:lang w:eastAsia="ja-JP"/>
+        </w:rPr>
+        <w:t>roomID</w:t>
+      </w:r>
+      <w:proofErr w:type="spellEnd"/>
+      <w:r>
+        <w:rPr>
+          <w:rFonts w:ascii="Times New Roman" w:hAnsi="Times New Roman"/>
+          <w:color w:val="000000" w:themeColor="text1"/>
+          <w:sz w:val="24"/>
+          <w:szCs w:val="24"/>
+          <w:lang w:eastAsia="ja-JP"/>
+        </w:rPr>
+        <w:t>, string datetime)</w:t>
+      </w:r>
     </w:p>
     <w:p>
       <w:pPr>
@@ -12197,20 +12309,20 @@
         <w:rPr>
           <w:rFonts w:ascii="Times New Roman" w:hAnsi="Times New Roman"/>
           <w:color w:val="000000" w:themeColor="text1"/>
-          <w:sz w:val="19"/>
-          <w:szCs w:val="19"/>
-          <w:lang w:eastAsia="ja-JP"/>
-        </w:rPr>
-      </w:pPr>
-      <w:r>
-        <w:rPr>
-          <w:rFonts w:ascii="Times New Roman" w:hAnsi="Times New Roman"/>
-          <w:color w:val="000000" w:themeColor="text1"/>
-          <w:sz w:val="19"/>
-          <w:szCs w:val="19"/>
-          <w:lang w:eastAsia="ja-JP"/>
-        </w:rPr>
-        <w:t xml:space="preserve">        //For creating new reservations</w:t>
+          <w:sz w:val="24"/>
+          <w:szCs w:val="24"/>
+          <w:lang w:eastAsia="ja-JP"/>
+        </w:rPr>
+      </w:pPr>
+      <w:r>
+        <w:rPr>
+          <w:rFonts w:ascii="Times New Roman" w:hAnsi="Times New Roman"/>
+          <w:color w:val="000000" w:themeColor="text1"/>
+          <w:sz w:val="24"/>
+          <w:szCs w:val="24"/>
+          <w:lang w:eastAsia="ja-JP"/>
+        </w:rPr>
+        <w:t xml:space="preserve">        {</w:t>
       </w:r>
     </w:p>
     <w:p>
@@ -12221,50 +12333,50 @@
         <w:rPr>
           <w:rFonts w:ascii="Times New Roman" w:hAnsi="Times New Roman"/>
           <w:color w:val="000000" w:themeColor="text1"/>
-          <w:sz w:val="19"/>
-          <w:szCs w:val="19"/>
-          <w:lang w:eastAsia="ja-JP"/>
-        </w:rPr>
-      </w:pPr>
-      <w:r>
-        <w:rPr>
-          <w:rFonts w:ascii="Times New Roman" w:hAnsi="Times New Roman"/>
-          <w:color w:val="000000" w:themeColor="text1"/>
-          <w:sz w:val="19"/>
-          <w:szCs w:val="19"/>
-          <w:lang w:eastAsia="ja-JP"/>
-        </w:rPr>
-        <w:t xml:space="preserve">        public </w:t>
-      </w:r>
-      <w:proofErr w:type="gramStart"/>
-      <w:r>
-        <w:rPr>
-          <w:rFonts w:ascii="Times New Roman" w:hAnsi="Times New Roman"/>
-          <w:color w:val="000000" w:themeColor="text1"/>
-          <w:sz w:val="19"/>
-          <w:szCs w:val="19"/>
-          <w:lang w:eastAsia="ja-JP"/>
-        </w:rPr>
-        <w:t>Reservation(</w:t>
-      </w:r>
-      <w:proofErr w:type="gramEnd"/>
-      <w:r>
-        <w:rPr>
-          <w:rFonts w:ascii="Times New Roman" w:hAnsi="Times New Roman"/>
-          <w:color w:val="000000" w:themeColor="text1"/>
-          <w:sz w:val="19"/>
-          <w:szCs w:val="19"/>
-          <w:lang w:eastAsia="ja-JP"/>
-        </w:rPr>
-        <w:t xml:space="preserve">string </w:t>
+          <w:sz w:val="24"/>
+          <w:szCs w:val="24"/>
+          <w:lang w:eastAsia="ja-JP"/>
+        </w:rPr>
+      </w:pPr>
+      <w:r>
+        <w:rPr>
+          <w:rFonts w:ascii="Times New Roman" w:hAnsi="Times New Roman"/>
+          <w:color w:val="000000" w:themeColor="text1"/>
+          <w:sz w:val="24"/>
+          <w:szCs w:val="24"/>
+          <w:lang w:eastAsia="ja-JP"/>
+        </w:rPr>
+        <w:t xml:space="preserve">            </w:t>
       </w:r>
       <w:proofErr w:type="spellStart"/>
       <w:r>
         <w:rPr>
           <w:rFonts w:ascii="Times New Roman" w:hAnsi="Times New Roman"/>
           <w:color w:val="000000" w:themeColor="text1"/>
-          <w:sz w:val="19"/>
-          <w:szCs w:val="19"/>
+          <w:sz w:val="24"/>
+          <w:szCs w:val="24"/>
+          <w:lang w:eastAsia="ja-JP"/>
+        </w:rPr>
+        <w:t>this.usn</w:t>
+      </w:r>
+      <w:proofErr w:type="spellEnd"/>
+      <w:r>
+        <w:rPr>
+          <w:rFonts w:ascii="Times New Roman" w:hAnsi="Times New Roman"/>
+          <w:color w:val="000000" w:themeColor="text1"/>
+          <w:sz w:val="24"/>
+          <w:szCs w:val="24"/>
+          <w:lang w:eastAsia="ja-JP"/>
+        </w:rPr>
+        <w:t xml:space="preserve"> = </w:t>
+      </w:r>
+      <w:proofErr w:type="spellStart"/>
+      <w:r>
+        <w:rPr>
+          <w:rFonts w:ascii="Times New Roman" w:hAnsi="Times New Roman"/>
+          <w:color w:val="000000" w:themeColor="text1"/>
+          <w:sz w:val="24"/>
+          <w:szCs w:val="24"/>
           <w:lang w:eastAsia="ja-JP"/>
         </w:rPr>
         <w:t>usn</w:t>
@@ -12274,33 +12386,11 @@
         <w:rPr>
           <w:rFonts w:ascii="Times New Roman" w:hAnsi="Times New Roman"/>
           <w:color w:val="000000" w:themeColor="text1"/>
-          <w:sz w:val="19"/>
-          <w:szCs w:val="19"/>
-          <w:lang w:eastAsia="ja-JP"/>
-        </w:rPr>
-        <w:t xml:space="preserve">, int </w:t>
-      </w:r>
-      <w:proofErr w:type="spellStart"/>
-      <w:r>
-        <w:rPr>
-          <w:rFonts w:ascii="Times New Roman" w:hAnsi="Times New Roman"/>
-          <w:color w:val="000000" w:themeColor="text1"/>
-          <w:sz w:val="19"/>
-          <w:szCs w:val="19"/>
-          <w:lang w:eastAsia="ja-JP"/>
-        </w:rPr>
-        <w:t>roomID</w:t>
-      </w:r>
-      <w:proofErr w:type="spellEnd"/>
-      <w:r>
-        <w:rPr>
-          <w:rFonts w:ascii="Times New Roman" w:hAnsi="Times New Roman"/>
-          <w:color w:val="000000" w:themeColor="text1"/>
-          <w:sz w:val="19"/>
-          <w:szCs w:val="19"/>
-          <w:lang w:eastAsia="ja-JP"/>
-        </w:rPr>
-        <w:t>, string datetime)</w:t>
+          <w:sz w:val="24"/>
+          <w:szCs w:val="24"/>
+          <w:lang w:eastAsia="ja-JP"/>
+        </w:rPr>
+        <w:t>;</w:t>
       </w:r>
     </w:p>
     <w:p>
@@ -12311,20 +12401,64 @@
         <w:rPr>
           <w:rFonts w:ascii="Times New Roman" w:hAnsi="Times New Roman"/>
           <w:color w:val="000000" w:themeColor="text1"/>
-          <w:sz w:val="19"/>
-          <w:szCs w:val="19"/>
-          <w:lang w:eastAsia="ja-JP"/>
-        </w:rPr>
-      </w:pPr>
-      <w:r>
-        <w:rPr>
-          <w:rFonts w:ascii="Times New Roman" w:hAnsi="Times New Roman"/>
-          <w:color w:val="000000" w:themeColor="text1"/>
-          <w:sz w:val="19"/>
-          <w:szCs w:val="19"/>
-          <w:lang w:eastAsia="ja-JP"/>
-        </w:rPr>
-        <w:t xml:space="preserve">        {</w:t>
+          <w:sz w:val="24"/>
+          <w:szCs w:val="24"/>
+          <w:lang w:eastAsia="ja-JP"/>
+        </w:rPr>
+      </w:pPr>
+      <w:r>
+        <w:rPr>
+          <w:rFonts w:ascii="Times New Roman" w:hAnsi="Times New Roman"/>
+          <w:color w:val="000000" w:themeColor="text1"/>
+          <w:sz w:val="24"/>
+          <w:szCs w:val="24"/>
+          <w:lang w:eastAsia="ja-JP"/>
+        </w:rPr>
+        <w:t xml:space="preserve">            </w:t>
+      </w:r>
+      <w:proofErr w:type="spellStart"/>
+      <w:r>
+        <w:rPr>
+          <w:rFonts w:ascii="Times New Roman" w:hAnsi="Times New Roman"/>
+          <w:color w:val="000000" w:themeColor="text1"/>
+          <w:sz w:val="24"/>
+          <w:szCs w:val="24"/>
+          <w:lang w:eastAsia="ja-JP"/>
+        </w:rPr>
+        <w:t>this.roomID</w:t>
+      </w:r>
+      <w:proofErr w:type="spellEnd"/>
+      <w:r>
+        <w:rPr>
+          <w:rFonts w:ascii="Times New Roman" w:hAnsi="Times New Roman"/>
+          <w:color w:val="000000" w:themeColor="text1"/>
+          <w:sz w:val="24"/>
+          <w:szCs w:val="24"/>
+          <w:lang w:eastAsia="ja-JP"/>
+        </w:rPr>
+        <w:t xml:space="preserve"> = </w:t>
+      </w:r>
+      <w:proofErr w:type="spellStart"/>
+      <w:r>
+        <w:rPr>
+          <w:rFonts w:ascii="Times New Roman" w:hAnsi="Times New Roman"/>
+          <w:color w:val="000000" w:themeColor="text1"/>
+          <w:sz w:val="24"/>
+          <w:szCs w:val="24"/>
+          <w:lang w:eastAsia="ja-JP"/>
+        </w:rPr>
+        <w:t>roomID</w:t>
+      </w:r>
+      <w:proofErr w:type="spellEnd"/>
+      <w:r>
+        <w:rPr>
+          <w:rFonts w:ascii="Times New Roman" w:hAnsi="Times New Roman"/>
+          <w:color w:val="000000" w:themeColor="text1"/>
+          <w:sz w:val="24"/>
+          <w:szCs w:val="24"/>
+          <w:lang w:eastAsia="ja-JP"/>
+        </w:rPr>
+        <w:t>;</w:t>
       </w:r>
     </w:p>
     <w:p>
@@ -12335,17 +12469,17 @@
         <w:rPr>
           <w:rFonts w:ascii="Times New Roman" w:hAnsi="Times New Roman"/>
           <w:color w:val="000000" w:themeColor="text1"/>
-          <w:sz w:val="19"/>
-          <w:szCs w:val="19"/>
-          <w:lang w:eastAsia="ja-JP"/>
-        </w:rPr>
-      </w:pPr>
-      <w:r>
-        <w:rPr>
-          <w:rFonts w:ascii="Times New Roman" w:hAnsi="Times New Roman"/>
-          <w:color w:val="000000" w:themeColor="text1"/>
-          <w:sz w:val="19"/>
-          <w:szCs w:val="19"/>
+          <w:sz w:val="24"/>
+          <w:szCs w:val="24"/>
+          <w:lang w:eastAsia="ja-JP"/>
+        </w:rPr>
+      </w:pPr>
+      <w:r>
+        <w:rPr>
+          <w:rFonts w:ascii="Times New Roman" w:hAnsi="Times New Roman"/>
+          <w:color w:val="000000" w:themeColor="text1"/>
+          <w:sz w:val="24"/>
+          <w:szCs w:val="24"/>
           <w:lang w:eastAsia="ja-JP"/>
         </w:rPr>
         <w:t xml:space="preserve">            </w:t>
@@ -12355,47 +12489,23 @@
         <w:rPr>
           <w:rFonts w:ascii="Times New Roman" w:hAnsi="Times New Roman"/>
           <w:color w:val="000000" w:themeColor="text1"/>
-          <w:sz w:val="19"/>
-          <w:szCs w:val="19"/>
-          <w:lang w:eastAsia="ja-JP"/>
-        </w:rPr>
-        <w:t>this.usn</w:t>
+          <w:sz w:val="24"/>
+          <w:szCs w:val="24"/>
+          <w:lang w:eastAsia="ja-JP"/>
+        </w:rPr>
+        <w:t>DateTime</w:t>
       </w:r>
       <w:proofErr w:type="spellEnd"/>
       <w:r>
         <w:rPr>
           <w:rFonts w:ascii="Times New Roman" w:hAnsi="Times New Roman"/>
           <w:color w:val="000000" w:themeColor="text1"/>
-          <w:sz w:val="19"/>
-          <w:szCs w:val="19"/>
-          <w:lang w:eastAsia="ja-JP"/>
-        </w:rPr>
-        <w:t xml:space="preserve"> = </w:t>
-      </w:r>
-      <w:proofErr w:type="spellStart"/>
-      <w:proofErr w:type="gramStart"/>
-      <w:r>
-        <w:rPr>
-          <w:rFonts w:ascii="Times New Roman" w:hAnsi="Times New Roman"/>
-          <w:color w:val="000000" w:themeColor="text1"/>
-          <w:sz w:val="19"/>
-          <w:szCs w:val="19"/>
-          <w:lang w:eastAsia="ja-JP"/>
-        </w:rPr>
-        <w:t>usn</w:t>
-      </w:r>
-      <w:proofErr w:type="spellEnd"/>
-      <w:r>
-        <w:rPr>
-          <w:rFonts w:ascii="Times New Roman" w:hAnsi="Times New Roman"/>
-          <w:color w:val="000000" w:themeColor="text1"/>
-          <w:sz w:val="19"/>
-          <w:szCs w:val="19"/>
-          <w:lang w:eastAsia="ja-JP"/>
-        </w:rPr>
-        <w:t>;</w:t>
-      </w:r>
-      <w:proofErr w:type="gramEnd"/>
+          <w:sz w:val="24"/>
+          <w:szCs w:val="24"/>
+          <w:lang w:eastAsia="ja-JP"/>
+        </w:rPr>
+        <w:t xml:space="preserve"> dt;</w:t>
+      </w:r>
     </w:p>
     <w:p>
       <w:pPr>
@@ -12405,66 +12515,42 @@
         <w:rPr>
           <w:rFonts w:ascii="Times New Roman" w:hAnsi="Times New Roman"/>
           <w:color w:val="000000" w:themeColor="text1"/>
-          <w:sz w:val="19"/>
-          <w:szCs w:val="19"/>
-          <w:lang w:eastAsia="ja-JP"/>
-        </w:rPr>
-      </w:pPr>
-      <w:r>
-        <w:rPr>
-          <w:rFonts w:ascii="Times New Roman" w:hAnsi="Times New Roman"/>
-          <w:color w:val="000000" w:themeColor="text1"/>
-          <w:sz w:val="19"/>
-          <w:szCs w:val="19"/>
-          <w:lang w:eastAsia="ja-JP"/>
-        </w:rPr>
-        <w:t xml:space="preserve">            </w:t>
+          <w:sz w:val="24"/>
+          <w:szCs w:val="24"/>
+          <w:lang w:eastAsia="ja-JP"/>
+        </w:rPr>
+      </w:pPr>
+      <w:r>
+        <w:rPr>
+          <w:rFonts w:ascii="Times New Roman" w:hAnsi="Times New Roman"/>
+          <w:color w:val="000000" w:themeColor="text1"/>
+          <w:sz w:val="24"/>
+          <w:szCs w:val="24"/>
+          <w:lang w:eastAsia="ja-JP"/>
+        </w:rPr>
+        <w:t xml:space="preserve">            if (</w:t>
       </w:r>
       <w:proofErr w:type="spellStart"/>
-      <w:proofErr w:type="gramStart"/>
-      <w:r>
-        <w:rPr>
-          <w:rFonts w:ascii="Times New Roman" w:hAnsi="Times New Roman"/>
-          <w:color w:val="000000" w:themeColor="text1"/>
-          <w:sz w:val="19"/>
-          <w:szCs w:val="19"/>
-          <w:lang w:eastAsia="ja-JP"/>
-        </w:rPr>
-        <w:t>this.roomID</w:t>
+      <w:r>
+        <w:rPr>
+          <w:rFonts w:ascii="Times New Roman" w:hAnsi="Times New Roman"/>
+          <w:color w:val="000000" w:themeColor="text1"/>
+          <w:sz w:val="24"/>
+          <w:szCs w:val="24"/>
+          <w:lang w:eastAsia="ja-JP"/>
+        </w:rPr>
+        <w:t>DateTime.TryParse</w:t>
       </w:r>
       <w:proofErr w:type="spellEnd"/>
-      <w:proofErr w:type="gramEnd"/>
-      <w:r>
-        <w:rPr>
-          <w:rFonts w:ascii="Times New Roman" w:hAnsi="Times New Roman"/>
-          <w:color w:val="000000" w:themeColor="text1"/>
-          <w:sz w:val="19"/>
-          <w:szCs w:val="19"/>
-          <w:lang w:eastAsia="ja-JP"/>
-        </w:rPr>
-        <w:t xml:space="preserve"> = </w:t>
-      </w:r>
-      <w:proofErr w:type="spellStart"/>
-      <w:r>
-        <w:rPr>
-          <w:rFonts w:ascii="Times New Roman" w:hAnsi="Times New Roman"/>
-          <w:color w:val="000000" w:themeColor="text1"/>
-          <w:sz w:val="19"/>
-          <w:szCs w:val="19"/>
-          <w:lang w:eastAsia="ja-JP"/>
-        </w:rPr>
-        <w:t>roomID</w:t>
-      </w:r>
-      <w:proofErr w:type="spellEnd"/>
-      <w:r>
-        <w:rPr>
-          <w:rFonts w:ascii="Times New Roman" w:hAnsi="Times New Roman"/>
-          <w:color w:val="000000" w:themeColor="text1"/>
-          <w:sz w:val="19"/>
-          <w:szCs w:val="19"/>
-          <w:lang w:eastAsia="ja-JP"/>
-        </w:rPr>
-        <w:t>;</w:t>
+      <w:r>
+        <w:rPr>
+          <w:rFonts w:ascii="Times New Roman" w:hAnsi="Times New Roman"/>
+          <w:color w:val="000000" w:themeColor="text1"/>
+          <w:sz w:val="24"/>
+          <w:szCs w:val="24"/>
+          <w:lang w:eastAsia="ja-JP"/>
+        </w:rPr>
+        <w:t>(datetime, out dt) == true)</w:t>
       </w:r>
     </w:p>
     <w:p>
@@ -12475,55 +12561,21 @@
         <w:rPr>
           <w:rFonts w:ascii="Times New Roman" w:hAnsi="Times New Roman"/>
           <w:color w:val="000000" w:themeColor="text1"/>
-          <w:sz w:val="19"/>
-          <w:szCs w:val="19"/>
-          <w:lang w:eastAsia="ja-JP"/>
-        </w:rPr>
-      </w:pPr>
-      <w:r>
-        <w:rPr>
-          <w:rFonts w:ascii="Times New Roman" w:hAnsi="Times New Roman"/>
-          <w:color w:val="000000" w:themeColor="text1"/>
-          <w:sz w:val="19"/>
-          <w:szCs w:val="19"/>
-          <w:lang w:eastAsia="ja-JP"/>
-        </w:rPr>
-        <w:t xml:space="preserve">            </w:t>
-      </w:r>
-      <w:proofErr w:type="spellStart"/>
-      <w:r>
-        <w:rPr>
-          <w:rFonts w:ascii="Times New Roman" w:hAnsi="Times New Roman"/>
-          <w:color w:val="000000" w:themeColor="text1"/>
-          <w:sz w:val="19"/>
-          <w:szCs w:val="19"/>
-          <w:lang w:eastAsia="ja-JP"/>
-        </w:rPr>
-        <w:t>DateTime</w:t>
-      </w:r>
-      <w:proofErr w:type="spellEnd"/>
-      <w:r>
-        <w:rPr>
-          <w:rFonts w:ascii="Times New Roman" w:hAnsi="Times New Roman"/>
-          <w:color w:val="000000" w:themeColor="text1"/>
-          <w:sz w:val="19"/>
-          <w:szCs w:val="19"/>
-          <w:lang w:eastAsia="ja-JP"/>
-        </w:rPr>
-        <w:t xml:space="preserve"> </w:t>
-      </w:r>
-      <w:proofErr w:type="gramStart"/>
-      <w:r>
-        <w:rPr>
-          <w:rFonts w:ascii="Times New Roman" w:hAnsi="Times New Roman"/>
-          <w:color w:val="000000" w:themeColor="text1"/>
-          <w:sz w:val="19"/>
-          <w:szCs w:val="19"/>
-          <w:lang w:eastAsia="ja-JP"/>
-        </w:rPr>
-        <w:t>dt;</w:t>
-      </w:r>
-      <w:proofErr w:type="gramEnd"/>
+          <w:sz w:val="24"/>
+          <w:szCs w:val="24"/>
+          <w:lang w:eastAsia="ja-JP"/>
+        </w:rPr>
+      </w:pPr>
+      <w:r>
+        <w:rPr>
+          <w:rFonts w:ascii="Times New Roman" w:hAnsi="Times New Roman"/>
+          <w:color w:val="000000" w:themeColor="text1"/>
+          <w:sz w:val="24"/>
+          <w:szCs w:val="24"/>
+          <w:lang w:eastAsia="ja-JP"/>
+        </w:rPr>
+        <w:t xml:space="preserve">            {</w:t>
+      </w:r>
     </w:p>
     <w:p>
       <w:pPr>
@@ -12533,42 +12585,42 @@
         <w:rPr>
           <w:rFonts w:ascii="Times New Roman" w:hAnsi="Times New Roman"/>
           <w:color w:val="000000" w:themeColor="text1"/>
-          <w:sz w:val="19"/>
-          <w:szCs w:val="19"/>
-          <w:lang w:eastAsia="ja-JP"/>
-        </w:rPr>
-      </w:pPr>
-      <w:r>
-        <w:rPr>
-          <w:rFonts w:ascii="Times New Roman" w:hAnsi="Times New Roman"/>
-          <w:color w:val="000000" w:themeColor="text1"/>
-          <w:sz w:val="19"/>
-          <w:szCs w:val="19"/>
-          <w:lang w:eastAsia="ja-JP"/>
-        </w:rPr>
-        <w:t xml:space="preserve">            if (</w:t>
+          <w:sz w:val="24"/>
+          <w:szCs w:val="24"/>
+          <w:lang w:eastAsia="ja-JP"/>
+        </w:rPr>
+      </w:pPr>
+      <w:r>
+        <w:rPr>
+          <w:rFonts w:ascii="Times New Roman" w:hAnsi="Times New Roman"/>
+          <w:color w:val="000000" w:themeColor="text1"/>
+          <w:sz w:val="24"/>
+          <w:szCs w:val="24"/>
+          <w:lang w:eastAsia="ja-JP"/>
+        </w:rPr>
+        <w:t xml:space="preserve">                </w:t>
       </w:r>
       <w:proofErr w:type="spellStart"/>
       <w:r>
         <w:rPr>
           <w:rFonts w:ascii="Times New Roman" w:hAnsi="Times New Roman"/>
           <w:color w:val="000000" w:themeColor="text1"/>
-          <w:sz w:val="19"/>
-          <w:szCs w:val="19"/>
-          <w:lang w:eastAsia="ja-JP"/>
-        </w:rPr>
-        <w:t>DateTime.TryParse</w:t>
+          <w:sz w:val="24"/>
+          <w:szCs w:val="24"/>
+          <w:lang w:eastAsia="ja-JP"/>
+        </w:rPr>
+        <w:t>this.dtg</w:t>
       </w:r>
       <w:proofErr w:type="spellEnd"/>
       <w:r>
         <w:rPr>
           <w:rFonts w:ascii="Times New Roman" w:hAnsi="Times New Roman"/>
           <w:color w:val="000000" w:themeColor="text1"/>
-          <w:sz w:val="19"/>
-          <w:szCs w:val="19"/>
-          <w:lang w:eastAsia="ja-JP"/>
-        </w:rPr>
-        <w:t>(datetime, out dt) == true)</w:t>
+          <w:sz w:val="24"/>
+          <w:szCs w:val="24"/>
+          <w:lang w:eastAsia="ja-JP"/>
+        </w:rPr>
+        <w:t xml:space="preserve"> = dt;</w:t>
       </w:r>
     </w:p>
     <w:p>
@@ -12579,20 +12631,20 @@
         <w:rPr>
           <w:rFonts w:ascii="Times New Roman" w:hAnsi="Times New Roman"/>
           <w:color w:val="000000" w:themeColor="text1"/>
-          <w:sz w:val="19"/>
-          <w:szCs w:val="19"/>
-          <w:lang w:eastAsia="ja-JP"/>
-        </w:rPr>
-      </w:pPr>
-      <w:r>
-        <w:rPr>
-          <w:rFonts w:ascii="Times New Roman" w:hAnsi="Times New Roman"/>
-          <w:color w:val="000000" w:themeColor="text1"/>
-          <w:sz w:val="19"/>
-          <w:szCs w:val="19"/>
-          <w:lang w:eastAsia="ja-JP"/>
-        </w:rPr>
-        <w:t xml:space="preserve">            {</w:t>
+          <w:sz w:val="24"/>
+          <w:szCs w:val="24"/>
+          <w:lang w:eastAsia="ja-JP"/>
+        </w:rPr>
+      </w:pPr>
+      <w:r>
+        <w:rPr>
+          <w:rFonts w:ascii="Times New Roman" w:hAnsi="Times New Roman"/>
+          <w:color w:val="000000" w:themeColor="text1"/>
+          <w:sz w:val="24"/>
+          <w:szCs w:val="24"/>
+          <w:lang w:eastAsia="ja-JP"/>
+        </w:rPr>
+        <w:t xml:space="preserve">            }</w:t>
       </w:r>
     </w:p>
     <w:p>
@@ -12603,55 +12655,21 @@
         <w:rPr>
           <w:rFonts w:ascii="Times New Roman" w:hAnsi="Times New Roman"/>
           <w:color w:val="000000" w:themeColor="text1"/>
-          <w:sz w:val="19"/>
-          <w:szCs w:val="19"/>
-          <w:lang w:eastAsia="ja-JP"/>
-        </w:rPr>
-      </w:pPr>
-      <w:r>
-        <w:rPr>
-          <w:rFonts w:ascii="Times New Roman" w:hAnsi="Times New Roman"/>
-          <w:color w:val="000000" w:themeColor="text1"/>
-          <w:sz w:val="19"/>
-          <w:szCs w:val="19"/>
-          <w:lang w:eastAsia="ja-JP"/>
-        </w:rPr>
-        <w:t xml:space="preserve">                </w:t>
-      </w:r>
-      <w:proofErr w:type="spellStart"/>
-      <w:r>
-        <w:rPr>
-          <w:rFonts w:ascii="Times New Roman" w:hAnsi="Times New Roman"/>
-          <w:color w:val="000000" w:themeColor="text1"/>
-          <w:sz w:val="19"/>
-          <w:szCs w:val="19"/>
-          <w:lang w:eastAsia="ja-JP"/>
-        </w:rPr>
-        <w:t>this.dtg</w:t>
-      </w:r>
-      <w:proofErr w:type="spellEnd"/>
-      <w:r>
-        <w:rPr>
-          <w:rFonts w:ascii="Times New Roman" w:hAnsi="Times New Roman"/>
-          <w:color w:val="000000" w:themeColor="text1"/>
-          <w:sz w:val="19"/>
-          <w:szCs w:val="19"/>
-          <w:lang w:eastAsia="ja-JP"/>
-        </w:rPr>
-        <w:t xml:space="preserve"> = </w:t>
-      </w:r>
-      <w:proofErr w:type="gramStart"/>
-      <w:r>
-        <w:rPr>
-          <w:rFonts w:ascii="Times New Roman" w:hAnsi="Times New Roman"/>
-          <w:color w:val="000000" w:themeColor="text1"/>
-          <w:sz w:val="19"/>
-          <w:szCs w:val="19"/>
-          <w:lang w:eastAsia="ja-JP"/>
-        </w:rPr>
-        <w:t>dt;</w:t>
-      </w:r>
-      <w:proofErr w:type="gramEnd"/>
+          <w:sz w:val="24"/>
+          <w:szCs w:val="24"/>
+          <w:lang w:eastAsia="ja-JP"/>
+        </w:rPr>
+      </w:pPr>
+      <w:r>
+        <w:rPr>
+          <w:rFonts w:ascii="Times New Roman" w:hAnsi="Times New Roman"/>
+          <w:color w:val="000000" w:themeColor="text1"/>
+          <w:sz w:val="24"/>
+          <w:szCs w:val="24"/>
+          <w:lang w:eastAsia="ja-JP"/>
+        </w:rPr>
+        <w:t xml:space="preserve">        }</w:t>
+      </w:r>
     </w:p>
     <w:p>
       <w:pPr>
@@ -12661,21 +12679,11 @@
         <w:rPr>
           <w:rFonts w:ascii="Times New Roman" w:hAnsi="Times New Roman"/>
           <w:color w:val="000000" w:themeColor="text1"/>
-          <w:sz w:val="19"/>
-          <w:szCs w:val="19"/>
-          <w:lang w:eastAsia="ja-JP"/>
-        </w:rPr>
-      </w:pPr>
-      <w:r>
-        <w:rPr>
-          <w:rFonts w:ascii="Times New Roman" w:hAnsi="Times New Roman"/>
-          <w:color w:val="000000" w:themeColor="text1"/>
-          <w:sz w:val="19"/>
-          <w:szCs w:val="19"/>
-          <w:lang w:eastAsia="ja-JP"/>
-        </w:rPr>
-        <w:t xml:space="preserve">            }</w:t>
-      </w:r>
+          <w:sz w:val="24"/>
+          <w:szCs w:val="24"/>
+          <w:lang w:eastAsia="ja-JP"/>
+        </w:rPr>
+      </w:pPr>
     </w:p>
     <w:p>
       <w:pPr>
@@ -12685,20 +12693,108 @@
         <w:rPr>
           <w:rFonts w:ascii="Times New Roman" w:hAnsi="Times New Roman"/>
           <w:color w:val="000000" w:themeColor="text1"/>
-          <w:sz w:val="19"/>
-          <w:szCs w:val="19"/>
-          <w:lang w:eastAsia="ja-JP"/>
-        </w:rPr>
-      </w:pPr>
-      <w:r>
-        <w:rPr>
-          <w:rFonts w:ascii="Times New Roman" w:hAnsi="Times New Roman"/>
-          <w:color w:val="000000" w:themeColor="text1"/>
-          <w:sz w:val="19"/>
-          <w:szCs w:val="19"/>
-          <w:lang w:eastAsia="ja-JP"/>
-        </w:rPr>
-        <w:t xml:space="preserve">        }</w:t>
+          <w:sz w:val="24"/>
+          <w:szCs w:val="24"/>
+          <w:lang w:eastAsia="ja-JP"/>
+        </w:rPr>
+      </w:pPr>
+      <w:r>
+        <w:rPr>
+          <w:rFonts w:ascii="Times New Roman" w:hAnsi="Times New Roman"/>
+          <w:color w:val="000000" w:themeColor="text1"/>
+          <w:sz w:val="24"/>
+          <w:szCs w:val="24"/>
+          <w:lang w:eastAsia="ja-JP"/>
+        </w:rPr>
+        <w:t xml:space="preserve">        public Reservation(int rid, string </w:t>
+      </w:r>
+      <w:proofErr w:type="spellStart"/>
+      <w:r>
+        <w:rPr>
+          <w:rFonts w:ascii="Times New Roman" w:hAnsi="Times New Roman"/>
+          <w:color w:val="000000" w:themeColor="text1"/>
+          <w:sz w:val="24"/>
+          <w:szCs w:val="24"/>
+          <w:lang w:eastAsia="ja-JP"/>
+        </w:rPr>
+        <w:t>usn</w:t>
+      </w:r>
+      <w:proofErr w:type="spellEnd"/>
+      <w:r>
+        <w:rPr>
+          <w:rFonts w:ascii="Times New Roman" w:hAnsi="Times New Roman"/>
+          <w:color w:val="000000" w:themeColor="text1"/>
+          <w:sz w:val="24"/>
+          <w:szCs w:val="24"/>
+          <w:lang w:eastAsia="ja-JP"/>
+        </w:rPr>
+        <w:t xml:space="preserve">, int </w:t>
+      </w:r>
+      <w:proofErr w:type="spellStart"/>
+      <w:r>
+        <w:rPr>
+          <w:rFonts w:ascii="Times New Roman" w:hAnsi="Times New Roman"/>
+          <w:color w:val="000000" w:themeColor="text1"/>
+          <w:sz w:val="24"/>
+          <w:szCs w:val="24"/>
+          <w:lang w:eastAsia="ja-JP"/>
+        </w:rPr>
+        <w:t>roomID</w:t>
+      </w:r>
+      <w:proofErr w:type="spellEnd"/>
+      <w:r>
+        <w:rPr>
+          <w:rFonts w:ascii="Times New Roman" w:hAnsi="Times New Roman"/>
+          <w:color w:val="000000" w:themeColor="text1"/>
+          <w:sz w:val="24"/>
+          <w:szCs w:val="24"/>
+          <w:lang w:eastAsia="ja-JP"/>
+        </w:rPr>
+        <w:t xml:space="preserve">, </w:t>
+      </w:r>
+      <w:proofErr w:type="spellStart"/>
+      <w:r>
+        <w:rPr>
+          <w:rFonts w:ascii="Times New Roman" w:hAnsi="Times New Roman"/>
+          <w:color w:val="000000" w:themeColor="text1"/>
+          <w:sz w:val="24"/>
+          <w:szCs w:val="24"/>
+          <w:lang w:eastAsia="ja-JP"/>
+        </w:rPr>
+        <w:t>DateTime</w:t>
+      </w:r>
+      <w:proofErr w:type="spellEnd"/>
+      <w:r>
+        <w:rPr>
+          <w:rFonts w:ascii="Times New Roman" w:hAnsi="Times New Roman"/>
+          <w:color w:val="000000" w:themeColor="text1"/>
+          <w:sz w:val="24"/>
+          <w:szCs w:val="24"/>
+          <w:lang w:eastAsia="ja-JP"/>
+        </w:rPr>
+        <w:t xml:space="preserve"> </w:t>
+      </w:r>
+      <w:proofErr w:type="spellStart"/>
+      <w:r>
+        <w:rPr>
+          <w:rFonts w:ascii="Times New Roman" w:hAnsi="Times New Roman"/>
+          <w:color w:val="000000" w:themeColor="text1"/>
+          <w:sz w:val="24"/>
+          <w:szCs w:val="24"/>
+          <w:lang w:eastAsia="ja-JP"/>
+        </w:rPr>
+        <w:t>dtg</w:t>
+      </w:r>
+      <w:proofErr w:type="spellEnd"/>
+      <w:r>
+        <w:rPr>
+          <w:rFonts w:ascii="Times New Roman" w:hAnsi="Times New Roman"/>
+          <w:color w:val="000000" w:themeColor="text1"/>
+          <w:sz w:val="24"/>
+          <w:szCs w:val="24"/>
+          <w:lang w:eastAsia="ja-JP"/>
+        </w:rPr>
+        <w:t>)</w:t>
       </w:r>
     </w:p>
     <w:p>
@@ -12709,11 +12805,21 @@
         <w:rPr>
           <w:rFonts w:ascii="Times New Roman" w:hAnsi="Times New Roman"/>
           <w:color w:val="000000" w:themeColor="text1"/>
-          <w:sz w:val="19"/>
-          <w:szCs w:val="19"/>
-          <w:lang w:eastAsia="ja-JP"/>
-        </w:rPr>
-      </w:pPr>
+          <w:sz w:val="24"/>
+          <w:szCs w:val="24"/>
+          <w:lang w:eastAsia="ja-JP"/>
+        </w:rPr>
+      </w:pPr>
+      <w:r>
+        <w:rPr>
+          <w:rFonts w:ascii="Times New Roman" w:hAnsi="Times New Roman"/>
+          <w:color w:val="000000" w:themeColor="text1"/>
+          <w:sz w:val="24"/>
+          <w:szCs w:val="24"/>
+          <w:lang w:eastAsia="ja-JP"/>
+        </w:rPr>
+        <w:t xml:space="preserve">        {</w:t>
+      </w:r>
     </w:p>
     <w:p>
       <w:pPr>
@@ -12723,20 +12829,42 @@
         <w:rPr>
           <w:rFonts w:ascii="Times New Roman" w:hAnsi="Times New Roman"/>
           <w:color w:val="000000" w:themeColor="text1"/>
-          <w:sz w:val="19"/>
-          <w:szCs w:val="19"/>
-          <w:lang w:eastAsia="ja-JP"/>
-        </w:rPr>
-      </w:pPr>
-      <w:r>
-        <w:rPr>
-          <w:rFonts w:ascii="Times New Roman" w:hAnsi="Times New Roman"/>
-          <w:color w:val="000000" w:themeColor="text1"/>
-          <w:sz w:val="19"/>
-          <w:szCs w:val="19"/>
-          <w:lang w:eastAsia="ja-JP"/>
-        </w:rPr>
-        <w:t xml:space="preserve">        //For grabbing old reservations from DB</w:t>
+          <w:sz w:val="24"/>
+          <w:szCs w:val="24"/>
+          <w:lang w:eastAsia="ja-JP"/>
+        </w:rPr>
+      </w:pPr>
+      <w:r>
+        <w:rPr>
+          <w:rFonts w:ascii="Times New Roman" w:hAnsi="Times New Roman"/>
+          <w:color w:val="000000" w:themeColor="text1"/>
+          <w:sz w:val="24"/>
+          <w:szCs w:val="24"/>
+          <w:lang w:eastAsia="ja-JP"/>
+        </w:rPr>
+        <w:t xml:space="preserve">            </w:t>
+      </w:r>
+      <w:proofErr w:type="spellStart"/>
+      <w:r>
+        <w:rPr>
+          <w:rFonts w:ascii="Times New Roman" w:hAnsi="Times New Roman"/>
+          <w:color w:val="000000" w:themeColor="text1"/>
+          <w:sz w:val="24"/>
+          <w:szCs w:val="24"/>
+          <w:lang w:eastAsia="ja-JP"/>
+        </w:rPr>
+        <w:t>this.rid</w:t>
+      </w:r>
+      <w:proofErr w:type="spellEnd"/>
+      <w:r>
+        <w:rPr>
+          <w:rFonts w:ascii="Times New Roman" w:hAnsi="Times New Roman"/>
+          <w:color w:val="000000" w:themeColor="text1"/>
+          <w:sz w:val="24"/>
+          <w:szCs w:val="24"/>
+          <w:lang w:eastAsia="ja-JP"/>
+        </w:rPr>
+        <w:t xml:space="preserve"> = rid;</w:t>
       </w:r>
     </w:p>
     <w:p>
@@ -12747,50 +12875,50 @@
         <w:rPr>
           <w:rFonts w:ascii="Times New Roman" w:hAnsi="Times New Roman"/>
           <w:color w:val="000000" w:themeColor="text1"/>
-          <w:sz w:val="19"/>
-          <w:szCs w:val="19"/>
-          <w:lang w:eastAsia="ja-JP"/>
-        </w:rPr>
-      </w:pPr>
-      <w:r>
-        <w:rPr>
-          <w:rFonts w:ascii="Times New Roman" w:hAnsi="Times New Roman"/>
-          <w:color w:val="000000" w:themeColor="text1"/>
-          <w:sz w:val="19"/>
-          <w:szCs w:val="19"/>
-          <w:lang w:eastAsia="ja-JP"/>
-        </w:rPr>
-        <w:t xml:space="preserve">        public </w:t>
-      </w:r>
-      <w:proofErr w:type="gramStart"/>
-      <w:r>
-        <w:rPr>
-          <w:rFonts w:ascii="Times New Roman" w:hAnsi="Times New Roman"/>
-          <w:color w:val="000000" w:themeColor="text1"/>
-          <w:sz w:val="19"/>
-          <w:szCs w:val="19"/>
-          <w:lang w:eastAsia="ja-JP"/>
-        </w:rPr>
-        <w:t>Reservation(</w:t>
-      </w:r>
-      <w:proofErr w:type="gramEnd"/>
-      <w:r>
-        <w:rPr>
-          <w:rFonts w:ascii="Times New Roman" w:hAnsi="Times New Roman"/>
-          <w:color w:val="000000" w:themeColor="text1"/>
-          <w:sz w:val="19"/>
-          <w:szCs w:val="19"/>
-          <w:lang w:eastAsia="ja-JP"/>
-        </w:rPr>
-        <w:t xml:space="preserve">int rid, string </w:t>
+          <w:sz w:val="24"/>
+          <w:szCs w:val="24"/>
+          <w:lang w:eastAsia="ja-JP"/>
+        </w:rPr>
+      </w:pPr>
+      <w:r>
+        <w:rPr>
+          <w:rFonts w:ascii="Times New Roman" w:hAnsi="Times New Roman"/>
+          <w:color w:val="000000" w:themeColor="text1"/>
+          <w:sz w:val="24"/>
+          <w:szCs w:val="24"/>
+          <w:lang w:eastAsia="ja-JP"/>
+        </w:rPr>
+        <w:t xml:space="preserve">            </w:t>
       </w:r>
       <w:proofErr w:type="spellStart"/>
       <w:r>
         <w:rPr>
           <w:rFonts w:ascii="Times New Roman" w:hAnsi="Times New Roman"/>
           <w:color w:val="000000" w:themeColor="text1"/>
-          <w:sz w:val="19"/>
-          <w:szCs w:val="19"/>
+          <w:sz w:val="24"/>
+          <w:szCs w:val="24"/>
+          <w:lang w:eastAsia="ja-JP"/>
+        </w:rPr>
+        <w:t>this.usn</w:t>
+      </w:r>
+      <w:proofErr w:type="spellEnd"/>
+      <w:r>
+        <w:rPr>
+          <w:rFonts w:ascii="Times New Roman" w:hAnsi="Times New Roman"/>
+          <w:color w:val="000000" w:themeColor="text1"/>
+          <w:sz w:val="24"/>
+          <w:szCs w:val="24"/>
+          <w:lang w:eastAsia="ja-JP"/>
+        </w:rPr>
+        <w:t xml:space="preserve"> = </w:t>
+      </w:r>
+      <w:proofErr w:type="spellStart"/>
+      <w:r>
+        <w:rPr>
+          <w:rFonts w:ascii="Times New Roman" w:hAnsi="Times New Roman"/>
+          <w:color w:val="000000" w:themeColor="text1"/>
+          <w:sz w:val="24"/>
+          <w:szCs w:val="24"/>
           <w:lang w:eastAsia="ja-JP"/>
         </w:rPr>
         <w:t>usn</w:t>
@@ -12800,77 +12928,11 @@
         <w:rPr>
           <w:rFonts w:ascii="Times New Roman" w:hAnsi="Times New Roman"/>
           <w:color w:val="000000" w:themeColor="text1"/>
-          <w:sz w:val="19"/>
-          <w:szCs w:val="19"/>
-          <w:lang w:eastAsia="ja-JP"/>
-        </w:rPr>
-        <w:t xml:space="preserve">, int </w:t>
-      </w:r>
-      <w:proofErr w:type="spellStart"/>
-      <w:r>
-        <w:rPr>
-          <w:rFonts w:ascii="Times New Roman" w:hAnsi="Times New Roman"/>
-          <w:color w:val="000000" w:themeColor="text1"/>
-          <w:sz w:val="19"/>
-          <w:szCs w:val="19"/>
-          <w:lang w:eastAsia="ja-JP"/>
-        </w:rPr>
-        <w:t>roomID</w:t>
-      </w:r>
-      <w:proofErr w:type="spellEnd"/>
-      <w:r>
-        <w:rPr>
-          <w:rFonts w:ascii="Times New Roman" w:hAnsi="Times New Roman"/>
-          <w:color w:val="000000" w:themeColor="text1"/>
-          <w:sz w:val="19"/>
-          <w:szCs w:val="19"/>
-          <w:lang w:eastAsia="ja-JP"/>
-        </w:rPr>
-        <w:t xml:space="preserve">, </w:t>
-      </w:r>
-      <w:proofErr w:type="spellStart"/>
-      <w:r>
-        <w:rPr>
-          <w:rFonts w:ascii="Times New Roman" w:hAnsi="Times New Roman"/>
-          <w:color w:val="000000" w:themeColor="text1"/>
-          <w:sz w:val="19"/>
-          <w:szCs w:val="19"/>
-          <w:lang w:eastAsia="ja-JP"/>
-        </w:rPr>
-        <w:t>DateTime</w:t>
-      </w:r>
-      <w:proofErr w:type="spellEnd"/>
-      <w:r>
-        <w:rPr>
-          <w:rFonts w:ascii="Times New Roman" w:hAnsi="Times New Roman"/>
-          <w:color w:val="000000" w:themeColor="text1"/>
-          <w:sz w:val="19"/>
-          <w:szCs w:val="19"/>
-          <w:lang w:eastAsia="ja-JP"/>
-        </w:rPr>
-        <w:t xml:space="preserve"> </w:t>
-      </w:r>
-      <w:proofErr w:type="spellStart"/>
-      <w:r>
-        <w:rPr>
-          <w:rFonts w:ascii="Times New Roman" w:hAnsi="Times New Roman"/>
-          <w:color w:val="000000" w:themeColor="text1"/>
-          <w:sz w:val="19"/>
-          <w:szCs w:val="19"/>
-          <w:lang w:eastAsia="ja-JP"/>
-        </w:rPr>
-        <w:t>dtg</w:t>
-      </w:r>
-      <w:proofErr w:type="spellEnd"/>
-      <w:r>
-        <w:rPr>
-          <w:rFonts w:ascii="Times New Roman" w:hAnsi="Times New Roman"/>
-          <w:color w:val="000000" w:themeColor="text1"/>
-          <w:sz w:val="19"/>
-          <w:szCs w:val="19"/>
-          <w:lang w:eastAsia="ja-JP"/>
-        </w:rPr>
-        <w:t>)</w:t>
+          <w:sz w:val="24"/>
+          <w:szCs w:val="24"/>
+          <w:lang w:eastAsia="ja-JP"/>
+        </w:rPr>
+        <w:t>;</w:t>
       </w:r>
     </w:p>
     <w:p>
@@ -12881,20 +12943,64 @@
         <w:rPr>
           <w:rFonts w:ascii="Times New Roman" w:hAnsi="Times New Roman"/>
           <w:color w:val="000000" w:themeColor="text1"/>
-          <w:sz w:val="19"/>
-          <w:szCs w:val="19"/>
-          <w:lang w:eastAsia="ja-JP"/>
-        </w:rPr>
-      </w:pPr>
-      <w:r>
-        <w:rPr>
-          <w:rFonts w:ascii="Times New Roman" w:hAnsi="Times New Roman"/>
-          <w:color w:val="000000" w:themeColor="text1"/>
-          <w:sz w:val="19"/>
-          <w:szCs w:val="19"/>
-          <w:lang w:eastAsia="ja-JP"/>
-        </w:rPr>
-        <w:t xml:space="preserve">        {</w:t>
+          <w:sz w:val="24"/>
+          <w:szCs w:val="24"/>
+          <w:lang w:eastAsia="ja-JP"/>
+        </w:rPr>
+      </w:pPr>
+      <w:r>
+        <w:rPr>
+          <w:rFonts w:ascii="Times New Roman" w:hAnsi="Times New Roman"/>
+          <w:color w:val="000000" w:themeColor="text1"/>
+          <w:sz w:val="24"/>
+          <w:szCs w:val="24"/>
+          <w:lang w:eastAsia="ja-JP"/>
+        </w:rPr>
+        <w:t xml:space="preserve">            </w:t>
+      </w:r>
+      <w:proofErr w:type="spellStart"/>
+      <w:r>
+        <w:rPr>
+          <w:rFonts w:ascii="Times New Roman" w:hAnsi="Times New Roman"/>
+          <w:color w:val="000000" w:themeColor="text1"/>
+          <w:sz w:val="24"/>
+          <w:szCs w:val="24"/>
+          <w:lang w:eastAsia="ja-JP"/>
+        </w:rPr>
+        <w:t>this.roomID</w:t>
+      </w:r>
+      <w:proofErr w:type="spellEnd"/>
+      <w:r>
+        <w:rPr>
+          <w:rFonts w:ascii="Times New Roman" w:hAnsi="Times New Roman"/>
+          <w:color w:val="000000" w:themeColor="text1"/>
+          <w:sz w:val="24"/>
+          <w:szCs w:val="24"/>
+          <w:lang w:eastAsia="ja-JP"/>
+        </w:rPr>
+        <w:t>=</w:t>
+      </w:r>
+      <w:proofErr w:type="spellStart"/>
+      <w:r>
+        <w:rPr>
+          <w:rFonts w:ascii="Times New Roman" w:hAnsi="Times New Roman"/>
+          <w:color w:val="000000" w:themeColor="text1"/>
+          <w:sz w:val="24"/>
+          <w:szCs w:val="24"/>
+          <w:lang w:eastAsia="ja-JP"/>
+        </w:rPr>
+        <w:t>roomID</w:t>
+      </w:r>
+      <w:proofErr w:type="spellEnd"/>
+      <w:r>
+        <w:rPr>
+          <w:rFonts w:ascii="Times New Roman" w:hAnsi="Times New Roman"/>
+          <w:color w:val="000000" w:themeColor="text1"/>
+          <w:sz w:val="24"/>
+          <w:szCs w:val="24"/>
+          <w:lang w:eastAsia="ja-JP"/>
+        </w:rPr>
+        <w:t>;</w:t>
       </w:r>
     </w:p>
     <w:p>
@@ -12905,17 +13011,17 @@
         <w:rPr>
           <w:rFonts w:ascii="Times New Roman" w:hAnsi="Times New Roman"/>
           <w:color w:val="000000" w:themeColor="text1"/>
-          <w:sz w:val="19"/>
-          <w:szCs w:val="19"/>
-          <w:lang w:eastAsia="ja-JP"/>
-        </w:rPr>
-      </w:pPr>
-      <w:r>
-        <w:rPr>
-          <w:rFonts w:ascii="Times New Roman" w:hAnsi="Times New Roman"/>
-          <w:color w:val="000000" w:themeColor="text1"/>
-          <w:sz w:val="19"/>
-          <w:szCs w:val="19"/>
+          <w:sz w:val="24"/>
+          <w:szCs w:val="24"/>
+          <w:lang w:eastAsia="ja-JP"/>
+        </w:rPr>
+      </w:pPr>
+      <w:r>
+        <w:rPr>
+          <w:rFonts w:ascii="Times New Roman" w:hAnsi="Times New Roman"/>
+          <w:color w:val="000000" w:themeColor="text1"/>
+          <w:sz w:val="24"/>
+          <w:szCs w:val="24"/>
           <w:lang w:eastAsia="ja-JP"/>
         </w:rPr>
         <w:t xml:space="preserve">            </w:t>
@@ -12925,35 +13031,45 @@
         <w:rPr>
           <w:rFonts w:ascii="Times New Roman" w:hAnsi="Times New Roman"/>
           <w:color w:val="000000" w:themeColor="text1"/>
-          <w:sz w:val="19"/>
-          <w:szCs w:val="19"/>
-          <w:lang w:eastAsia="ja-JP"/>
-        </w:rPr>
-        <w:t>this.rid</w:t>
+          <w:sz w:val="24"/>
+          <w:szCs w:val="24"/>
+          <w:lang w:eastAsia="ja-JP"/>
+        </w:rPr>
+        <w:t>this.dtg</w:t>
       </w:r>
       <w:proofErr w:type="spellEnd"/>
       <w:r>
         <w:rPr>
           <w:rFonts w:ascii="Times New Roman" w:hAnsi="Times New Roman"/>
           <w:color w:val="000000" w:themeColor="text1"/>
-          <w:sz w:val="19"/>
-          <w:szCs w:val="19"/>
+          <w:sz w:val="24"/>
+          <w:szCs w:val="24"/>
           <w:lang w:eastAsia="ja-JP"/>
         </w:rPr>
         <w:t xml:space="preserve"> = </w:t>
       </w:r>
-      <w:proofErr w:type="gramStart"/>
-      <w:r>
-        <w:rPr>
-          <w:rFonts w:ascii="Times New Roman" w:hAnsi="Times New Roman"/>
-          <w:color w:val="000000" w:themeColor="text1"/>
-          <w:sz w:val="19"/>
-          <w:szCs w:val="19"/>
-          <w:lang w:eastAsia="ja-JP"/>
-        </w:rPr>
-        <w:t>rid;</w:t>
-      </w:r>
-      <w:proofErr w:type="gramEnd"/>
+      <w:proofErr w:type="spellStart"/>
+      <w:r>
+        <w:rPr>
+          <w:rFonts w:ascii="Times New Roman" w:hAnsi="Times New Roman"/>
+          <w:color w:val="000000" w:themeColor="text1"/>
+          <w:sz w:val="24"/>
+          <w:szCs w:val="24"/>
+          <w:lang w:eastAsia="ja-JP"/>
+        </w:rPr>
+        <w:t>dtg</w:t>
+      </w:r>
+      <w:proofErr w:type="spellEnd"/>
+      <w:r>
+        <w:rPr>
+          <w:rFonts w:ascii="Times New Roman" w:hAnsi="Times New Roman"/>
+          <w:color w:val="000000" w:themeColor="text1"/>
+          <w:sz w:val="24"/>
+          <w:szCs w:val="24"/>
+          <w:lang w:eastAsia="ja-JP"/>
+        </w:rPr>
+        <w:t>;</w:t>
+      </w:r>
     </w:p>
     <w:p>
       <w:pPr>
@@ -12963,67 +13079,21 @@
         <w:rPr>
           <w:rFonts w:ascii="Times New Roman" w:hAnsi="Times New Roman"/>
           <w:color w:val="000000" w:themeColor="text1"/>
-          <w:sz w:val="19"/>
-          <w:szCs w:val="19"/>
-          <w:lang w:eastAsia="ja-JP"/>
-        </w:rPr>
-      </w:pPr>
-      <w:r>
-        <w:rPr>
-          <w:rFonts w:ascii="Times New Roman" w:hAnsi="Times New Roman"/>
-          <w:color w:val="000000" w:themeColor="text1"/>
-          <w:sz w:val="19"/>
-          <w:szCs w:val="19"/>
-          <w:lang w:eastAsia="ja-JP"/>
-        </w:rPr>
-        <w:t xml:space="preserve">            </w:t>
-      </w:r>
-      <w:proofErr w:type="spellStart"/>
-      <w:r>
-        <w:rPr>
-          <w:rFonts w:ascii="Times New Roman" w:hAnsi="Times New Roman"/>
-          <w:color w:val="000000" w:themeColor="text1"/>
-          <w:sz w:val="19"/>
-          <w:szCs w:val="19"/>
-          <w:lang w:eastAsia="ja-JP"/>
-        </w:rPr>
-        <w:t>this.usn</w:t>
-      </w:r>
-      <w:proofErr w:type="spellEnd"/>
-      <w:r>
-        <w:rPr>
-          <w:rFonts w:ascii="Times New Roman" w:hAnsi="Times New Roman"/>
-          <w:color w:val="000000" w:themeColor="text1"/>
-          <w:sz w:val="19"/>
-          <w:szCs w:val="19"/>
-          <w:lang w:eastAsia="ja-JP"/>
-        </w:rPr>
-        <w:t xml:space="preserve"> = </w:t>
-      </w:r>
-      <w:proofErr w:type="spellStart"/>
-      <w:proofErr w:type="gramStart"/>
-      <w:r>
-        <w:rPr>
-          <w:rFonts w:ascii="Times New Roman" w:hAnsi="Times New Roman"/>
-          <w:color w:val="000000" w:themeColor="text1"/>
-          <w:sz w:val="19"/>
-          <w:szCs w:val="19"/>
-          <w:lang w:eastAsia="ja-JP"/>
-        </w:rPr>
-        <w:t>usn</w:t>
-      </w:r>
-      <w:proofErr w:type="spellEnd"/>
-      <w:r>
-        <w:rPr>
-          <w:rFonts w:ascii="Times New Roman" w:hAnsi="Times New Roman"/>
-          <w:color w:val="000000" w:themeColor="text1"/>
-          <w:sz w:val="19"/>
-          <w:szCs w:val="19"/>
-          <w:lang w:eastAsia="ja-JP"/>
-        </w:rPr>
-        <w:t>;</w:t>
-      </w:r>
-      <w:proofErr w:type="gramEnd"/>
+          <w:sz w:val="24"/>
+          <w:szCs w:val="24"/>
+          <w:lang w:eastAsia="ja-JP"/>
+        </w:rPr>
+      </w:pPr>
+      <w:r>
+        <w:rPr>
+          <w:rFonts w:ascii="Times New Roman" w:hAnsi="Times New Roman"/>
+          <w:color w:val="000000" w:themeColor="text1"/>
+          <w:sz w:val="24"/>
+          <w:szCs w:val="24"/>
+          <w:lang w:eastAsia="ja-JP"/>
+        </w:rPr>
+        <w:t xml:space="preserve">        }</w:t>
+      </w:r>
     </w:p>
     <w:p>
       <w:pPr>
@@ -13033,66 +13103,65 @@
         <w:rPr>
           <w:rFonts w:ascii="Times New Roman" w:hAnsi="Times New Roman"/>
           <w:color w:val="000000" w:themeColor="text1"/>
-          <w:sz w:val="19"/>
-          <w:szCs w:val="19"/>
-          <w:lang w:eastAsia="ja-JP"/>
-        </w:rPr>
-      </w:pPr>
-      <w:r>
-        <w:rPr>
-          <w:rFonts w:ascii="Times New Roman" w:hAnsi="Times New Roman"/>
-          <w:color w:val="000000" w:themeColor="text1"/>
-          <w:sz w:val="19"/>
-          <w:szCs w:val="19"/>
-          <w:lang w:eastAsia="ja-JP"/>
-        </w:rPr>
-        <w:t xml:space="preserve">            </w:t>
-      </w:r>
-      <w:proofErr w:type="spellStart"/>
-      <w:proofErr w:type="gramStart"/>
-      <w:r>
-        <w:rPr>
-          <w:rFonts w:ascii="Times New Roman" w:hAnsi="Times New Roman"/>
-          <w:color w:val="000000" w:themeColor="text1"/>
-          <w:sz w:val="19"/>
-          <w:szCs w:val="19"/>
-          <w:lang w:eastAsia="ja-JP"/>
-        </w:rPr>
-        <w:t>this.roomID</w:t>
-      </w:r>
-      <w:proofErr w:type="spellEnd"/>
-      <w:proofErr w:type="gramEnd"/>
-      <w:r>
-        <w:rPr>
-          <w:rFonts w:ascii="Times New Roman" w:hAnsi="Times New Roman"/>
-          <w:color w:val="000000" w:themeColor="text1"/>
-          <w:sz w:val="19"/>
-          <w:szCs w:val="19"/>
-          <w:lang w:eastAsia="ja-JP"/>
-        </w:rPr>
-        <w:t>=</w:t>
-      </w:r>
-      <w:proofErr w:type="spellStart"/>
-      <w:r>
-        <w:rPr>
-          <w:rFonts w:ascii="Times New Roman" w:hAnsi="Times New Roman"/>
-          <w:color w:val="000000" w:themeColor="text1"/>
-          <w:sz w:val="19"/>
-          <w:szCs w:val="19"/>
-          <w:lang w:eastAsia="ja-JP"/>
-        </w:rPr>
-        <w:t>roomID</w:t>
-      </w:r>
-      <w:proofErr w:type="spellEnd"/>
-      <w:r>
-        <w:rPr>
-          <w:rFonts w:ascii="Times New Roman" w:hAnsi="Times New Roman"/>
-          <w:color w:val="000000" w:themeColor="text1"/>
-          <w:sz w:val="19"/>
-          <w:szCs w:val="19"/>
-          <w:lang w:eastAsia="ja-JP"/>
-        </w:rPr>
-        <w:t>;</w:t>
+          <w:sz w:val="24"/>
+          <w:szCs w:val="24"/>
+          <w:lang w:eastAsia="ja-JP"/>
+        </w:rPr>
+      </w:pPr>
+      <w:r>
+        <w:rPr>
+          <w:rFonts w:ascii="Times New Roman" w:hAnsi="Times New Roman"/>
+          <w:color w:val="000000" w:themeColor="text1"/>
+          <w:sz w:val="24"/>
+          <w:szCs w:val="24"/>
+          <w:lang w:eastAsia="ja-JP"/>
+        </w:rPr>
+        <w:t xml:space="preserve">    }</w:t>
+      </w:r>
+    </w:p>
+    <w:p>
+      <w:pPr>
+        <w:tabs>
+          <w:tab w:val="left" w:pos="3420"/>
+        </w:tabs>
+        <w:rPr>
+          <w:rFonts w:ascii="Times New Roman" w:hAnsi="Times New Roman"/>
+          <w:color w:val="000000" w:themeColor="text1"/>
+          <w:sz w:val="24"/>
+          <w:szCs w:val="24"/>
+          <w:lang w:eastAsia="ja-JP"/>
+        </w:rPr>
+      </w:pPr>
+      <w:r>
+        <w:rPr>
+          <w:rFonts w:ascii="Times New Roman" w:hAnsi="Times New Roman"/>
+          <w:color w:val="000000" w:themeColor="text1"/>
+          <w:sz w:val="24"/>
+          <w:szCs w:val="24"/>
+          <w:lang w:eastAsia="ja-JP"/>
+        </w:rPr>
+        <w:t>}</w:t>
+      </w:r>
+    </w:p>
+    <w:p>
+      <w:pPr>
+        <w:rPr>
+          <w:rFonts w:ascii="Times New Roman" w:hAnsi="Times New Roman"/>
+          <w:color w:val="000000" w:themeColor="text1"/>
+          <w:sz w:val="24"/>
+          <w:szCs w:val="24"/>
+          <w:lang w:eastAsia="ja-JP"/>
+        </w:rPr>
+      </w:pPr>
+      <w:r>
+        <w:rPr>
+          <w:rFonts w:ascii="Times New Roman" w:hAnsi="Times New Roman"/>
+          <w:color w:val="000000" w:themeColor="text1"/>
+          <w:sz w:val="24"/>
+          <w:szCs w:val="24"/>
+          <w:lang w:eastAsia="ja-JP"/>
+        </w:rPr>
+        <w:br w:type="page"/>
       </w:r>
     </w:p>
     <w:p>
@@ -13103,67 +13172,22 @@
         <w:rPr>
           <w:rFonts w:ascii="Times New Roman" w:hAnsi="Times New Roman"/>
           <w:color w:val="000000" w:themeColor="text1"/>
-          <w:sz w:val="19"/>
-          <w:szCs w:val="19"/>
-          <w:lang w:eastAsia="ja-JP"/>
-        </w:rPr>
-      </w:pPr>
-      <w:r>
-        <w:rPr>
-          <w:rFonts w:ascii="Times New Roman" w:hAnsi="Times New Roman"/>
-          <w:color w:val="000000" w:themeColor="text1"/>
-          <w:sz w:val="19"/>
-          <w:szCs w:val="19"/>
-          <w:lang w:eastAsia="ja-JP"/>
-        </w:rPr>
-        <w:t xml:space="preserve">            </w:t>
-      </w:r>
-      <w:proofErr w:type="spellStart"/>
-      <w:r>
-        <w:rPr>
-          <w:rFonts w:ascii="Times New Roman" w:hAnsi="Times New Roman"/>
-          <w:color w:val="000000" w:themeColor="text1"/>
-          <w:sz w:val="19"/>
-          <w:szCs w:val="19"/>
-          <w:lang w:eastAsia="ja-JP"/>
-        </w:rPr>
-        <w:t>this.dtg</w:t>
-      </w:r>
-      <w:proofErr w:type="spellEnd"/>
-      <w:r>
-        <w:rPr>
-          <w:rFonts w:ascii="Times New Roman" w:hAnsi="Times New Roman"/>
-          <w:color w:val="000000" w:themeColor="text1"/>
-          <w:sz w:val="19"/>
-          <w:szCs w:val="19"/>
-          <w:lang w:eastAsia="ja-JP"/>
-        </w:rPr>
-        <w:t xml:space="preserve"> = </w:t>
-      </w:r>
-      <w:proofErr w:type="spellStart"/>
-      <w:proofErr w:type="gramStart"/>
-      <w:r>
-        <w:rPr>
-          <w:rFonts w:ascii="Times New Roman" w:hAnsi="Times New Roman"/>
-          <w:color w:val="000000" w:themeColor="text1"/>
-          <w:sz w:val="19"/>
-          <w:szCs w:val="19"/>
-          <w:lang w:eastAsia="ja-JP"/>
-        </w:rPr>
-        <w:t>dtg</w:t>
-      </w:r>
-      <w:proofErr w:type="spellEnd"/>
-      <w:r>
-        <w:rPr>
-          <w:rFonts w:ascii="Times New Roman" w:hAnsi="Times New Roman"/>
-          <w:color w:val="000000" w:themeColor="text1"/>
-          <w:sz w:val="19"/>
-          <w:szCs w:val="19"/>
-          <w:lang w:eastAsia="ja-JP"/>
-        </w:rPr>
-        <w:t>;</w:t>
-      </w:r>
-      <w:proofErr w:type="gramEnd"/>
+          <w:sz w:val="24"/>
+          <w:szCs w:val="24"/>
+          <w:lang w:eastAsia="ja-JP"/>
+        </w:rPr>
+      </w:pPr>
+      <w:r>
+        <w:rPr>
+          <w:rFonts w:ascii="Times New Roman" w:hAnsi="Times New Roman"/>
+          <w:color w:val="000000" w:themeColor="text1"/>
+          <w:sz w:val="24"/>
+          <w:szCs w:val="24"/>
+          <w:lang w:eastAsia="ja-JP"/>
+        </w:rPr>
+        <w:lastRenderedPageBreak/>
+        <w:t>namespace Entities</w:t>
+      </w:r>
     </w:p>
     <w:p>
       <w:pPr>
@@ -13173,20 +13197,20 @@
         <w:rPr>
           <w:rFonts w:ascii="Times New Roman" w:hAnsi="Times New Roman"/>
           <w:color w:val="000000" w:themeColor="text1"/>
-          <w:sz w:val="19"/>
-          <w:szCs w:val="19"/>
-          <w:lang w:eastAsia="ja-JP"/>
-        </w:rPr>
-      </w:pPr>
-      <w:r>
-        <w:rPr>
-          <w:rFonts w:ascii="Times New Roman" w:hAnsi="Times New Roman"/>
-          <w:color w:val="000000" w:themeColor="text1"/>
-          <w:sz w:val="19"/>
-          <w:szCs w:val="19"/>
-          <w:lang w:eastAsia="ja-JP"/>
-        </w:rPr>
-        <w:t xml:space="preserve">        }</w:t>
+          <w:sz w:val="24"/>
+          <w:szCs w:val="24"/>
+          <w:lang w:eastAsia="ja-JP"/>
+        </w:rPr>
+      </w:pPr>
+      <w:r>
+        <w:rPr>
+          <w:rFonts w:ascii="Times New Roman" w:hAnsi="Times New Roman"/>
+          <w:color w:val="000000" w:themeColor="text1"/>
+          <w:sz w:val="24"/>
+          <w:szCs w:val="24"/>
+          <w:lang w:eastAsia="ja-JP"/>
+        </w:rPr>
+        <w:t>{</w:t>
       </w:r>
     </w:p>
     <w:p>
@@ -13197,17 +13221,343 @@
         <w:rPr>
           <w:rFonts w:ascii="Times New Roman" w:hAnsi="Times New Roman"/>
           <w:color w:val="000000" w:themeColor="text1"/>
-          <w:sz w:val="19"/>
-          <w:szCs w:val="19"/>
-          <w:lang w:eastAsia="ja-JP"/>
-        </w:rPr>
-      </w:pPr>
-      <w:r>
-        <w:rPr>
-          <w:rFonts w:ascii="Times New Roman" w:hAnsi="Times New Roman"/>
-          <w:color w:val="000000" w:themeColor="text1"/>
-          <w:sz w:val="19"/>
-          <w:szCs w:val="19"/>
+          <w:sz w:val="24"/>
+          <w:szCs w:val="24"/>
+          <w:lang w:eastAsia="ja-JP"/>
+        </w:rPr>
+      </w:pPr>
+      <w:r>
+        <w:rPr>
+          <w:rFonts w:ascii="Times New Roman" w:hAnsi="Times New Roman"/>
+          <w:color w:val="000000" w:themeColor="text1"/>
+          <w:sz w:val="24"/>
+          <w:szCs w:val="24"/>
+          <w:lang w:eastAsia="ja-JP"/>
+        </w:rPr>
+        <w:t xml:space="preserve">    public class Room</w:t>
+      </w:r>
+    </w:p>
+    <w:p>
+      <w:pPr>
+        <w:autoSpaceDE w:val="0"/>
+        <w:autoSpaceDN w:val="0"/>
+        <w:adjustRightInd w:val="0"/>
+        <w:rPr>
+          <w:rFonts w:ascii="Times New Roman" w:hAnsi="Times New Roman"/>
+          <w:color w:val="000000" w:themeColor="text1"/>
+          <w:sz w:val="24"/>
+          <w:szCs w:val="24"/>
+          <w:lang w:eastAsia="ja-JP"/>
+        </w:rPr>
+      </w:pPr>
+      <w:r>
+        <w:rPr>
+          <w:rFonts w:ascii="Times New Roman" w:hAnsi="Times New Roman"/>
+          <w:color w:val="000000" w:themeColor="text1"/>
+          <w:sz w:val="24"/>
+          <w:szCs w:val="24"/>
+          <w:lang w:eastAsia="ja-JP"/>
+        </w:rPr>
+        <w:t xml:space="preserve">    {</w:t>
+      </w:r>
+    </w:p>
+    <w:p>
+      <w:pPr>
+        <w:autoSpaceDE w:val="0"/>
+        <w:autoSpaceDN w:val="0"/>
+        <w:adjustRightInd w:val="0"/>
+        <w:rPr>
+          <w:rFonts w:ascii="Times New Roman" w:hAnsi="Times New Roman"/>
+          <w:color w:val="000000" w:themeColor="text1"/>
+          <w:sz w:val="24"/>
+          <w:szCs w:val="24"/>
+          <w:lang w:eastAsia="ja-JP"/>
+        </w:rPr>
+      </w:pPr>
+      <w:r>
+        <w:rPr>
+          <w:rFonts w:ascii="Times New Roman" w:hAnsi="Times New Roman"/>
+          <w:color w:val="000000" w:themeColor="text1"/>
+          <w:sz w:val="24"/>
+          <w:szCs w:val="24"/>
+          <w:lang w:eastAsia="ja-JP"/>
+        </w:rPr>
+        <w:t xml:space="preserve">        private int </w:t>
+      </w:r>
+      <w:proofErr w:type="spellStart"/>
+      <w:r>
+        <w:rPr>
+          <w:rFonts w:ascii="Times New Roman" w:hAnsi="Times New Roman"/>
+          <w:color w:val="000000" w:themeColor="text1"/>
+          <w:sz w:val="24"/>
+          <w:szCs w:val="24"/>
+          <w:lang w:eastAsia="ja-JP"/>
+        </w:rPr>
+        <w:t>roomID</w:t>
+      </w:r>
+      <w:proofErr w:type="spellEnd"/>
+      <w:r>
+        <w:rPr>
+          <w:rFonts w:ascii="Times New Roman" w:hAnsi="Times New Roman"/>
+          <w:color w:val="000000" w:themeColor="text1"/>
+          <w:sz w:val="24"/>
+          <w:szCs w:val="24"/>
+          <w:lang w:eastAsia="ja-JP"/>
+        </w:rPr>
+        <w:t xml:space="preserve"> { get; set; }</w:t>
+      </w:r>
+    </w:p>
+    <w:p>
+      <w:pPr>
+        <w:autoSpaceDE w:val="0"/>
+        <w:autoSpaceDN w:val="0"/>
+        <w:adjustRightInd w:val="0"/>
+        <w:rPr>
+          <w:rFonts w:ascii="Times New Roman" w:hAnsi="Times New Roman"/>
+          <w:color w:val="000000" w:themeColor="text1"/>
+          <w:sz w:val="24"/>
+          <w:szCs w:val="24"/>
+          <w:lang w:eastAsia="ja-JP"/>
+        </w:rPr>
+      </w:pPr>
+      <w:r>
+        <w:rPr>
+          <w:rFonts w:ascii="Times New Roman" w:hAnsi="Times New Roman"/>
+          <w:color w:val="000000" w:themeColor="text1"/>
+          <w:sz w:val="24"/>
+          <w:szCs w:val="24"/>
+          <w:lang w:eastAsia="ja-JP"/>
+        </w:rPr>
+        <w:t xml:space="preserve">        private string building { get; set; }</w:t>
+      </w:r>
+    </w:p>
+    <w:p>
+      <w:pPr>
+        <w:autoSpaceDE w:val="0"/>
+        <w:autoSpaceDN w:val="0"/>
+        <w:adjustRightInd w:val="0"/>
+        <w:rPr>
+          <w:rFonts w:ascii="Times New Roman" w:hAnsi="Times New Roman"/>
+          <w:color w:val="000000" w:themeColor="text1"/>
+          <w:sz w:val="24"/>
+          <w:szCs w:val="24"/>
+          <w:lang w:eastAsia="ja-JP"/>
+        </w:rPr>
+      </w:pPr>
+      <w:r>
+        <w:rPr>
+          <w:rFonts w:ascii="Times New Roman" w:hAnsi="Times New Roman"/>
+          <w:color w:val="000000" w:themeColor="text1"/>
+          <w:sz w:val="24"/>
+          <w:szCs w:val="24"/>
+          <w:lang w:eastAsia="ja-JP"/>
+        </w:rPr>
+        <w:t xml:space="preserve">        public Room(int </w:t>
+      </w:r>
+      <w:proofErr w:type="spellStart"/>
+      <w:r>
+        <w:rPr>
+          <w:rFonts w:ascii="Times New Roman" w:hAnsi="Times New Roman"/>
+          <w:color w:val="000000" w:themeColor="text1"/>
+          <w:sz w:val="24"/>
+          <w:szCs w:val="24"/>
+          <w:lang w:eastAsia="ja-JP"/>
+        </w:rPr>
+        <w:t>roomID</w:t>
+      </w:r>
+      <w:proofErr w:type="spellEnd"/>
+      <w:r>
+        <w:rPr>
+          <w:rFonts w:ascii="Times New Roman" w:hAnsi="Times New Roman"/>
+          <w:color w:val="000000" w:themeColor="text1"/>
+          <w:sz w:val="24"/>
+          <w:szCs w:val="24"/>
+          <w:lang w:eastAsia="ja-JP"/>
+        </w:rPr>
+        <w:t>, string building)</w:t>
+      </w:r>
+    </w:p>
+    <w:p>
+      <w:pPr>
+        <w:autoSpaceDE w:val="0"/>
+        <w:autoSpaceDN w:val="0"/>
+        <w:adjustRightInd w:val="0"/>
+        <w:rPr>
+          <w:rFonts w:ascii="Times New Roman" w:hAnsi="Times New Roman"/>
+          <w:color w:val="000000" w:themeColor="text1"/>
+          <w:sz w:val="24"/>
+          <w:szCs w:val="24"/>
+          <w:lang w:eastAsia="ja-JP"/>
+        </w:rPr>
+      </w:pPr>
+      <w:r>
+        <w:rPr>
+          <w:rFonts w:ascii="Times New Roman" w:hAnsi="Times New Roman"/>
+          <w:color w:val="000000" w:themeColor="text1"/>
+          <w:sz w:val="24"/>
+          <w:szCs w:val="24"/>
+          <w:lang w:eastAsia="ja-JP"/>
+        </w:rPr>
+        <w:t xml:space="preserve">        {</w:t>
+      </w:r>
+    </w:p>
+    <w:p>
+      <w:pPr>
+        <w:autoSpaceDE w:val="0"/>
+        <w:autoSpaceDN w:val="0"/>
+        <w:adjustRightInd w:val="0"/>
+        <w:rPr>
+          <w:rFonts w:ascii="Times New Roman" w:hAnsi="Times New Roman"/>
+          <w:color w:val="000000" w:themeColor="text1"/>
+          <w:sz w:val="24"/>
+          <w:szCs w:val="24"/>
+          <w:lang w:eastAsia="ja-JP"/>
+        </w:rPr>
+      </w:pPr>
+      <w:r>
+        <w:rPr>
+          <w:rFonts w:ascii="Times New Roman" w:hAnsi="Times New Roman"/>
+          <w:color w:val="000000" w:themeColor="text1"/>
+          <w:sz w:val="24"/>
+          <w:szCs w:val="24"/>
+          <w:lang w:eastAsia="ja-JP"/>
+        </w:rPr>
+        <w:t xml:space="preserve">            </w:t>
+      </w:r>
+      <w:proofErr w:type="spellStart"/>
+      <w:r>
+        <w:rPr>
+          <w:rFonts w:ascii="Times New Roman" w:hAnsi="Times New Roman"/>
+          <w:color w:val="000000" w:themeColor="text1"/>
+          <w:sz w:val="24"/>
+          <w:szCs w:val="24"/>
+          <w:lang w:eastAsia="ja-JP"/>
+        </w:rPr>
+        <w:t>this.roomID</w:t>
+      </w:r>
+      <w:proofErr w:type="spellEnd"/>
+      <w:r>
+        <w:rPr>
+          <w:rFonts w:ascii="Times New Roman" w:hAnsi="Times New Roman"/>
+          <w:color w:val="000000" w:themeColor="text1"/>
+          <w:sz w:val="24"/>
+          <w:szCs w:val="24"/>
+          <w:lang w:eastAsia="ja-JP"/>
+        </w:rPr>
+        <w:t xml:space="preserve"> = </w:t>
+      </w:r>
+      <w:proofErr w:type="spellStart"/>
+      <w:r>
+        <w:rPr>
+          <w:rFonts w:ascii="Times New Roman" w:hAnsi="Times New Roman"/>
+          <w:color w:val="000000" w:themeColor="text1"/>
+          <w:sz w:val="24"/>
+          <w:szCs w:val="24"/>
+          <w:lang w:eastAsia="ja-JP"/>
+        </w:rPr>
+        <w:t>roomID</w:t>
+      </w:r>
+      <w:proofErr w:type="spellEnd"/>
+      <w:r>
+        <w:rPr>
+          <w:rFonts w:ascii="Times New Roman" w:hAnsi="Times New Roman"/>
+          <w:color w:val="000000" w:themeColor="text1"/>
+          <w:sz w:val="24"/>
+          <w:szCs w:val="24"/>
+          <w:lang w:eastAsia="ja-JP"/>
+        </w:rPr>
+        <w:t xml:space="preserve">; </w:t>
+      </w:r>
+    </w:p>
+    <w:p>
+      <w:pPr>
+        <w:autoSpaceDE w:val="0"/>
+        <w:autoSpaceDN w:val="0"/>
+        <w:adjustRightInd w:val="0"/>
+        <w:rPr>
+          <w:rFonts w:ascii="Times New Roman" w:hAnsi="Times New Roman"/>
+          <w:color w:val="000000" w:themeColor="text1"/>
+          <w:sz w:val="24"/>
+          <w:szCs w:val="24"/>
+          <w:lang w:eastAsia="ja-JP"/>
+        </w:rPr>
+      </w:pPr>
+      <w:r>
+        <w:rPr>
+          <w:rFonts w:ascii="Times New Roman" w:hAnsi="Times New Roman"/>
+          <w:color w:val="000000" w:themeColor="text1"/>
+          <w:sz w:val="24"/>
+          <w:szCs w:val="24"/>
+          <w:lang w:eastAsia="ja-JP"/>
+        </w:rPr>
+        <w:t xml:space="preserve">            </w:t>
+      </w:r>
+      <w:proofErr w:type="spellStart"/>
+      <w:r>
+        <w:rPr>
+          <w:rFonts w:ascii="Times New Roman" w:hAnsi="Times New Roman"/>
+          <w:color w:val="000000" w:themeColor="text1"/>
+          <w:sz w:val="24"/>
+          <w:szCs w:val="24"/>
+          <w:lang w:eastAsia="ja-JP"/>
+        </w:rPr>
+        <w:t>this.building</w:t>
+      </w:r>
+      <w:proofErr w:type="spellEnd"/>
+      <w:r>
+        <w:rPr>
+          <w:rFonts w:ascii="Times New Roman" w:hAnsi="Times New Roman"/>
+          <w:color w:val="000000" w:themeColor="text1"/>
+          <w:sz w:val="24"/>
+          <w:szCs w:val="24"/>
+          <w:lang w:eastAsia="ja-JP"/>
+        </w:rPr>
+        <w:t xml:space="preserve"> = building;</w:t>
+      </w:r>
+    </w:p>
+    <w:p>
+      <w:pPr>
+        <w:autoSpaceDE w:val="0"/>
+        <w:autoSpaceDN w:val="0"/>
+        <w:adjustRightInd w:val="0"/>
+        <w:rPr>
+          <w:rFonts w:ascii="Times New Roman" w:hAnsi="Times New Roman"/>
+          <w:color w:val="000000" w:themeColor="text1"/>
+          <w:sz w:val="24"/>
+          <w:szCs w:val="24"/>
+          <w:lang w:eastAsia="ja-JP"/>
+        </w:rPr>
+      </w:pPr>
+      <w:r>
+        <w:rPr>
+          <w:rFonts w:ascii="Times New Roman" w:hAnsi="Times New Roman"/>
+          <w:color w:val="000000" w:themeColor="text1"/>
+          <w:sz w:val="24"/>
+          <w:szCs w:val="24"/>
+          <w:lang w:eastAsia="ja-JP"/>
+        </w:rPr>
+        <w:t xml:space="preserve">        }</w:t>
+      </w:r>
+    </w:p>
+    <w:p>
+      <w:pPr>
+        <w:autoSpaceDE w:val="0"/>
+        <w:autoSpaceDN w:val="0"/>
+        <w:adjustRightInd w:val="0"/>
+        <w:rPr>
+          <w:rFonts w:ascii="Times New Roman" w:hAnsi="Times New Roman"/>
+          <w:color w:val="000000" w:themeColor="text1"/>
+          <w:sz w:val="24"/>
+          <w:szCs w:val="24"/>
+          <w:lang w:eastAsia="ja-JP"/>
+        </w:rPr>
+      </w:pPr>
+      <w:r>
+        <w:rPr>
+          <w:rFonts w:ascii="Times New Roman" w:hAnsi="Times New Roman"/>
+          <w:color w:val="000000" w:themeColor="text1"/>
+          <w:sz w:val="24"/>
+          <w:szCs w:val="24"/>
           <w:lang w:eastAsia="ja-JP"/>
         </w:rPr>
         <w:t xml:space="preserve">    }</w:t>
@@ -13221,572 +13571,16 @@
         <w:rPr>
           <w:rFonts w:ascii="Times New Roman" w:hAnsi="Times New Roman"/>
           <w:color w:val="000000" w:themeColor="text1"/>
-          <w:sz w:val="19"/>
-          <w:szCs w:val="19"/>
-          <w:lang w:eastAsia="ja-JP"/>
-        </w:rPr>
-      </w:pPr>
-      <w:r>
-        <w:rPr>
-          <w:rFonts w:ascii="Times New Roman" w:hAnsi="Times New Roman"/>
-          <w:color w:val="000000" w:themeColor="text1"/>
-          <w:sz w:val="19"/>
-          <w:szCs w:val="19"/>
-          <w:lang w:eastAsia="ja-JP"/>
-        </w:rPr>
-        <w:t>}</w:t>
-      </w:r>
-    </w:p>
-    <w:p>
-      <w:pPr>
-        <w:rPr>
-          <w:rFonts w:ascii="Times New Roman" w:hAnsi="Times New Roman"/>
-          <w:color w:val="000000" w:themeColor="text1"/>
-          <w:sz w:val="19"/>
-          <w:szCs w:val="19"/>
-          <w:lang w:eastAsia="ja-JP"/>
-        </w:rPr>
-      </w:pPr>
-      <w:r>
-        <w:rPr>
-          <w:rFonts w:ascii="Times New Roman" w:hAnsi="Times New Roman"/>
-          <w:color w:val="000000" w:themeColor="text1"/>
-          <w:sz w:val="19"/>
-          <w:szCs w:val="19"/>
-          <w:lang w:eastAsia="ja-JP"/>
-        </w:rPr>
-        <w:br w:type="page"/>
-      </w:r>
-    </w:p>
-    <w:p>
-      <w:pPr>
-        <w:autoSpaceDE w:val="0"/>
-        <w:autoSpaceDN w:val="0"/>
-        <w:adjustRightInd w:val="0"/>
-        <w:rPr>
-          <w:rFonts w:ascii="Times New Roman" w:hAnsi="Times New Roman"/>
-          <w:color w:val="000000" w:themeColor="text1"/>
-          <w:sz w:val="19"/>
-          <w:szCs w:val="19"/>
-          <w:lang w:eastAsia="ja-JP"/>
-        </w:rPr>
-      </w:pPr>
-      <w:r>
-        <w:rPr>
-          <w:rFonts w:ascii="Times New Roman" w:hAnsi="Times New Roman"/>
-          <w:color w:val="000000" w:themeColor="text1"/>
-          <w:sz w:val="19"/>
-          <w:szCs w:val="19"/>
-          <w:lang w:eastAsia="ja-JP"/>
-        </w:rPr>
-        <w:lastRenderedPageBreak/>
-        <w:t>namespace Entities</w:t>
-      </w:r>
-    </w:p>
-    <w:p>
-      <w:pPr>
-        <w:autoSpaceDE w:val="0"/>
-        <w:autoSpaceDN w:val="0"/>
-        <w:adjustRightInd w:val="0"/>
-        <w:rPr>
-          <w:rFonts w:ascii="Times New Roman" w:hAnsi="Times New Roman"/>
-          <w:color w:val="000000" w:themeColor="text1"/>
-          <w:sz w:val="19"/>
-          <w:szCs w:val="19"/>
-          <w:lang w:eastAsia="ja-JP"/>
-        </w:rPr>
-      </w:pPr>
-      <w:r>
-        <w:rPr>
-          <w:rFonts w:ascii="Times New Roman" w:hAnsi="Times New Roman"/>
-          <w:color w:val="000000" w:themeColor="text1"/>
-          <w:sz w:val="19"/>
-          <w:szCs w:val="19"/>
-          <w:lang w:eastAsia="ja-JP"/>
-        </w:rPr>
-        <w:t>{</w:t>
-      </w:r>
-    </w:p>
-    <w:p>
-      <w:pPr>
-        <w:autoSpaceDE w:val="0"/>
-        <w:autoSpaceDN w:val="0"/>
-        <w:adjustRightInd w:val="0"/>
-        <w:rPr>
-          <w:rFonts w:ascii="Times New Roman" w:hAnsi="Times New Roman"/>
-          <w:color w:val="000000" w:themeColor="text1"/>
-          <w:sz w:val="19"/>
-          <w:szCs w:val="19"/>
-          <w:lang w:eastAsia="ja-JP"/>
-        </w:rPr>
-      </w:pPr>
-      <w:r>
-        <w:rPr>
-          <w:rFonts w:ascii="Times New Roman" w:hAnsi="Times New Roman"/>
-          <w:color w:val="000000" w:themeColor="text1"/>
-          <w:sz w:val="19"/>
-          <w:szCs w:val="19"/>
-          <w:lang w:eastAsia="ja-JP"/>
-        </w:rPr>
-        <w:t xml:space="preserve">    public </w:t>
-      </w:r>
-      <w:proofErr w:type="gramStart"/>
-      <w:r>
-        <w:rPr>
-          <w:rFonts w:ascii="Times New Roman" w:hAnsi="Times New Roman"/>
-          <w:color w:val="000000" w:themeColor="text1"/>
-          <w:sz w:val="19"/>
-          <w:szCs w:val="19"/>
-          <w:lang w:eastAsia="ja-JP"/>
-        </w:rPr>
-        <w:t>class Room</w:t>
-      </w:r>
-      <w:proofErr w:type="gramEnd"/>
-    </w:p>
-    <w:p>
-      <w:pPr>
-        <w:autoSpaceDE w:val="0"/>
-        <w:autoSpaceDN w:val="0"/>
-        <w:adjustRightInd w:val="0"/>
-        <w:rPr>
-          <w:rFonts w:ascii="Times New Roman" w:hAnsi="Times New Roman"/>
-          <w:color w:val="000000" w:themeColor="text1"/>
-          <w:sz w:val="19"/>
-          <w:szCs w:val="19"/>
-          <w:lang w:eastAsia="ja-JP"/>
-        </w:rPr>
-      </w:pPr>
-      <w:r>
-        <w:rPr>
-          <w:rFonts w:ascii="Times New Roman" w:hAnsi="Times New Roman"/>
-          <w:color w:val="000000" w:themeColor="text1"/>
-          <w:sz w:val="19"/>
-          <w:szCs w:val="19"/>
-          <w:lang w:eastAsia="ja-JP"/>
-        </w:rPr>
-        <w:t xml:space="preserve">    {</w:t>
-      </w:r>
-    </w:p>
-    <w:p>
-      <w:pPr>
-        <w:autoSpaceDE w:val="0"/>
-        <w:autoSpaceDN w:val="0"/>
-        <w:adjustRightInd w:val="0"/>
-        <w:rPr>
-          <w:rFonts w:ascii="Times New Roman" w:hAnsi="Times New Roman"/>
-          <w:color w:val="000000" w:themeColor="text1"/>
-          <w:sz w:val="19"/>
-          <w:szCs w:val="19"/>
-          <w:lang w:eastAsia="ja-JP"/>
-        </w:rPr>
-      </w:pPr>
-      <w:r>
-        <w:rPr>
-          <w:rFonts w:ascii="Times New Roman" w:hAnsi="Times New Roman"/>
-          <w:color w:val="000000" w:themeColor="text1"/>
-          <w:sz w:val="19"/>
-          <w:szCs w:val="19"/>
-          <w:lang w:eastAsia="ja-JP"/>
-        </w:rPr>
-        <w:t xml:space="preserve">        private int </w:t>
-      </w:r>
-      <w:proofErr w:type="spellStart"/>
-      <w:r>
-        <w:rPr>
-          <w:rFonts w:ascii="Times New Roman" w:hAnsi="Times New Roman"/>
-          <w:color w:val="000000" w:themeColor="text1"/>
-          <w:sz w:val="19"/>
-          <w:szCs w:val="19"/>
-          <w:lang w:eastAsia="ja-JP"/>
-        </w:rPr>
-        <w:t>roomID</w:t>
-      </w:r>
-      <w:proofErr w:type="spellEnd"/>
-      <w:r>
-        <w:rPr>
-          <w:rFonts w:ascii="Times New Roman" w:hAnsi="Times New Roman"/>
-          <w:color w:val="000000" w:themeColor="text1"/>
-          <w:sz w:val="19"/>
-          <w:szCs w:val="19"/>
-          <w:lang w:eastAsia="ja-JP"/>
-        </w:rPr>
-        <w:t xml:space="preserve"> </w:t>
-      </w:r>
-      <w:proofErr w:type="gramStart"/>
-      <w:r>
-        <w:rPr>
-          <w:rFonts w:ascii="Times New Roman" w:hAnsi="Times New Roman"/>
-          <w:color w:val="000000" w:themeColor="text1"/>
-          <w:sz w:val="19"/>
-          <w:szCs w:val="19"/>
-          <w:lang w:eastAsia="ja-JP"/>
-        </w:rPr>
-        <w:t>{ get</w:t>
-      </w:r>
-      <w:proofErr w:type="gramEnd"/>
-      <w:r>
-        <w:rPr>
-          <w:rFonts w:ascii="Times New Roman" w:hAnsi="Times New Roman"/>
-          <w:color w:val="000000" w:themeColor="text1"/>
-          <w:sz w:val="19"/>
-          <w:szCs w:val="19"/>
-          <w:lang w:eastAsia="ja-JP"/>
-        </w:rPr>
-        <w:t>; set; }</w:t>
-      </w:r>
-    </w:p>
-    <w:p>
-      <w:pPr>
-        <w:autoSpaceDE w:val="0"/>
-        <w:autoSpaceDN w:val="0"/>
-        <w:adjustRightInd w:val="0"/>
-        <w:rPr>
-          <w:rFonts w:ascii="Times New Roman" w:hAnsi="Times New Roman"/>
-          <w:color w:val="000000" w:themeColor="text1"/>
-          <w:sz w:val="19"/>
-          <w:szCs w:val="19"/>
-          <w:lang w:eastAsia="ja-JP"/>
-        </w:rPr>
-      </w:pPr>
-      <w:r>
-        <w:rPr>
-          <w:rFonts w:ascii="Times New Roman" w:hAnsi="Times New Roman"/>
-          <w:color w:val="000000" w:themeColor="text1"/>
-          <w:sz w:val="19"/>
-          <w:szCs w:val="19"/>
-          <w:lang w:eastAsia="ja-JP"/>
-        </w:rPr>
-        <w:t xml:space="preserve">        private string building </w:t>
-      </w:r>
-      <w:proofErr w:type="gramStart"/>
-      <w:r>
-        <w:rPr>
-          <w:rFonts w:ascii="Times New Roman" w:hAnsi="Times New Roman"/>
-          <w:color w:val="000000" w:themeColor="text1"/>
-          <w:sz w:val="19"/>
-          <w:szCs w:val="19"/>
-          <w:lang w:eastAsia="ja-JP"/>
-        </w:rPr>
-        <w:t>{ get</w:t>
-      </w:r>
-      <w:proofErr w:type="gramEnd"/>
-      <w:r>
-        <w:rPr>
-          <w:rFonts w:ascii="Times New Roman" w:hAnsi="Times New Roman"/>
-          <w:color w:val="000000" w:themeColor="text1"/>
-          <w:sz w:val="19"/>
-          <w:szCs w:val="19"/>
-          <w:lang w:eastAsia="ja-JP"/>
-        </w:rPr>
-        <w:t>; set; }</w:t>
-      </w:r>
-    </w:p>
-    <w:p>
-      <w:pPr>
-        <w:autoSpaceDE w:val="0"/>
-        <w:autoSpaceDN w:val="0"/>
-        <w:adjustRightInd w:val="0"/>
-        <w:rPr>
-          <w:rFonts w:ascii="Times New Roman" w:hAnsi="Times New Roman"/>
-          <w:color w:val="000000" w:themeColor="text1"/>
-          <w:sz w:val="19"/>
-          <w:szCs w:val="19"/>
-          <w:lang w:eastAsia="ja-JP"/>
-        </w:rPr>
-      </w:pPr>
-      <w:r>
-        <w:rPr>
-          <w:rFonts w:ascii="Times New Roman" w:hAnsi="Times New Roman"/>
-          <w:color w:val="000000" w:themeColor="text1"/>
-          <w:sz w:val="19"/>
-          <w:szCs w:val="19"/>
-          <w:lang w:eastAsia="ja-JP"/>
-        </w:rPr>
-        <w:t xml:space="preserve">        public </w:t>
-      </w:r>
-      <w:proofErr w:type="gramStart"/>
-      <w:r>
-        <w:rPr>
-          <w:rFonts w:ascii="Times New Roman" w:hAnsi="Times New Roman"/>
-          <w:color w:val="000000" w:themeColor="text1"/>
-          <w:sz w:val="19"/>
-          <w:szCs w:val="19"/>
-          <w:lang w:eastAsia="ja-JP"/>
-        </w:rPr>
-        <w:t>Room(</w:t>
-      </w:r>
-      <w:proofErr w:type="gramEnd"/>
-      <w:r>
-        <w:rPr>
-          <w:rFonts w:ascii="Times New Roman" w:hAnsi="Times New Roman"/>
-          <w:color w:val="000000" w:themeColor="text1"/>
-          <w:sz w:val="19"/>
-          <w:szCs w:val="19"/>
-          <w:lang w:eastAsia="ja-JP"/>
-        </w:rPr>
-        <w:t xml:space="preserve">int </w:t>
-      </w:r>
-      <w:proofErr w:type="spellStart"/>
-      <w:r>
-        <w:rPr>
-          <w:rFonts w:ascii="Times New Roman" w:hAnsi="Times New Roman"/>
-          <w:color w:val="000000" w:themeColor="text1"/>
-          <w:sz w:val="19"/>
-          <w:szCs w:val="19"/>
-          <w:lang w:eastAsia="ja-JP"/>
-        </w:rPr>
-        <w:t>roomID</w:t>
-      </w:r>
-      <w:proofErr w:type="spellEnd"/>
-      <w:r>
-        <w:rPr>
-          <w:rFonts w:ascii="Times New Roman" w:hAnsi="Times New Roman"/>
-          <w:color w:val="000000" w:themeColor="text1"/>
-          <w:sz w:val="19"/>
-          <w:szCs w:val="19"/>
-          <w:lang w:eastAsia="ja-JP"/>
-        </w:rPr>
-        <w:t>, string building)</w:t>
-      </w:r>
-    </w:p>
-    <w:p>
-      <w:pPr>
-        <w:autoSpaceDE w:val="0"/>
-        <w:autoSpaceDN w:val="0"/>
-        <w:adjustRightInd w:val="0"/>
-        <w:rPr>
-          <w:rFonts w:ascii="Times New Roman" w:hAnsi="Times New Roman"/>
-          <w:color w:val="000000" w:themeColor="text1"/>
-          <w:sz w:val="19"/>
-          <w:szCs w:val="19"/>
-          <w:lang w:eastAsia="ja-JP"/>
-        </w:rPr>
-      </w:pPr>
-      <w:r>
-        <w:rPr>
-          <w:rFonts w:ascii="Times New Roman" w:hAnsi="Times New Roman"/>
-          <w:color w:val="000000" w:themeColor="text1"/>
-          <w:sz w:val="19"/>
-          <w:szCs w:val="19"/>
-          <w:lang w:eastAsia="ja-JP"/>
-        </w:rPr>
-        <w:t xml:space="preserve">        {</w:t>
-      </w:r>
-    </w:p>
-    <w:p>
-      <w:pPr>
-        <w:autoSpaceDE w:val="0"/>
-        <w:autoSpaceDN w:val="0"/>
-        <w:adjustRightInd w:val="0"/>
-        <w:rPr>
-          <w:rFonts w:ascii="Times New Roman" w:hAnsi="Times New Roman"/>
-          <w:color w:val="000000" w:themeColor="text1"/>
-          <w:sz w:val="19"/>
-          <w:szCs w:val="19"/>
-          <w:lang w:eastAsia="ja-JP"/>
-        </w:rPr>
-      </w:pPr>
-      <w:r>
-        <w:rPr>
-          <w:rFonts w:ascii="Times New Roman" w:hAnsi="Times New Roman"/>
-          <w:color w:val="000000" w:themeColor="text1"/>
-          <w:sz w:val="19"/>
-          <w:szCs w:val="19"/>
-          <w:lang w:eastAsia="ja-JP"/>
-        </w:rPr>
-        <w:t xml:space="preserve">            </w:t>
-      </w:r>
-      <w:proofErr w:type="spellStart"/>
-      <w:proofErr w:type="gramStart"/>
-      <w:r>
-        <w:rPr>
-          <w:rFonts w:ascii="Times New Roman" w:hAnsi="Times New Roman"/>
-          <w:color w:val="000000" w:themeColor="text1"/>
-          <w:sz w:val="19"/>
-          <w:szCs w:val="19"/>
-          <w:lang w:eastAsia="ja-JP"/>
-        </w:rPr>
-        <w:t>this.roomID</w:t>
-      </w:r>
-      <w:proofErr w:type="spellEnd"/>
-      <w:proofErr w:type="gramEnd"/>
-      <w:r>
-        <w:rPr>
-          <w:rFonts w:ascii="Times New Roman" w:hAnsi="Times New Roman"/>
-          <w:color w:val="000000" w:themeColor="text1"/>
-          <w:sz w:val="19"/>
-          <w:szCs w:val="19"/>
-          <w:lang w:eastAsia="ja-JP"/>
-        </w:rPr>
-        <w:t xml:space="preserve"> = </w:t>
-      </w:r>
-      <w:proofErr w:type="spellStart"/>
-      <w:r>
-        <w:rPr>
-          <w:rFonts w:ascii="Times New Roman" w:hAnsi="Times New Roman"/>
-          <w:color w:val="000000" w:themeColor="text1"/>
-          <w:sz w:val="19"/>
-          <w:szCs w:val="19"/>
-          <w:lang w:eastAsia="ja-JP"/>
-        </w:rPr>
-        <w:t>roomID</w:t>
-      </w:r>
-      <w:proofErr w:type="spellEnd"/>
-      <w:r>
-        <w:rPr>
-          <w:rFonts w:ascii="Times New Roman" w:hAnsi="Times New Roman"/>
-          <w:color w:val="000000" w:themeColor="text1"/>
-          <w:sz w:val="19"/>
-          <w:szCs w:val="19"/>
-          <w:lang w:eastAsia="ja-JP"/>
-        </w:rPr>
-        <w:t xml:space="preserve">; //Validation not needed cause this is </w:t>
-      </w:r>
-      <w:r>
-        <w:rPr>
-          <w:rFonts w:ascii="Times New Roman" w:hAnsi="Times New Roman"/>
-          <w:color w:val="000000" w:themeColor="text1"/>
-          <w:sz w:val="19"/>
-          <w:szCs w:val="19"/>
-          <w:lang w:eastAsia="ja-JP"/>
-        </w:rPr>
-        <w:t xml:space="preserve">straight from </w:t>
-      </w:r>
-      <w:proofErr w:type="spellStart"/>
-      <w:r>
-        <w:rPr>
-          <w:rFonts w:ascii="Times New Roman" w:hAnsi="Times New Roman"/>
-          <w:color w:val="000000" w:themeColor="text1"/>
-          <w:sz w:val="19"/>
-          <w:szCs w:val="19"/>
-          <w:lang w:eastAsia="ja-JP"/>
-        </w:rPr>
-        <w:t>db</w:t>
-      </w:r>
-      <w:proofErr w:type="spellEnd"/>
-      <w:r>
-        <w:rPr>
-          <w:rFonts w:ascii="Times New Roman" w:hAnsi="Times New Roman"/>
-          <w:color w:val="000000" w:themeColor="text1"/>
-          <w:sz w:val="19"/>
-          <w:szCs w:val="19"/>
-          <w:lang w:eastAsia="ja-JP"/>
-        </w:rPr>
-        <w:t xml:space="preserve"> (Primary Key)</w:t>
-      </w:r>
-    </w:p>
-    <w:p>
-      <w:pPr>
-        <w:autoSpaceDE w:val="0"/>
-        <w:autoSpaceDN w:val="0"/>
-        <w:adjustRightInd w:val="0"/>
-        <w:rPr>
-          <w:rFonts w:ascii="Times New Roman" w:hAnsi="Times New Roman"/>
-          <w:color w:val="000000" w:themeColor="text1"/>
-          <w:sz w:val="19"/>
-          <w:szCs w:val="19"/>
-          <w:lang w:eastAsia="ja-JP"/>
-        </w:rPr>
-      </w:pPr>
-      <w:r>
-        <w:rPr>
-          <w:rFonts w:ascii="Times New Roman" w:hAnsi="Times New Roman"/>
-          <w:color w:val="000000" w:themeColor="text1"/>
-          <w:sz w:val="19"/>
-          <w:szCs w:val="19"/>
-          <w:lang w:eastAsia="ja-JP"/>
-        </w:rPr>
-        <w:t xml:space="preserve">            </w:t>
-      </w:r>
-      <w:proofErr w:type="spellStart"/>
-      <w:proofErr w:type="gramStart"/>
-      <w:r>
-        <w:rPr>
-          <w:rFonts w:ascii="Times New Roman" w:hAnsi="Times New Roman"/>
-          <w:color w:val="000000" w:themeColor="text1"/>
-          <w:sz w:val="19"/>
-          <w:szCs w:val="19"/>
-          <w:lang w:eastAsia="ja-JP"/>
-        </w:rPr>
-        <w:t>this.building</w:t>
-      </w:r>
-      <w:proofErr w:type="spellEnd"/>
-      <w:proofErr w:type="gramEnd"/>
-      <w:r>
-        <w:rPr>
-          <w:rFonts w:ascii="Times New Roman" w:hAnsi="Times New Roman"/>
-          <w:color w:val="000000" w:themeColor="text1"/>
-          <w:sz w:val="19"/>
-          <w:szCs w:val="19"/>
-          <w:lang w:eastAsia="ja-JP"/>
-        </w:rPr>
-        <w:t xml:space="preserve"> = building;</w:t>
-      </w:r>
-    </w:p>
-    <w:p>
-      <w:pPr>
-        <w:autoSpaceDE w:val="0"/>
-        <w:autoSpaceDN w:val="0"/>
-        <w:adjustRightInd w:val="0"/>
-        <w:rPr>
-          <w:rFonts w:ascii="Times New Roman" w:hAnsi="Times New Roman"/>
-          <w:color w:val="000000" w:themeColor="text1"/>
-          <w:sz w:val="19"/>
-          <w:szCs w:val="19"/>
-          <w:lang w:eastAsia="ja-JP"/>
-        </w:rPr>
-      </w:pPr>
-      <w:r>
-        <w:rPr>
-          <w:rFonts w:ascii="Times New Roman" w:hAnsi="Times New Roman"/>
-          <w:color w:val="000000" w:themeColor="text1"/>
-          <w:sz w:val="19"/>
-          <w:szCs w:val="19"/>
-          <w:lang w:eastAsia="ja-JP"/>
-        </w:rPr>
-        <w:t xml:space="preserve">        }</w:t>
-      </w:r>
-    </w:p>
-    <w:p>
-      <w:pPr>
-        <w:autoSpaceDE w:val="0"/>
-        <w:autoSpaceDN w:val="0"/>
-        <w:adjustRightInd w:val="0"/>
-        <w:rPr>
-          <w:rFonts w:ascii="Times New Roman" w:hAnsi="Times New Roman"/>
-          <w:color w:val="000000" w:themeColor="text1"/>
-          <w:sz w:val="19"/>
-          <w:szCs w:val="19"/>
-          <w:lang w:eastAsia="ja-JP"/>
-        </w:rPr>
-      </w:pPr>
-      <w:r>
-        <w:rPr>
-          <w:rFonts w:ascii="Times New Roman" w:hAnsi="Times New Roman"/>
-          <w:color w:val="000000" w:themeColor="text1"/>
-          <w:sz w:val="19"/>
-          <w:szCs w:val="19"/>
-          <w:lang w:eastAsia="ja-JP"/>
-        </w:rPr>
-        <w:t xml:space="preserve">    }</w:t>
-      </w:r>
-    </w:p>
-    <w:p>
-      <w:pPr>
-        <w:tabs>
-          <w:tab w:val="left" w:pos="3420"/>
-        </w:tabs>
-        <w:rPr>
-          <w:rFonts w:ascii="Times New Roman" w:hAnsi="Times New Roman"/>
-          <w:color w:val="000000" w:themeColor="text1"/>
-        </w:rPr>
-      </w:pPr>
-      <w:r>
-        <w:rPr>
-          <w:rFonts w:ascii="Times New Roman" w:hAnsi="Times New Roman"/>
-          <w:color w:val="000000" w:themeColor="text1"/>
-          <w:sz w:val="19"/>
-          <w:szCs w:val="19"/>
+          <w:sz w:val="24"/>
+          <w:szCs w:val="24"/>
+        </w:rPr>
+      </w:pPr>
+      <w:r>
+        <w:rPr>
+          <w:rFonts w:ascii="Times New Roman" w:hAnsi="Times New Roman"/>
+          <w:color w:val="000000" w:themeColor="text1"/>
+          <w:sz w:val="24"/>
+          <w:szCs w:val="24"/>
           <w:lang w:eastAsia="ja-JP"/>
         </w:rPr>
         <w:t>}</w:t>
@@ -13805,7 +13599,7 @@
 </file>
 
 <file path=word/endnotes.xml><?xml version="1.0" encoding="utf-8"?>
-<w:endnotes xmlns:wpc="http://schemas.microsoft.com/office/word/2010/wordprocessingCanvas" xmlns:cx="http://schemas.microsoft.com/office/drawing/2014/chartex" xmlns:cx1="http://schemas.microsoft.com/office/drawing/2015/9/8/chartex" xmlns:cx2="http://schemas.microsoft.com/office/drawing/2015/10/21/chartex" xmlns:cx3="http://schemas.microsoft.com/office/drawing/2016/5/9/chartex" xmlns:cx4="http://schemas.microsoft.com/office/drawing/2016/5/10/chartex" xmlns:cx5="http://schemas.microsoft.com/office/drawing/2016/5/11/chartex" xmlns:cx6="http://schemas.microsoft.com/office/drawing/2016/5/12/chartex" xmlns:cx7="http://schemas.microsoft.com/office/drawing/2016/5/13/chartex" xmlns:cx8="http://schemas.microsoft.com/office/drawing/2016/5/14/chartex" xmlns:mc="http://schemas.openxmlformats.org/markup-compatibility/2006" xmlns:aink="http://schemas.microsoft.com/office/drawing/2016/ink" xmlns:am3d="http://schemas.microsoft.com/office/drawing/2017/model3d" xmlns:o="urn:schemas-microsoft-com:office:office" xmlns:oel="http://schemas.microsoft.com/office/2019/extlst" xmlns:r="http://schemas.openxmlformats.org/officeDocument/2006/relationships" xmlns:m="http://schemas.openxmlformats.org/officeDocument/2006/math" xmlns:v="urn:schemas-microsoft-com:vml" xmlns:wp14="http://schemas.microsoft.com/office/word/2010/wordprocessingDrawing" xmlns:wp="http://schemas.openxmlformats.org/drawingml/2006/wordprocessingDrawing" xmlns:w10="urn:schemas-microsoft-com:office:word" xmlns:w="http://schemas.openxmlformats.org/wordprocessingml/2006/main" xmlns:w14="http://schemas.microsoft.com/office/word/2010/wordml" xmlns:w15="http://schemas.microsoft.com/office/word/2012/wordml" xmlns:w16cex="http://schemas.microsoft.com/office/word/2018/wordml/cex" xmlns:w16cid="http://schemas.microsoft.com/office/word/2016/wordml/cid" xmlns:w16="http://schemas.microsoft.com/office/word/2018/wordml" xmlns:w16sdtdh="http://schemas.microsoft.com/office/word/2020/wordml/sdtdatahash" xmlns:w16se="http://schemas.microsoft.com/office/word/2015/wordml/symex" xmlns:wpg="http://schemas.microsoft.com/office/word/2010/wordprocessingGroup" xmlns:wpi="http://schemas.microsoft.com/office/word/2010/wordprocessingInk" xmlns:wne="http://schemas.microsoft.com/office/word/2006/wordml" xmlns:wps="http://schemas.microsoft.com/office/word/2010/wordprocessingShape" mc:Ignorable="w14 w15 w16se w16cid w16 w16cex w16sdtdh wp14">
+<w:endnotes xmlns:wpc="http://schemas.microsoft.com/office/word/2010/wordprocessingCanvas" xmlns:cx="http://schemas.microsoft.com/office/drawing/2014/chartex" xmlns:cx1="http://schemas.microsoft.com/office/drawing/2015/9/8/chartex" xmlns:cx2="http://schemas.microsoft.com/office/drawing/2015/10/21/chartex" xmlns:cx3="http://schemas.microsoft.com/office/drawing/2016/5/9/chartex" xmlns:cx4="http://schemas.microsoft.com/office/drawing/2016/5/10/chartex" xmlns:cx5="http://schemas.microsoft.com/office/drawing/2016/5/11/chartex" xmlns:cx6="http://schemas.microsoft.com/office/drawing/2016/5/12/chartex" xmlns:cx7="http://schemas.microsoft.com/office/drawing/2016/5/13/chartex" xmlns:cx8="http://schemas.microsoft.com/office/drawing/2016/5/14/chartex" xmlns:mc="http://schemas.openxmlformats.org/markup-compatibility/2006" xmlns:aink="http://schemas.microsoft.com/office/drawing/2016/ink" xmlns:am3d="http://schemas.microsoft.com/office/drawing/2017/model3d" xmlns:o="urn:schemas-microsoft-com:office:office" xmlns:oel="http://schemas.microsoft.com/office/2019/extlst" xmlns:r="http://schemas.openxmlformats.org/officeDocument/2006/relationships" xmlns:m="http://schemas.openxmlformats.org/officeDocument/2006/math" xmlns:v="urn:schemas-microsoft-com:vml" xmlns:wp14="http://schemas.microsoft.com/office/word/2010/wordprocessingDrawing" xmlns:wp="http://schemas.openxmlformats.org/drawingml/2006/wordprocessingDrawing" xmlns:w10="urn:schemas-microsoft-com:office:word" xmlns:w="http://schemas.openxmlformats.org/wordprocessingml/2006/main" xmlns:w14="http://schemas.microsoft.com/office/word/2010/wordml" xmlns:w15="http://schemas.microsoft.com/office/word/2012/wordml" xmlns:w16cex="http://schemas.microsoft.com/office/word/2018/wordml/cex" xmlns:w16cid="http://schemas.microsoft.com/office/word/2016/wordml/cid" xmlns:w16="http://schemas.microsoft.com/office/word/2018/wordml" xmlns:w16du="http://schemas.microsoft.com/office/word/2023/wordml/word16du" xmlns:w16sdtdh="http://schemas.microsoft.com/office/word/2020/wordml/sdtdatahash" xmlns:w16se="http://schemas.microsoft.com/office/word/2015/wordml/symex" xmlns:wpg="http://schemas.microsoft.com/office/word/2010/wordprocessingGroup" xmlns:wpi="http://schemas.microsoft.com/office/word/2010/wordprocessingInk" xmlns:wne="http://schemas.microsoft.com/office/word/2006/wordml" xmlns:wps="http://schemas.microsoft.com/office/word/2010/wordprocessingShape" mc:Ignorable="w14 w15 w16se w16cid w16 w16cex w16sdtdh wp14">
   <w:endnote w:type="separator" w:id="-1">
     <w:p>
       <w:r>
@@ -13827,7 +13621,7 @@
 </file>
 
 <file path=word/footer1.xml><?xml version="1.0" encoding="utf-8"?>
-<w:ftr xmlns:wpc="http://schemas.microsoft.com/office/word/2010/wordprocessingCanvas" xmlns:cx="http://schemas.microsoft.com/office/drawing/2014/chartex" xmlns:cx1="http://schemas.microsoft.com/office/drawing/2015/9/8/chartex" xmlns:cx2="http://schemas.microsoft.com/office/drawing/2015/10/21/chartex" xmlns:cx3="http://schemas.microsoft.com/office/drawing/2016/5/9/chartex" xmlns:cx4="http://schemas.microsoft.com/office/drawing/2016/5/10/chartex" xmlns:cx5="http://schemas.microsoft.com/office/drawing/2016/5/11/chartex" xmlns:cx6="http://schemas.microsoft.com/office/drawing/2016/5/12/chartex" xmlns:cx7="http://schemas.microsoft.com/office/drawing/2016/5/13/chartex" xmlns:cx8="http://schemas.microsoft.com/office/drawing/2016/5/14/chartex" xmlns:mc="http://schemas.openxmlformats.org/markup-compatibility/2006" xmlns:aink="http://schemas.microsoft.com/office/drawing/2016/ink" xmlns:am3d="http://schemas.microsoft.com/office/drawing/2017/model3d" xmlns:o="urn:schemas-microsoft-com:office:office" xmlns:oel="http://schemas.microsoft.com/office/2019/extlst" xmlns:r="http://schemas.openxmlformats.org/officeDocument/2006/relationships" xmlns:m="http://schemas.openxmlformats.org/officeDocument/2006/math" xmlns:v="urn:schemas-microsoft-com:vml" xmlns:wp14="http://schemas.microsoft.com/office/word/2010/wordprocessingDrawing" xmlns:wp="http://schemas.openxmlformats.org/drawingml/2006/wordprocessingDrawing" xmlns:w10="urn:schemas-microsoft-com:office:word" xmlns:w="http://schemas.openxmlformats.org/wordprocessingml/2006/main" xmlns:w14="http://schemas.microsoft.com/office/word/2010/wordml" xmlns:w15="http://schemas.microsoft.com/office/word/2012/wordml" xmlns:w16cex="http://schemas.microsoft.com/office/word/2018/wordml/cex" xmlns:w16cid="http://schemas.microsoft.com/office/word/2016/wordml/cid" xmlns:w16="http://schemas.microsoft.com/office/word/2018/wordml" xmlns:w16sdtdh="http://schemas.microsoft.com/office/word/2020/wordml/sdtdatahash" xmlns:w16se="http://schemas.microsoft.com/office/word/2015/wordml/symex" xmlns:wpg="http://schemas.microsoft.com/office/word/2010/wordprocessingGroup" xmlns:wpi="http://schemas.microsoft.com/office/word/2010/wordprocessingInk" xmlns:wne="http://schemas.microsoft.com/office/word/2006/wordml" xmlns:wps="http://schemas.microsoft.com/office/word/2010/wordprocessingShape" mc:Ignorable="w14 w15 w16se w16cid w16 w16cex w16sdtdh wp14">
+<w:ftr xmlns:wpc="http://schemas.microsoft.com/office/word/2010/wordprocessingCanvas" xmlns:cx="http://schemas.microsoft.com/office/drawing/2014/chartex" xmlns:cx1="http://schemas.microsoft.com/office/drawing/2015/9/8/chartex" xmlns:cx2="http://schemas.microsoft.com/office/drawing/2015/10/21/chartex" xmlns:cx3="http://schemas.microsoft.com/office/drawing/2016/5/9/chartex" xmlns:cx4="http://schemas.microsoft.com/office/drawing/2016/5/10/chartex" xmlns:cx5="http://schemas.microsoft.com/office/drawing/2016/5/11/chartex" xmlns:cx6="http://schemas.microsoft.com/office/drawing/2016/5/12/chartex" xmlns:cx7="http://schemas.microsoft.com/office/drawing/2016/5/13/chartex" xmlns:cx8="http://schemas.microsoft.com/office/drawing/2016/5/14/chartex" xmlns:mc="http://schemas.openxmlformats.org/markup-compatibility/2006" xmlns:aink="http://schemas.microsoft.com/office/drawing/2016/ink" xmlns:am3d="http://schemas.microsoft.com/office/drawing/2017/model3d" xmlns:o="urn:schemas-microsoft-com:office:office" xmlns:oel="http://schemas.microsoft.com/office/2019/extlst" xmlns:r="http://schemas.openxmlformats.org/officeDocument/2006/relationships" xmlns:m="http://schemas.openxmlformats.org/officeDocument/2006/math" xmlns:v="urn:schemas-microsoft-com:vml" xmlns:wp14="http://schemas.microsoft.com/office/word/2010/wordprocessingDrawing" xmlns:wp="http://schemas.openxmlformats.org/drawingml/2006/wordprocessingDrawing" xmlns:w10="urn:schemas-microsoft-com:office:word" xmlns:w="http://schemas.openxmlformats.org/wordprocessingml/2006/main" xmlns:w14="http://schemas.microsoft.com/office/word/2010/wordml" xmlns:w15="http://schemas.microsoft.com/office/word/2012/wordml" xmlns:w16cex="http://schemas.microsoft.com/office/word/2018/wordml/cex" xmlns:w16cid="http://schemas.microsoft.com/office/word/2016/wordml/cid" xmlns:w16="http://schemas.microsoft.com/office/word/2018/wordml" xmlns:w16du="http://schemas.microsoft.com/office/word/2023/wordml/word16du" xmlns:w16sdtdh="http://schemas.microsoft.com/office/word/2020/wordml/sdtdatahash" xmlns:w16se="http://schemas.microsoft.com/office/word/2015/wordml/symex" xmlns:wpg="http://schemas.microsoft.com/office/word/2010/wordprocessingGroup" xmlns:wpi="http://schemas.microsoft.com/office/word/2010/wordprocessingInk" xmlns:wne="http://schemas.microsoft.com/office/word/2006/wordml" xmlns:wps="http://schemas.microsoft.com/office/word/2010/wordprocessingShape" mc:Ignorable="w14 w15 w16se w16cid w16 w16cex w16sdtdh wp14">
   <w:p>
     <w:pPr>
       <w:pStyle w:val="Footer"/>
@@ -13927,7 +13721,7 @@
 </file>
 
 <file path=word/footnotes.xml><?xml version="1.0" encoding="utf-8"?>
-<w:footnotes xmlns:wpc="http://schemas.microsoft.com/office/word/2010/wordprocessingCanvas" xmlns:cx="http://schemas.microsoft.com/office/drawing/2014/chartex" xmlns:cx1="http://schemas.microsoft.com/office/drawing/2015/9/8/chartex" xmlns:cx2="http://schemas.microsoft.com/office/drawing/2015/10/21/chartex" xmlns:cx3="http://schemas.microsoft.com/office/drawing/2016/5/9/chartex" xmlns:cx4="http://schemas.microsoft.com/office/drawing/2016/5/10/chartex" xmlns:cx5="http://schemas.microsoft.com/office/drawing/2016/5/11/chartex" xmlns:cx6="http://schemas.microsoft.com/office/drawing/2016/5/12/chartex" xmlns:cx7="http://schemas.microsoft.com/office/drawing/2016/5/13/chartex" xmlns:cx8="http://schemas.microsoft.com/office/drawing/2016/5/14/chartex" xmlns:mc="http://schemas.openxmlformats.org/markup-compatibility/2006" xmlns:aink="http://schemas.microsoft.com/office/drawing/2016/ink" xmlns:am3d="http://schemas.microsoft.com/office/drawing/2017/model3d" xmlns:o="urn:schemas-microsoft-com:office:office" xmlns:oel="http://schemas.microsoft.com/office/2019/extlst" xmlns:r="http://schemas.openxmlformats.org/officeDocument/2006/relationships" xmlns:m="http://schemas.openxmlformats.org/officeDocument/2006/math" xmlns:v="urn:schemas-microsoft-com:vml" xmlns:wp14="http://schemas.microsoft.com/office/word/2010/wordprocessingDrawing" xmlns:wp="http://schemas.openxmlformats.org/drawingml/2006/wordprocessingDrawing" xmlns:w10="urn:schemas-microsoft-com:office:word" xmlns:w="http://schemas.openxmlformats.org/wordprocessingml/2006/main" xmlns:w14="http://schemas.microsoft.com/office/word/2010/wordml" xmlns:w15="http://schemas.microsoft.com/office/word/2012/wordml" xmlns:w16cex="http://schemas.microsoft.com/office/word/2018/wordml/cex" xmlns:w16cid="http://schemas.microsoft.com/office/word/2016/wordml/cid" xmlns:w16="http://schemas.microsoft.com/office/word/2018/wordml" xmlns:w16sdtdh="http://schemas.microsoft.com/office/word/2020/wordml/sdtdatahash" xmlns:w16se="http://schemas.microsoft.com/office/word/2015/wordml/symex" xmlns:wpg="http://schemas.microsoft.com/office/word/2010/wordprocessingGroup" xmlns:wpi="http://schemas.microsoft.com/office/word/2010/wordprocessingInk" xmlns:wne="http://schemas.microsoft.com/office/word/2006/wordml" xmlns:wps="http://schemas.microsoft.com/office/word/2010/wordprocessingShape" mc:Ignorable="w14 w15 w16se w16cid w16 w16cex w16sdtdh wp14">
+<w:footnotes xmlns:wpc="http://schemas.microsoft.com/office/word/2010/wordprocessingCanvas" xmlns:cx="http://schemas.microsoft.com/office/drawing/2014/chartex" xmlns:cx1="http://schemas.microsoft.com/office/drawing/2015/9/8/chartex" xmlns:cx2="http://schemas.microsoft.com/office/drawing/2015/10/21/chartex" xmlns:cx3="http://schemas.microsoft.com/office/drawing/2016/5/9/chartex" xmlns:cx4="http://schemas.microsoft.com/office/drawing/2016/5/10/chartex" xmlns:cx5="http://schemas.microsoft.com/office/drawing/2016/5/11/chartex" xmlns:cx6="http://schemas.microsoft.com/office/drawing/2016/5/12/chartex" xmlns:cx7="http://schemas.microsoft.com/office/drawing/2016/5/13/chartex" xmlns:cx8="http://schemas.microsoft.com/office/drawing/2016/5/14/chartex" xmlns:mc="http://schemas.openxmlformats.org/markup-compatibility/2006" xmlns:aink="http://schemas.microsoft.com/office/drawing/2016/ink" xmlns:am3d="http://schemas.microsoft.com/office/drawing/2017/model3d" xmlns:o="urn:schemas-microsoft-com:office:office" xmlns:oel="http://schemas.microsoft.com/office/2019/extlst" xmlns:r="http://schemas.openxmlformats.org/officeDocument/2006/relationships" xmlns:m="http://schemas.openxmlformats.org/officeDocument/2006/math" xmlns:v="urn:schemas-microsoft-com:vml" xmlns:wp14="http://schemas.microsoft.com/office/word/2010/wordprocessingDrawing" xmlns:wp="http://schemas.openxmlformats.org/drawingml/2006/wordprocessingDrawing" xmlns:w10="urn:schemas-microsoft-com:office:word" xmlns:w="http://schemas.openxmlformats.org/wordprocessingml/2006/main" xmlns:w14="http://schemas.microsoft.com/office/word/2010/wordml" xmlns:w15="http://schemas.microsoft.com/office/word/2012/wordml" xmlns:w16cex="http://schemas.microsoft.com/office/word/2018/wordml/cex" xmlns:w16cid="http://schemas.microsoft.com/office/word/2016/wordml/cid" xmlns:w16="http://schemas.microsoft.com/office/word/2018/wordml" xmlns:w16du="http://schemas.microsoft.com/office/word/2023/wordml/word16du" xmlns:w16sdtdh="http://schemas.microsoft.com/office/word/2020/wordml/sdtdatahash" xmlns:w16se="http://schemas.microsoft.com/office/word/2015/wordml/symex" xmlns:wpg="http://schemas.microsoft.com/office/word/2010/wordprocessingGroup" xmlns:wpi="http://schemas.microsoft.com/office/word/2010/wordprocessingInk" xmlns:wne="http://schemas.microsoft.com/office/word/2006/wordml" xmlns:wps="http://schemas.microsoft.com/office/word/2010/wordprocessingShape" mc:Ignorable="w14 w15 w16se w16cid w16 w16cex w16sdtdh wp14">
   <w:footnote w:type="separator" w:id="-1">
     <w:p>
       <w:r>
@@ -13949,7 +13743,7 @@
 </file>
 
 <file path=word/numbering.xml><?xml version="1.0" encoding="utf-8"?>
-<w:numbering xmlns:wpc="http://schemas.microsoft.com/office/word/2010/wordprocessingCanvas" xmlns:cx="http://schemas.microsoft.com/office/drawing/2014/chartex" xmlns:cx1="http://schemas.microsoft.com/office/drawing/2015/9/8/chartex" xmlns:cx2="http://schemas.microsoft.com/office/drawing/2015/10/21/chartex" xmlns:cx3="http://schemas.microsoft.com/office/drawing/2016/5/9/chartex" xmlns:cx4="http://schemas.microsoft.com/office/drawing/2016/5/10/chartex" xmlns:cx5="http://schemas.microsoft.com/office/drawing/2016/5/11/chartex" xmlns:cx6="http://schemas.microsoft.com/office/drawing/2016/5/12/chartex" xmlns:cx7="http://schemas.microsoft.com/office/drawing/2016/5/13/chartex" xmlns:cx8="http://schemas.microsoft.com/office/drawing/2016/5/14/chartex" xmlns:mc="http://schemas.openxmlformats.org/markup-compatibility/2006" xmlns:aink="http://schemas.microsoft.com/office/drawing/2016/ink" xmlns:am3d="http://schemas.microsoft.com/office/drawing/2017/model3d" xmlns:o="urn:schemas-microsoft-com:office:office" xmlns:oel="http://schemas.microsoft.com/office/2019/extlst" xmlns:r="http://schemas.openxmlformats.org/officeDocument/2006/relationships" xmlns:m="http://schemas.openxmlformats.org/officeDocument/2006/math" xmlns:v="urn:schemas-microsoft-com:vml" xmlns:wp14="http://schemas.microsoft.com/office/word/2010/wordprocessingDrawing" xmlns:wp="http://schemas.openxmlformats.org/drawingml/2006/wordprocessingDrawing" xmlns:w10="urn:schemas-microsoft-com:office:word" xmlns:w="http://schemas.openxmlformats.org/wordprocessingml/2006/main" xmlns:w14="http://schemas.microsoft.com/office/word/2010/wordml" xmlns:w15="http://schemas.microsoft.com/office/word/2012/wordml" xmlns:w16cex="http://schemas.microsoft.com/office/word/2018/wordml/cex" xmlns:w16cid="http://schemas.microsoft.com/office/word/2016/wordml/cid" xmlns:w16="http://schemas.microsoft.com/office/word/2018/wordml" xmlns:w16sdtdh="http://schemas.microsoft.com/office/word/2020/wordml/sdtdatahash" xmlns:w16se="http://schemas.microsoft.com/office/word/2015/wordml/symex" xmlns:wpg="http://schemas.microsoft.com/office/word/2010/wordprocessingGroup" xmlns:wpi="http://schemas.microsoft.com/office/word/2010/wordprocessingInk" xmlns:wne="http://schemas.microsoft.com/office/word/2006/wordml" xmlns:wps="http://schemas.microsoft.com/office/word/2010/wordprocessingShape" mc:Ignorable="w14 w15 w16se w16cid w16 w16cex w16sdtdh wp14">
+<w:numbering xmlns:wpc="http://schemas.microsoft.com/office/word/2010/wordprocessingCanvas" xmlns:cx="http://schemas.microsoft.com/office/drawing/2014/chartex" xmlns:cx1="http://schemas.microsoft.com/office/drawing/2015/9/8/chartex" xmlns:cx2="http://schemas.microsoft.com/office/drawing/2015/10/21/chartex" xmlns:cx3="http://schemas.microsoft.com/office/drawing/2016/5/9/chartex" xmlns:cx4="http://schemas.microsoft.com/office/drawing/2016/5/10/chartex" xmlns:cx5="http://schemas.microsoft.com/office/drawing/2016/5/11/chartex" xmlns:cx6="http://schemas.microsoft.com/office/drawing/2016/5/12/chartex" xmlns:cx7="http://schemas.microsoft.com/office/drawing/2016/5/13/chartex" xmlns:cx8="http://schemas.microsoft.com/office/drawing/2016/5/14/chartex" xmlns:mc="http://schemas.openxmlformats.org/markup-compatibility/2006" xmlns:aink="http://schemas.microsoft.com/office/drawing/2016/ink" xmlns:am3d="http://schemas.microsoft.com/office/drawing/2017/model3d" xmlns:o="urn:schemas-microsoft-com:office:office" xmlns:oel="http://schemas.microsoft.com/office/2019/extlst" xmlns:r="http://schemas.openxmlformats.org/officeDocument/2006/relationships" xmlns:m="http://schemas.openxmlformats.org/officeDocument/2006/math" xmlns:v="urn:schemas-microsoft-com:vml" xmlns:wp14="http://schemas.microsoft.com/office/word/2010/wordprocessingDrawing" xmlns:wp="http://schemas.openxmlformats.org/drawingml/2006/wordprocessingDrawing" xmlns:w10="urn:schemas-microsoft-com:office:word" xmlns:w="http://schemas.openxmlformats.org/wordprocessingml/2006/main" xmlns:w14="http://schemas.microsoft.com/office/word/2010/wordml" xmlns:w15="http://schemas.microsoft.com/office/word/2012/wordml" xmlns:w16cex="http://schemas.microsoft.com/office/word/2018/wordml/cex" xmlns:w16cid="http://schemas.microsoft.com/office/word/2016/wordml/cid" xmlns:w16="http://schemas.microsoft.com/office/word/2018/wordml" xmlns:w16du="http://schemas.microsoft.com/office/word/2023/wordml/word16du" xmlns:w16sdtdh="http://schemas.microsoft.com/office/word/2020/wordml/sdtdatahash" xmlns:w16se="http://schemas.microsoft.com/office/word/2015/wordml/symex" xmlns:wpg="http://schemas.microsoft.com/office/word/2010/wordprocessingGroup" xmlns:wpi="http://schemas.microsoft.com/office/word/2010/wordprocessingInk" xmlns:wne="http://schemas.microsoft.com/office/word/2006/wordml" xmlns:wps="http://schemas.microsoft.com/office/word/2010/wordprocessingShape" mc:Ignorable="w14 w15 w16se w16cid w16 w16cex w16sdtdh wp14">
   <w:abstractNum w:abstractNumId="0" w15:restartNumberingAfterBreak="0">
     <w:nsid w:val="FFFFFFFB"/>
     <w:multiLevelType w:val="multilevel"/>
@@ -16858,6 +16652,10 @@
 </file>
 
 <file path=customXml/item1.xml><?xml version="1.0" encoding="utf-8"?>
+<b:Sources xmlns:b="http://schemas.openxmlformats.org/officeDocument/2006/bibliography" xmlns="http://schemas.openxmlformats.org/officeDocument/2006/bibliography" SelectedStyle="\APA.XSL" StyleName="APA"/>
+</file>
+
+<file path=customXml/item2.xml><?xml version="1.0" encoding="utf-8"?>
 <ct:contentTypeSchema xmlns:ct="http://schemas.microsoft.com/office/2006/metadata/contentType" xmlns:ma="http://schemas.microsoft.com/office/2006/metadata/properties/metaAttributes" ct:_="" ma:_="" ma:contentTypeName="Document" ma:contentTypeID="0x0101000DE39319FFEFCD4988E17C78942B81AD" ma:contentTypeVersion="2" ma:contentTypeDescription="Create a new document." ma:contentTypeScope="" ma:versionID="3c1b2b70e159e4373485f92c41e03b1c">
   <xsd:schema xmlns:xsd="http://www.w3.org/2001/XMLSchema" xmlns:xs="http://www.w3.org/2001/XMLSchema" xmlns:p="http://schemas.microsoft.com/office/2006/metadata/properties" xmlns:ns2="6cb18d2c-5cd7-471e-b96a-7fb3ace485e7" targetNamespace="http://schemas.microsoft.com/office/2006/metadata/properties" ma:root="true" ma:fieldsID="a5e4c65cb2e21ac71318246f8511c2ad" ns2:_="">
     <xsd:import namespace="6cb18d2c-5cd7-471e-b96a-7fb3ace485e7"/>
@@ -16989,10 +16787,6 @@
 </ct:contentTypeSchema>
 </file>
 
-<file path=customXml/item2.xml><?xml version="1.0" encoding="utf-8"?>
-<b:Sources xmlns:b="http://schemas.openxmlformats.org/officeDocument/2006/bibliography" xmlns="http://schemas.openxmlformats.org/officeDocument/2006/bibliography" SelectedStyle="\APA.XSL" StyleName="APA"/>
-</file>
-
 <file path=customXml/item3.xml><?xml version="1.0" encoding="utf-8"?>
 <?mso-contentType ?>
 <FormTemplates xmlns="http://schemas.microsoft.com/sharepoint/v3/contenttype/forms">
@@ -17003,6 +16797,14 @@
 </file>
 
 <file path=customXml/itemProps1.xml><?xml version="1.0" encoding="utf-8"?>
+<ds:datastoreItem xmlns:ds="http://schemas.openxmlformats.org/officeDocument/2006/customXml" ds:itemID="{8F4250D0-A78A-4AEA-A7AB-468EE29D928A}">
+  <ds:schemaRefs>
+    <ds:schemaRef ds:uri="http://schemas.openxmlformats.org/officeDocument/2006/bibliography"/>
+  </ds:schemaRefs>
+</ds:datastoreItem>
+</file>
+
+<file path=customXml/itemProps2.xml><?xml version="1.0" encoding="utf-8"?>
 <ds:datastoreItem xmlns:ds="http://schemas.openxmlformats.org/officeDocument/2006/customXml" ds:itemID="{75484C82-B343-42FC-992E-4508E992BF78}">
   <ds:schemaRefs>
     <ds:schemaRef ds:uri="http://schemas.microsoft.com/office/2006/metadata/contentType"/>
@@ -17020,14 +16822,6 @@
 </ds:datastoreItem>
 </file>
 
-<file path=customXml/itemProps2.xml><?xml version="1.0" encoding="utf-8"?>
-<ds:datastoreItem xmlns:ds="http://schemas.openxmlformats.org/officeDocument/2006/customXml" ds:itemID="{8F4250D0-A78A-4AEA-A7AB-468EE29D928A}">
-  <ds:schemaRefs>
-    <ds:schemaRef ds:uri="http://schemas.openxmlformats.org/officeDocument/2006/bibliography"/>
-  </ds:schemaRefs>
-</ds:datastoreItem>
-</file>
-
 <file path=customXml/itemProps3.xml><?xml version="1.0" encoding="utf-8"?>
 <ds:datastoreItem xmlns:ds="http://schemas.openxmlformats.org/officeDocument/2006/customXml" ds:itemID="{3DBC38D7-4441-421C-80B1-402970814B57}">
   <ds:schemaRefs>

</xml_diff>